<commit_message>
DevOps: Jenkins Role-based auth added
</commit_message>
<xml_diff>
--- a/Jenkins/Jenkins_1.docx
+++ b/Jenkins/Jenkins_1.docx
@@ -1799,8 +1799,694 @@
           <w:lang w:val="en-US"/>
         </w:rPr>
       </w:pPr>
+    </w:p>
+    <w:p>
+      <w:pPr>
+        <w:rPr>
+          <w:rFonts w:hint="default"/>
+          <w:lang w:val="en-US"/>
+        </w:rPr>
+      </w:pPr>
+      <w:r>
+        <w:rPr>
+          <w:rFonts w:hint="default"/>
+          <w:lang w:val="en-US"/>
+        </w:rPr>
+        <w:fldChar w:fldCharType="begin"/>
+      </w:r>
+      <w:r>
+        <w:rPr>
+          <w:rFonts w:hint="default"/>
+          <w:lang w:val="en-US"/>
+        </w:rPr>
+        <w:instrText xml:space="preserve"> HYPERLINK "http://3.98.56.215:8080/login?from=%2F" </w:instrText>
+      </w:r>
+      <w:r>
+        <w:rPr>
+          <w:rFonts w:hint="default"/>
+          <w:lang w:val="en-US"/>
+        </w:rPr>
+        <w:fldChar w:fldCharType="separate"/>
+      </w:r>
+      <w:r>
+        <w:rPr>
+          <w:rStyle w:val="4"/>
+          <w:rFonts w:hint="default"/>
+          <w:lang w:val="en-US"/>
+        </w:rPr>
+        <w:t>http://3.98.56.215:8080/login?from=%2F</w:t>
+      </w:r>
+      <w:r>
+        <w:rPr>
+          <w:rFonts w:hint="default"/>
+          <w:lang w:val="en-US"/>
+        </w:rPr>
+        <w:fldChar w:fldCharType="end"/>
+      </w:r>
+    </w:p>
+    <w:p>
+      <w:pPr>
+        <w:rPr>
+          <w:rFonts w:hint="default"/>
+          <w:lang w:val="en-US"/>
+        </w:rPr>
+      </w:pPr>
+    </w:p>
+    <w:p>
+      <w:r>
+        <w:drawing>
+          <wp:inline distT="0" distB="0" distL="114300" distR="114300">
+            <wp:extent cx="5267325" cy="1369695"/>
+            <wp:effectExtent l="0" t="0" r="5715" b="1905"/>
+            <wp:docPr id="22" name="Picture 1"/>
+            <wp:cNvGraphicFramePr>
+              <a:graphicFrameLocks xmlns:a="http://schemas.openxmlformats.org/drawingml/2006/main" noChangeAspect="1"/>
+            </wp:cNvGraphicFramePr>
+            <a:graphic xmlns:a="http://schemas.openxmlformats.org/drawingml/2006/main">
+              <a:graphicData uri="http://schemas.openxmlformats.org/drawingml/2006/picture">
+                <pic:pic xmlns:pic="http://schemas.openxmlformats.org/drawingml/2006/picture">
+                  <pic:nvPicPr>
+                    <pic:cNvPr id="22" name="Picture 1"/>
+                    <pic:cNvPicPr>
+                      <a:picLocks noChangeAspect="1"/>
+                    </pic:cNvPicPr>
+                  </pic:nvPicPr>
+                  <pic:blipFill>
+                    <a:blip r:embed="rId25"/>
+                    <a:stretch>
+                      <a:fillRect/>
+                    </a:stretch>
+                  </pic:blipFill>
+                  <pic:spPr>
+                    <a:xfrm>
+                      <a:off x="0" y="0"/>
+                      <a:ext cx="5267325" cy="1369695"/>
+                    </a:xfrm>
+                    <a:prstGeom prst="rect">
+                      <a:avLst/>
+                    </a:prstGeom>
+                    <a:noFill/>
+                    <a:ln>
+                      <a:noFill/>
+                    </a:ln>
+                  </pic:spPr>
+                </pic:pic>
+              </a:graphicData>
+            </a:graphic>
+          </wp:inline>
+        </w:drawing>
+      </w:r>
+    </w:p>
+    <w:p/>
+    <w:p>
+      <w:r>
+        <w:drawing>
+          <wp:inline distT="0" distB="0" distL="114300" distR="114300">
+            <wp:extent cx="5267325" cy="1192530"/>
+            <wp:effectExtent l="0" t="0" r="5715" b="11430"/>
+            <wp:docPr id="23" name="Picture 2"/>
+            <wp:cNvGraphicFramePr>
+              <a:graphicFrameLocks xmlns:a="http://schemas.openxmlformats.org/drawingml/2006/main" noChangeAspect="1"/>
+            </wp:cNvGraphicFramePr>
+            <a:graphic xmlns:a="http://schemas.openxmlformats.org/drawingml/2006/main">
+              <a:graphicData uri="http://schemas.openxmlformats.org/drawingml/2006/picture">
+                <pic:pic xmlns:pic="http://schemas.openxmlformats.org/drawingml/2006/picture">
+                  <pic:nvPicPr>
+                    <pic:cNvPr id="23" name="Picture 2"/>
+                    <pic:cNvPicPr>
+                      <a:picLocks noChangeAspect="1"/>
+                    </pic:cNvPicPr>
+                  </pic:nvPicPr>
+                  <pic:blipFill>
+                    <a:blip r:embed="rId26"/>
+                    <a:stretch>
+                      <a:fillRect/>
+                    </a:stretch>
+                  </pic:blipFill>
+                  <pic:spPr>
+                    <a:xfrm>
+                      <a:off x="0" y="0"/>
+                      <a:ext cx="5267325" cy="1192530"/>
+                    </a:xfrm>
+                    <a:prstGeom prst="rect">
+                      <a:avLst/>
+                    </a:prstGeom>
+                    <a:noFill/>
+                    <a:ln>
+                      <a:noFill/>
+                    </a:ln>
+                  </pic:spPr>
+                </pic:pic>
+              </a:graphicData>
+            </a:graphic>
+          </wp:inline>
+        </w:drawing>
+      </w:r>
+    </w:p>
+    <w:p>
+      <w:pPr>
+        <w:rPr>
+          <w:rFonts w:hint="default"/>
+          <w:lang w:val="en-US"/>
+        </w:rPr>
+      </w:pPr>
+      <w:r>
+        <w:rPr>
+          <w:rFonts w:hint="default"/>
+          <w:lang w:val="en-US"/>
+        </w:rPr>
+        <w:t>admin has entire Administrator access</w:t>
+      </w:r>
+    </w:p>
+    <w:p>
+      <w:r>
+        <w:drawing>
+          <wp:inline distT="0" distB="0" distL="114300" distR="114300">
+            <wp:extent cx="5273675" cy="1553210"/>
+            <wp:effectExtent l="0" t="0" r="14605" b="1270"/>
+            <wp:docPr id="24" name="Picture 3"/>
+            <wp:cNvGraphicFramePr>
+              <a:graphicFrameLocks xmlns:a="http://schemas.openxmlformats.org/drawingml/2006/main" noChangeAspect="1"/>
+            </wp:cNvGraphicFramePr>
+            <a:graphic xmlns:a="http://schemas.openxmlformats.org/drawingml/2006/main">
+              <a:graphicData uri="http://schemas.openxmlformats.org/drawingml/2006/picture">
+                <pic:pic xmlns:pic="http://schemas.openxmlformats.org/drawingml/2006/picture">
+                  <pic:nvPicPr>
+                    <pic:cNvPr id="24" name="Picture 3"/>
+                    <pic:cNvPicPr>
+                      <a:picLocks noChangeAspect="1"/>
+                    </pic:cNvPicPr>
+                  </pic:nvPicPr>
+                  <pic:blipFill>
+                    <a:blip r:embed="rId27"/>
+                    <a:stretch>
+                      <a:fillRect/>
+                    </a:stretch>
+                  </pic:blipFill>
+                  <pic:spPr>
+                    <a:xfrm>
+                      <a:off x="0" y="0"/>
+                      <a:ext cx="5273675" cy="1553210"/>
+                    </a:xfrm>
+                    <a:prstGeom prst="rect">
+                      <a:avLst/>
+                    </a:prstGeom>
+                    <a:noFill/>
+                    <a:ln>
+                      <a:noFill/>
+                    </a:ln>
+                  </pic:spPr>
+                </pic:pic>
+              </a:graphicData>
+            </a:graphic>
+          </wp:inline>
+        </w:drawing>
+      </w:r>
+    </w:p>
+    <w:p>
+      <w:pPr>
+        <w:rPr>
+          <w:rFonts w:hint="default"/>
+          <w:lang w:val="en-US"/>
+        </w:rPr>
+      </w:pPr>
+      <w:r>
+        <w:rPr>
+          <w:rFonts w:hint="default"/>
+          <w:lang w:val="en-US"/>
+        </w:rPr>
+        <w:t xml:space="preserve">Different roles like devops, development, qa testing </w:t>
+      </w:r>
+    </w:p>
+    <w:p>
+      <w:pPr>
+        <w:rPr>
+          <w:rFonts w:hint="default"/>
+          <w:lang w:val="en-US"/>
+        </w:rPr>
+      </w:pPr>
+    </w:p>
+    <w:p>
+      <w:r>
+        <w:drawing>
+          <wp:inline distT="0" distB="0" distL="114300" distR="114300">
+            <wp:extent cx="5267960" cy="3042920"/>
+            <wp:effectExtent l="0" t="0" r="5080" b="5080"/>
+            <wp:docPr id="25" name="Picture 4"/>
+            <wp:cNvGraphicFramePr>
+              <a:graphicFrameLocks xmlns:a="http://schemas.openxmlformats.org/drawingml/2006/main" noChangeAspect="1"/>
+            </wp:cNvGraphicFramePr>
+            <a:graphic xmlns:a="http://schemas.openxmlformats.org/drawingml/2006/main">
+              <a:graphicData uri="http://schemas.openxmlformats.org/drawingml/2006/picture">
+                <pic:pic xmlns:pic="http://schemas.openxmlformats.org/drawingml/2006/picture">
+                  <pic:nvPicPr>
+                    <pic:cNvPr id="25" name="Picture 4"/>
+                    <pic:cNvPicPr>
+                      <a:picLocks noChangeAspect="1"/>
+                    </pic:cNvPicPr>
+                  </pic:nvPicPr>
+                  <pic:blipFill>
+                    <a:blip r:embed="rId28"/>
+                    <a:stretch>
+                      <a:fillRect/>
+                    </a:stretch>
+                  </pic:blipFill>
+                  <pic:spPr>
+                    <a:xfrm>
+                      <a:off x="0" y="0"/>
+                      <a:ext cx="5267960" cy="3042920"/>
+                    </a:xfrm>
+                    <a:prstGeom prst="rect">
+                      <a:avLst/>
+                    </a:prstGeom>
+                    <a:noFill/>
+                    <a:ln>
+                      <a:noFill/>
+                    </a:ln>
+                  </pic:spPr>
+                </pic:pic>
+              </a:graphicData>
+            </a:graphic>
+          </wp:inline>
+        </w:drawing>
+      </w:r>
+    </w:p>
+    <w:p/>
+    <w:p>
+      <w:pPr>
+        <w:rPr>
+          <w:rFonts w:hint="default"/>
+          <w:lang w:val="en-US"/>
+        </w:rPr>
+      </w:pPr>
+    </w:p>
+    <w:p>
+      <w:r>
+        <w:drawing>
+          <wp:inline distT="0" distB="0" distL="114300" distR="114300">
+            <wp:extent cx="5269865" cy="3232785"/>
+            <wp:effectExtent l="0" t="0" r="3175" b="13335"/>
+            <wp:docPr id="26" name="Picture 5"/>
+            <wp:cNvGraphicFramePr>
+              <a:graphicFrameLocks xmlns:a="http://schemas.openxmlformats.org/drawingml/2006/main" noChangeAspect="1"/>
+            </wp:cNvGraphicFramePr>
+            <a:graphic xmlns:a="http://schemas.openxmlformats.org/drawingml/2006/main">
+              <a:graphicData uri="http://schemas.openxmlformats.org/drawingml/2006/picture">
+                <pic:pic xmlns:pic="http://schemas.openxmlformats.org/drawingml/2006/picture">
+                  <pic:nvPicPr>
+                    <pic:cNvPr id="26" name="Picture 5"/>
+                    <pic:cNvPicPr>
+                      <a:picLocks noChangeAspect="1"/>
+                    </pic:cNvPicPr>
+                  </pic:nvPicPr>
+                  <pic:blipFill>
+                    <a:blip r:embed="rId29"/>
+                    <a:stretch>
+                      <a:fillRect/>
+                    </a:stretch>
+                  </pic:blipFill>
+                  <pic:spPr>
+                    <a:xfrm>
+                      <a:off x="0" y="0"/>
+                      <a:ext cx="5269865" cy="3232785"/>
+                    </a:xfrm>
+                    <a:prstGeom prst="rect">
+                      <a:avLst/>
+                    </a:prstGeom>
+                    <a:noFill/>
+                    <a:ln>
+                      <a:noFill/>
+                    </a:ln>
+                  </pic:spPr>
+                </pic:pic>
+              </a:graphicData>
+            </a:graphic>
+          </wp:inline>
+        </w:drawing>
+      </w:r>
+    </w:p>
+    <w:p/>
+    <w:p>
+      <w:pPr>
+        <w:rPr>
+          <w:rFonts w:hint="default"/>
+          <w:lang w:val="en-US"/>
+        </w:rPr>
+      </w:pPr>
+      <w:r>
+        <w:rPr>
+          <w:rFonts w:hint="default"/>
+          <w:lang w:val="en-US"/>
+        </w:rPr>
+        <w:t>--&gt; Manage Jenkins --&gt; Configure Security --&gt; Authorization --&gt; “Role-based Strategy” --&gt; Save and Apply</w:t>
+      </w:r>
+    </w:p>
+    <w:p>
+      <w:pPr>
+        <w:rPr>
+          <w:rFonts w:hint="default"/>
+          <w:lang w:val="en-US"/>
+        </w:rPr>
+      </w:pPr>
+    </w:p>
+    <w:p>
+      <w:pPr>
+        <w:rPr>
+          <w:rFonts w:hint="default"/>
+          <w:lang w:val="en-US"/>
+        </w:rPr>
+      </w:pPr>
+      <w:r>
+        <w:rPr>
+          <w:rFonts w:hint="default"/>
+          <w:lang w:val="en-US"/>
+        </w:rPr>
+        <w:t>--&gt; Create User Roles --&gt; Manage Jenkins --&gt; Manage and Assign Roles --&gt; Manage Roles and define roles based on our requirements (admin, QA, development, ), later we went to assign role --&gt; Add to create a new role --&gt; Add user to the roles</w:t>
+      </w:r>
+    </w:p>
+    <w:p>
+      <w:pPr>
+        <w:rPr>
+          <w:rFonts w:hint="default"/>
+          <w:lang w:val="en-US"/>
+        </w:rPr>
+      </w:pPr>
+    </w:p>
+    <w:p>
+      <w:pPr>
+        <w:rPr>
+          <w:rFonts w:hint="default"/>
+          <w:lang w:val="en-US"/>
+        </w:rPr>
+      </w:pPr>
+      <w:r>
+        <w:rPr>
+          <w:rFonts w:hint="default"/>
+          <w:lang w:val="en-US"/>
+        </w:rPr>
+        <w:t>(Dashboard -&gt; Manage Jenkins -&gt; Manage and Assign the roles -&gt; Assign roles (refer live class recordings)</w:t>
+      </w:r>
+    </w:p>
+    <w:p>
+      <w:pPr>
+        <w:rPr>
+          <w:rFonts w:hint="default"/>
+          <w:lang w:val="en-US"/>
+        </w:rPr>
+      </w:pPr>
+    </w:p>
+    <w:p>
+      <w:pPr>
+        <w:rPr>
+          <w:rFonts w:hint="default"/>
+          <w:lang w:val="en-US"/>
+        </w:rPr>
+      </w:pPr>
+      <w:r>
+        <w:rPr>
+          <w:rFonts w:hint="default"/>
+          <w:lang w:val="en-US"/>
+        </w:rPr>
+        <w:t>Master and Slave Architecture in Jenkins</w:t>
+      </w:r>
+    </w:p>
+    <w:p>
+      <w:pPr>
+        <w:rPr>
+          <w:rFonts w:hint="default"/>
+          <w:lang w:val="en-US"/>
+        </w:rPr>
+      </w:pPr>
+      <w:r>
+        <w:rPr>
+          <w:rFonts w:hint="default"/>
+          <w:lang w:val="en-US"/>
+        </w:rPr>
+        <w:t>Currently we have only one machine in the entire eco-system</w:t>
+      </w:r>
+    </w:p>
+    <w:p>
+      <w:pPr>
+        <w:rPr>
+          <w:rFonts w:hint="default"/>
+          <w:lang w:val="en-US"/>
+        </w:rPr>
+      </w:pPr>
+      <w:r>
+        <w:rPr>
+          <w:rFonts w:hint="default"/>
+          <w:lang w:val="en-US"/>
+        </w:rPr>
+        <w:t xml:space="preserve">So much of burden into one machine is not recommended. We can divide the burden by following Master-Slave Architecture. If you are running a pipeline, one pipeline consists of multiple jobs. So many jobs running in one machine will be a huge burden. A machine that’s already there, that’s considered as Master machine. I will create different jobs on Master machine then running jobs will be divided onto different machines (many worker nodes or slave machines), which are responsible to run the jobs. Burden will not be there on one machine. </w:t>
+      </w:r>
+    </w:p>
+    <w:p>
+      <w:pPr>
+        <w:rPr>
+          <w:rFonts w:hint="default"/>
+          <w:lang w:val="en-US"/>
+        </w:rPr>
+      </w:pPr>
+      <w:r>
+        <w:rPr>
+          <w:rFonts w:hint="default"/>
+          <w:lang w:val="en-US"/>
+        </w:rPr>
+        <w:t>--&gt; If we use one machine for Jenkins, then the moment we run multiple jobs it may burden the machine, which can lead to system crash to decrease burden on Jenkins server/VM, we can go with Master-Slave configuration. It could be used to reduce the burden on Jenkins Server/VM by distributing tasks/load</w:t>
+      </w:r>
+    </w:p>
+    <w:p>
+      <w:pPr>
+        <w:rPr>
+          <w:rFonts w:hint="default"/>
+          <w:lang w:val="en-US"/>
+        </w:rPr>
+      </w:pPr>
+    </w:p>
+    <w:p>
+      <w:pPr>
+        <w:rPr>
+          <w:rFonts w:hint="default"/>
+          <w:lang w:val="en-US"/>
+        </w:rPr>
+      </w:pPr>
+      <w:r>
+        <w:rPr>
+          <w:rFonts w:hint="default"/>
+          <w:lang w:val="en-US"/>
+        </w:rPr>
+        <w:t>Jenkins Master vs Jenkins Slave:</w:t>
+      </w:r>
+    </w:p>
+    <w:p>
+      <w:pPr>
+        <w:rPr>
+          <w:rFonts w:hint="default"/>
+          <w:lang w:val="en-US"/>
+        </w:rPr>
+      </w:pPr>
+      <w:r>
+        <w:rPr>
+          <w:rFonts w:hint="default"/>
+          <w:lang w:val="en-US"/>
+        </w:rPr>
+        <w:t>Jenkins Master</w:t>
+      </w:r>
+    </w:p>
+    <w:p>
+      <w:pPr>
+        <w:rPr>
+          <w:rFonts w:hint="default"/>
+          <w:lang w:val="en-US"/>
+        </w:rPr>
+      </w:pPr>
+      <w:r>
+        <w:rPr>
+          <w:rFonts w:hint="default"/>
+          <w:lang w:val="en-US"/>
+        </w:rPr>
+        <w:t>--&gt; The machine or server, where Jenkins tool is installed can be referred as Master machine, which is used to create jobs, schedule jobs, and manage the jobs</w:t>
+      </w:r>
+    </w:p>
+    <w:p>
+      <w:pPr>
+        <w:rPr>
+          <w:rFonts w:hint="default"/>
+          <w:lang w:val="en-US"/>
+        </w:rPr>
+      </w:pPr>
+      <w:r>
+        <w:rPr>
+          <w:rFonts w:hint="default"/>
+          <w:lang w:val="en-US"/>
+        </w:rPr>
+        <w:t>--&gt; It will also distribute jobs execution into Slave machines/servers</w:t>
+      </w:r>
+    </w:p>
+    <w:p>
+      <w:pPr>
+        <w:rPr>
+          <w:rFonts w:hint="default"/>
+          <w:lang w:val="en-US"/>
+        </w:rPr>
+      </w:pPr>
+      <w:r>
+        <w:rPr>
+          <w:rFonts w:hint="default"/>
+          <w:lang w:val="en-US"/>
+        </w:rPr>
+        <w:t>(We can Run/Execute jobs on Jenkins Master machine too however, it is not recommended)</w:t>
+      </w:r>
+    </w:p>
+    <w:p>
+      <w:pPr>
+        <w:rPr>
+          <w:rFonts w:hint="default"/>
+          <w:lang w:val="en-US"/>
+        </w:rPr>
+      </w:pPr>
+    </w:p>
+    <w:p>
+      <w:pPr>
+        <w:rPr>
+          <w:rFonts w:hint="default"/>
+          <w:lang w:val="en-US"/>
+        </w:rPr>
+      </w:pPr>
+      <w:r>
+        <w:rPr>
+          <w:rFonts w:hint="default"/>
+          <w:lang w:val="en-US"/>
+        </w:rPr>
+        <w:t>Jenkins Slave</w:t>
+      </w:r>
+    </w:p>
+    <w:p>
+      <w:pPr>
+        <w:rPr>
+          <w:rFonts w:hint="default"/>
+          <w:lang w:val="en-US"/>
+        </w:rPr>
+      </w:pPr>
+      <w:r>
+        <w:rPr>
+          <w:rFonts w:hint="default"/>
+          <w:lang w:val="en-US"/>
+        </w:rPr>
+        <w:t>It is a machine which is connected to Jenkins Master machine and execute the jobs/tasks assigned by Master machine/server</w:t>
+      </w:r>
+    </w:p>
+    <w:p>
+      <w:pPr>
+        <w:rPr>
+          <w:rFonts w:hint="default"/>
+          <w:lang w:val="en-US"/>
+        </w:rPr>
+      </w:pPr>
+    </w:p>
+    <w:p>
+      <w:pPr>
+        <w:rPr>
+          <w:rFonts w:hint="default"/>
+          <w:lang w:val="en-US"/>
+        </w:rPr>
+      </w:pPr>
+      <w:r>
+        <w:rPr>
+          <w:rFonts w:hint="default"/>
+          <w:lang w:val="en-US"/>
+        </w:rPr>
+        <w:t>Slave server/machine will receive tasks from Master machine for the job execution</w:t>
+      </w:r>
+    </w:p>
+    <w:p>
+      <w:pPr>
+        <w:rPr>
+          <w:rFonts w:hint="default"/>
+          <w:lang w:val="en-US"/>
+        </w:rPr>
+      </w:pPr>
+      <w:r>
+        <w:rPr>
+          <w:rFonts w:hint="default"/>
+          <w:lang w:val="en-US"/>
+        </w:rPr>
+        <w:t>1:14:30</w:t>
+      </w:r>
+    </w:p>
+    <w:p>
+      <w:pPr>
+        <w:rPr>
+          <w:rFonts w:hint="default"/>
+          <w:lang w:val="en-US"/>
+        </w:rPr>
+      </w:pPr>
       <w:bookmarkStart w:id="0" w:name="_GoBack"/>
       <w:bookmarkEnd w:id="0"/>
+    </w:p>
+    <w:p>
+      <w:pPr>
+        <w:rPr>
+          <w:rFonts w:hint="default"/>
+          <w:lang w:val="en-US"/>
+        </w:rPr>
+      </w:pPr>
+    </w:p>
+    <w:p>
+      <w:pPr>
+        <w:rPr>
+          <w:rFonts w:hint="default"/>
+          <w:lang w:val="en-US"/>
+        </w:rPr>
+      </w:pPr>
+    </w:p>
+    <w:p>
+      <w:pPr>
+        <w:rPr>
+          <w:rFonts w:hint="default"/>
+          <w:lang w:val="en-US"/>
+        </w:rPr>
+      </w:pPr>
+    </w:p>
+    <w:p>
+      <w:pPr>
+        <w:rPr>
+          <w:rFonts w:hint="default"/>
+          <w:lang w:val="en-US"/>
+        </w:rPr>
+      </w:pPr>
+    </w:p>
+    <w:p>
+      <w:pPr>
+        <w:rPr>
+          <w:rFonts w:hint="default"/>
+          <w:lang w:val="en-US"/>
+        </w:rPr>
+      </w:pPr>
+    </w:p>
+    <w:p>
+      <w:pPr>
+        <w:rPr>
+          <w:rFonts w:hint="default"/>
+          <w:lang w:val="en-US"/>
+        </w:rPr>
+      </w:pPr>
+    </w:p>
+    <w:p>
+      <w:pPr>
+        <w:rPr>
+          <w:rFonts w:hint="default"/>
+          <w:lang w:val="en-US"/>
+        </w:rPr>
+      </w:pPr>
+    </w:p>
+    <w:p>
+      <w:pPr>
+        <w:rPr>
+          <w:rFonts w:hint="default"/>
+          <w:lang w:val="en-US"/>
+        </w:rPr>
+      </w:pPr>
     </w:p>
     <w:p>
       <w:pPr>

</xml_diff>

<commit_message>
DevOps: Jenkins master-slave demo added
</commit_message>
<xml_diff>
--- a/Jenkins/Jenkins_1.docx
+++ b/Jenkins/Jenkins_1.docx
@@ -214,7 +214,7 @@
       </w:r>
       <w:r>
         <w:rPr>
-          <w:rStyle w:val="4"/>
+          <w:rStyle w:val="5"/>
           <w:rFonts w:hint="default"/>
           <w:lang w:val="en-US"/>
         </w:rPr>
@@ -1154,7 +1154,7 @@
       </w:r>
       <w:r>
         <w:rPr>
-          <w:rStyle w:val="4"/>
+          <w:rStyle w:val="5"/>
           <w:rFonts w:hint="default"/>
           <w:lang w:val="en-US"/>
         </w:rPr>
@@ -1298,7 +1298,7 @@
       </w:r>
       <w:r>
         <w:rPr>
-          <w:rStyle w:val="4"/>
+          <w:rStyle w:val="5"/>
           <w:rFonts w:hint="default"/>
           <w:lang w:val="en-US"/>
         </w:rPr>
@@ -1373,7 +1373,7 @@
       </w:r>
       <w:r>
         <w:rPr>
-          <w:rStyle w:val="4"/>
+          <w:rStyle w:val="5"/>
           <w:rFonts w:hint="default"/>
           <w:lang w:val="en-US"/>
         </w:rPr>
@@ -1830,7 +1830,7 @@
       </w:r>
       <w:r>
         <w:rPr>
-          <w:rStyle w:val="4"/>
+          <w:rStyle w:val="5"/>
           <w:rFonts w:hint="default"/>
           <w:lang w:val="en-US"/>
         </w:rPr>
@@ -2421,8 +2421,3338 @@
           <w:lang w:val="en-US"/>
         </w:rPr>
       </w:pPr>
+      <w:r>
+        <w:rPr>
+          <w:rFonts w:hint="default"/>
+          <w:lang w:val="en-US"/>
+        </w:rPr>
+        <w:t>Lets Jenkins-server be the Master machine</w:t>
+      </w:r>
+    </w:p>
+    <w:p>
+      <w:r>
+        <w:drawing>
+          <wp:inline distT="0" distB="0" distL="114300" distR="114300">
+            <wp:extent cx="5273675" cy="775335"/>
+            <wp:effectExtent l="0" t="0" r="14605" b="1905"/>
+            <wp:docPr id="27" name="Picture 1"/>
+            <wp:cNvGraphicFramePr>
+              <a:graphicFrameLocks xmlns:a="http://schemas.openxmlformats.org/drawingml/2006/main" noChangeAspect="1"/>
+            </wp:cNvGraphicFramePr>
+            <a:graphic xmlns:a="http://schemas.openxmlformats.org/drawingml/2006/main">
+              <a:graphicData uri="http://schemas.openxmlformats.org/drawingml/2006/picture">
+                <pic:pic xmlns:pic="http://schemas.openxmlformats.org/drawingml/2006/picture">
+                  <pic:nvPicPr>
+                    <pic:cNvPr id="27" name="Picture 1"/>
+                    <pic:cNvPicPr>
+                      <a:picLocks noChangeAspect="1"/>
+                    </pic:cNvPicPr>
+                  </pic:nvPicPr>
+                  <pic:blipFill>
+                    <a:blip r:embed="rId30"/>
+                    <a:stretch>
+                      <a:fillRect/>
+                    </a:stretch>
+                  </pic:blipFill>
+                  <pic:spPr>
+                    <a:xfrm>
+                      <a:off x="0" y="0"/>
+                      <a:ext cx="5273675" cy="775335"/>
+                    </a:xfrm>
+                    <a:prstGeom prst="rect">
+                      <a:avLst/>
+                    </a:prstGeom>
+                    <a:noFill/>
+                    <a:ln>
+                      <a:noFill/>
+                    </a:ln>
+                  </pic:spPr>
+                </pic:pic>
+              </a:graphicData>
+            </a:graphic>
+          </wp:inline>
+        </w:drawing>
+      </w:r>
+    </w:p>
+    <w:p>
+      <w:pPr>
+        <w:rPr>
+          <w:rFonts w:hint="default"/>
+          <w:lang w:val="en-US"/>
+        </w:rPr>
+      </w:pPr>
+      <w:r>
+        <w:rPr>
+          <w:rFonts w:hint="default"/>
+          <w:lang w:val="en-US"/>
+        </w:rPr>
+        <w:t>Create JenkinsSlave VM</w:t>
+      </w:r>
+    </w:p>
+    <w:p>
+      <w:r>
+        <w:drawing>
+          <wp:inline distT="0" distB="0" distL="114300" distR="114300">
+            <wp:extent cx="5272405" cy="3249295"/>
+            <wp:effectExtent l="0" t="0" r="635" b="12065"/>
+            <wp:docPr id="28" name="Picture 2"/>
+            <wp:cNvGraphicFramePr>
+              <a:graphicFrameLocks xmlns:a="http://schemas.openxmlformats.org/drawingml/2006/main" noChangeAspect="1"/>
+            </wp:cNvGraphicFramePr>
+            <a:graphic xmlns:a="http://schemas.openxmlformats.org/drawingml/2006/main">
+              <a:graphicData uri="http://schemas.openxmlformats.org/drawingml/2006/picture">
+                <pic:pic xmlns:pic="http://schemas.openxmlformats.org/drawingml/2006/picture">
+                  <pic:nvPicPr>
+                    <pic:cNvPr id="28" name="Picture 2"/>
+                    <pic:cNvPicPr>
+                      <a:picLocks noChangeAspect="1"/>
+                    </pic:cNvPicPr>
+                  </pic:nvPicPr>
+                  <pic:blipFill>
+                    <a:blip r:embed="rId31"/>
+                    <a:stretch>
+                      <a:fillRect/>
+                    </a:stretch>
+                  </pic:blipFill>
+                  <pic:spPr>
+                    <a:xfrm>
+                      <a:off x="0" y="0"/>
+                      <a:ext cx="5272405" cy="3249295"/>
+                    </a:xfrm>
+                    <a:prstGeom prst="rect">
+                      <a:avLst/>
+                    </a:prstGeom>
+                    <a:noFill/>
+                    <a:ln>
+                      <a:noFill/>
+                    </a:ln>
+                  </pic:spPr>
+                </pic:pic>
+              </a:graphicData>
+            </a:graphic>
+          </wp:inline>
+        </w:drawing>
+      </w:r>
+    </w:p>
+    <w:p/>
+    <w:p>
+      <w:pPr>
+        <w:rPr>
+          <w:rFonts w:hint="default"/>
+          <w:lang w:val="en-US"/>
+        </w:rPr>
+      </w:pPr>
+      <w:r>
+        <w:rPr>
+          <w:rFonts w:hint="default"/>
+          <w:lang w:val="en-US"/>
+        </w:rPr>
+        <w:t>[ec2-user@ip-172-31-30-34 ~]$ sudo hostname jenkins-slave-server</w:t>
+      </w:r>
+    </w:p>
+    <w:p>
+      <w:pPr>
+        <w:rPr>
+          <w:rFonts w:hint="default"/>
+          <w:lang w:val="en-US"/>
+        </w:rPr>
+      </w:pPr>
+    </w:p>
+    <w:p>
+      <w:r>
+        <w:drawing>
+          <wp:inline distT="0" distB="0" distL="114300" distR="114300">
+            <wp:extent cx="5271770" cy="1362710"/>
+            <wp:effectExtent l="0" t="0" r="1270" b="8890"/>
+            <wp:docPr id="29" name="Picture 3"/>
+            <wp:cNvGraphicFramePr>
+              <a:graphicFrameLocks xmlns:a="http://schemas.openxmlformats.org/drawingml/2006/main" noChangeAspect="1"/>
+            </wp:cNvGraphicFramePr>
+            <a:graphic xmlns:a="http://schemas.openxmlformats.org/drawingml/2006/main">
+              <a:graphicData uri="http://schemas.openxmlformats.org/drawingml/2006/picture">
+                <pic:pic xmlns:pic="http://schemas.openxmlformats.org/drawingml/2006/picture">
+                  <pic:nvPicPr>
+                    <pic:cNvPr id="29" name="Picture 3"/>
+                    <pic:cNvPicPr>
+                      <a:picLocks noChangeAspect="1"/>
+                    </pic:cNvPicPr>
+                  </pic:nvPicPr>
+                  <pic:blipFill>
+                    <a:blip r:embed="rId32"/>
+                    <a:stretch>
+                      <a:fillRect/>
+                    </a:stretch>
+                  </pic:blipFill>
+                  <pic:spPr>
+                    <a:xfrm>
+                      <a:off x="0" y="0"/>
+                      <a:ext cx="5271770" cy="1362710"/>
+                    </a:xfrm>
+                    <a:prstGeom prst="rect">
+                      <a:avLst/>
+                    </a:prstGeom>
+                    <a:noFill/>
+                    <a:ln>
+                      <a:noFill/>
+                    </a:ln>
+                  </pic:spPr>
+                </pic:pic>
+              </a:graphicData>
+            </a:graphic>
+          </wp:inline>
+        </w:drawing>
+      </w:r>
+    </w:p>
+    <w:p>
+      <w:pPr>
+        <w:rPr>
+          <w:rFonts w:hint="default"/>
+          <w:lang w:val="en-US"/>
+        </w:rPr>
+      </w:pPr>
+    </w:p>
+    <w:p>
+      <w:pPr>
+        <w:rPr>
+          <w:rFonts w:hint="default"/>
+          <w:lang w:val="en-US"/>
+        </w:rPr>
+      </w:pPr>
+      <w:r>
+        <w:rPr>
+          <w:rFonts w:hint="default"/>
+          <w:lang w:val="en-US"/>
+        </w:rPr>
+        <w:t>sudo rpm --import https://yum.corretto.aws/corretto.key</w:t>
+      </w:r>
+    </w:p>
+    <w:p>
+      <w:pPr>
+        <w:rPr>
+          <w:rFonts w:hint="default"/>
+          <w:lang w:val="en-US"/>
+        </w:rPr>
+      </w:pPr>
+      <w:r>
+        <w:rPr>
+          <w:rFonts w:hint="default"/>
+          <w:lang w:val="en-US"/>
+        </w:rPr>
+        <w:t>sudo curl -Lo /etc/yum.repos.d/corretto.repo https://yum.corretto.aws/corretto.repo</w:t>
+      </w:r>
+    </w:p>
+    <w:p>
+      <w:pPr>
+        <w:rPr>
+          <w:rFonts w:hint="default"/>
+          <w:lang w:val="en-US"/>
+        </w:rPr>
+      </w:pPr>
+      <w:r>
+        <w:rPr>
+          <w:rFonts w:hint="default"/>
+          <w:lang w:val="en-US"/>
+        </w:rPr>
+        <w:t>sudo yum install -y java-21-amazon-corretto-devel</w:t>
+      </w:r>
+    </w:p>
+    <w:p>
+      <w:pPr>
+        <w:rPr>
+          <w:rFonts w:hint="default"/>
+          <w:lang w:val="en-US"/>
+        </w:rPr>
+      </w:pPr>
+    </w:p>
+    <w:p>
+      <w:pPr>
+        <w:rPr>
+          <w:rFonts w:hint="default"/>
+          <w:lang w:val="en-US"/>
+        </w:rPr>
+      </w:pPr>
+      <w:r>
+        <w:rPr>
+          <w:rFonts w:hint="default"/>
+          <w:lang w:val="en-US"/>
+        </w:rPr>
+        <w:t>We need Java for Jenkins</w:t>
+      </w:r>
+    </w:p>
+    <w:p>
+      <w:pPr>
+        <w:rPr>
+          <w:rFonts w:hint="default"/>
+          <w:lang w:val="en-US"/>
+        </w:rPr>
+      </w:pPr>
+    </w:p>
+    <w:p>
+      <w:r>
+        <w:drawing>
+          <wp:inline distT="0" distB="0" distL="114300" distR="114300">
+            <wp:extent cx="5269865" cy="2055495"/>
+            <wp:effectExtent l="0" t="0" r="3175" b="1905"/>
+            <wp:docPr id="30" name="Picture 4"/>
+            <wp:cNvGraphicFramePr>
+              <a:graphicFrameLocks xmlns:a="http://schemas.openxmlformats.org/drawingml/2006/main" noChangeAspect="1"/>
+            </wp:cNvGraphicFramePr>
+            <a:graphic xmlns:a="http://schemas.openxmlformats.org/drawingml/2006/main">
+              <a:graphicData uri="http://schemas.openxmlformats.org/drawingml/2006/picture">
+                <pic:pic xmlns:pic="http://schemas.openxmlformats.org/drawingml/2006/picture">
+                  <pic:nvPicPr>
+                    <pic:cNvPr id="30" name="Picture 4"/>
+                    <pic:cNvPicPr>
+                      <a:picLocks noChangeAspect="1"/>
+                    </pic:cNvPicPr>
+                  </pic:nvPicPr>
+                  <pic:blipFill>
+                    <a:blip r:embed="rId33"/>
+                    <a:stretch>
+                      <a:fillRect/>
+                    </a:stretch>
+                  </pic:blipFill>
+                  <pic:spPr>
+                    <a:xfrm>
+                      <a:off x="0" y="0"/>
+                      <a:ext cx="5269865" cy="2055495"/>
+                    </a:xfrm>
+                    <a:prstGeom prst="rect">
+                      <a:avLst/>
+                    </a:prstGeom>
+                    <a:noFill/>
+                    <a:ln>
+                      <a:noFill/>
+                    </a:ln>
+                  </pic:spPr>
+                </pic:pic>
+              </a:graphicData>
+            </a:graphic>
+          </wp:inline>
+        </w:drawing>
+      </w:r>
+    </w:p>
+    <w:p/>
+    <w:p>
+      <w:pPr>
+        <w:rPr>
+          <w:rFonts w:hint="default"/>
+          <w:lang w:val="en-US"/>
+        </w:rPr>
+      </w:pPr>
+      <w:r>
+        <w:rPr>
+          <w:rFonts w:hint="default"/>
+          <w:lang w:val="en-US"/>
+        </w:rPr>
+        <w:t>[ec2-user@ip-172-31-30-34 ~]$ javac -version</w:t>
+      </w:r>
+    </w:p>
+    <w:p>
+      <w:pPr>
+        <w:rPr>
+          <w:rFonts w:hint="default"/>
+          <w:lang w:val="en-US"/>
+        </w:rPr>
+      </w:pPr>
+      <w:r>
+        <w:rPr>
+          <w:rFonts w:hint="default"/>
+          <w:lang w:val="en-US"/>
+        </w:rPr>
+        <w:t>javac 21.0.7</w:t>
+      </w:r>
+    </w:p>
+    <w:p>
+      <w:pPr>
+        <w:rPr>
+          <w:rFonts w:hint="default"/>
+          <w:lang w:val="en-US"/>
+        </w:rPr>
+      </w:pPr>
+    </w:p>
+    <w:p>
+      <w:pPr>
+        <w:numPr>
+          <w:ilvl w:val="0"/>
+          <w:numId w:val="1"/>
+        </w:numPr>
+        <w:rPr>
+          <w:rFonts w:hint="default"/>
+          <w:lang w:val="en-US"/>
+        </w:rPr>
+      </w:pPr>
+      <w:r>
+        <w:rPr>
+          <w:rFonts w:hint="default"/>
+          <w:lang w:val="en-US"/>
+        </w:rPr>
+        <w:t>Create Master VM</w:t>
+      </w:r>
+    </w:p>
+    <w:p>
+      <w:pPr>
+        <w:rPr>
+          <w:rFonts w:hint="default"/>
+          <w:lang w:val="en-US"/>
+        </w:rPr>
+      </w:pPr>
+      <w:r>
+        <w:rPr>
+          <w:rFonts w:hint="default"/>
+          <w:lang w:val="en-US"/>
+        </w:rPr>
+        <w:t>Launch Linux VM (recommended Ubuntu -&gt; t2.medium)</w:t>
+      </w:r>
+    </w:p>
+    <w:p>
+      <w:pPr>
+        <w:rPr>
+          <w:rFonts w:hint="default"/>
+          <w:lang w:val="en-US"/>
+        </w:rPr>
+      </w:pPr>
+      <w:r>
+        <w:rPr>
+          <w:rFonts w:hint="default"/>
+          <w:lang w:val="en-US"/>
+        </w:rPr>
+        <w:t>Install Java</w:t>
+      </w:r>
+    </w:p>
+    <w:p>
+      <w:pPr>
+        <w:rPr>
+          <w:rFonts w:hint="default"/>
+          <w:lang w:val="en-US"/>
+        </w:rPr>
+      </w:pPr>
+      <w:r>
+        <w:rPr>
+          <w:rFonts w:hint="default"/>
+          <w:lang w:val="en-US"/>
+        </w:rPr>
+        <w:t>Install Jenkins</w:t>
+      </w:r>
+    </w:p>
+    <w:p>
+      <w:pPr>
+        <w:rPr>
+          <w:rFonts w:hint="default"/>
+          <w:lang w:val="en-US"/>
+        </w:rPr>
+      </w:pPr>
+      <w:r>
+        <w:rPr>
+          <w:rFonts w:hint="default"/>
+          <w:lang w:val="en-US"/>
+        </w:rPr>
+        <w:t>(Follow the initial steps and commands of this notes to do the same)</w:t>
+      </w:r>
+    </w:p>
+    <w:p>
+      <w:pPr>
+        <w:numPr>
+          <w:ilvl w:val="0"/>
+          <w:numId w:val="1"/>
+        </w:numPr>
+        <w:ind w:left="0" w:leftChars="0" w:firstLine="0" w:firstLineChars="0"/>
+        <w:rPr>
+          <w:rFonts w:hint="default"/>
+          <w:lang w:val="en-US"/>
+        </w:rPr>
+      </w:pPr>
+      <w:r>
+        <w:rPr>
+          <w:rFonts w:hint="default"/>
+          <w:lang w:val="en-US"/>
+        </w:rPr>
+        <w:t>Create Jenkins Slave VM</w:t>
+      </w:r>
+    </w:p>
+    <w:p>
+      <w:pPr>
+        <w:numPr>
+          <w:numId w:val="0"/>
+        </w:numPr>
+        <w:ind w:leftChars="0"/>
+        <w:rPr>
+          <w:rFonts w:hint="default"/>
+          <w:lang w:val="en-US"/>
+        </w:rPr>
+      </w:pPr>
+      <w:r>
+        <w:rPr>
+          <w:rFonts w:hint="default"/>
+          <w:lang w:val="en-US"/>
+        </w:rPr>
+        <w:t>Created Linux VM (Ubuntu -&gt; t2.micro)</w:t>
+      </w:r>
+    </w:p>
+    <w:p>
+      <w:pPr>
+        <w:numPr>
+          <w:numId w:val="0"/>
+        </w:numPr>
+        <w:ind w:leftChars="0"/>
+        <w:rPr>
+          <w:rFonts w:hint="default"/>
+          <w:lang w:val="en-US"/>
+        </w:rPr>
+      </w:pPr>
+      <w:r>
+        <w:rPr>
+          <w:rFonts w:hint="default"/>
+          <w:lang w:val="en-US"/>
+        </w:rPr>
+        <w:t>Change hostname for readability</w:t>
+      </w:r>
+    </w:p>
+    <w:p>
+      <w:pPr>
+        <w:numPr>
+          <w:numId w:val="0"/>
+        </w:numPr>
+        <w:ind w:leftChars="0"/>
+        <w:rPr>
+          <w:rFonts w:hint="default"/>
+          <w:lang w:val="en-US"/>
+        </w:rPr>
+      </w:pPr>
+      <w:r>
+        <w:rPr>
+          <w:rFonts w:hint="default"/>
+          <w:lang w:val="en-US"/>
+        </w:rPr>
+        <w:t>(sudo hostname jenkins-slave-server)</w:t>
+      </w:r>
+    </w:p>
+    <w:p>
+      <w:pPr>
+        <w:numPr>
+          <w:numId w:val="0"/>
+        </w:numPr>
+        <w:ind w:leftChars="0"/>
+        <w:rPr>
+          <w:rFonts w:hint="default"/>
+          <w:lang w:val="en-US"/>
+        </w:rPr>
+      </w:pPr>
+      <w:r>
+        <w:rPr>
+          <w:rFonts w:hint="default"/>
+          <w:lang w:val="en-US"/>
+        </w:rPr>
+        <w:t>$ exit</w:t>
+      </w:r>
+    </w:p>
+    <w:p>
+      <w:pPr>
+        <w:numPr>
+          <w:numId w:val="0"/>
+        </w:numPr>
+        <w:ind w:leftChars="0"/>
+        <w:rPr>
+          <w:rFonts w:hint="default"/>
+          <w:lang w:val="en-US"/>
+        </w:rPr>
+      </w:pPr>
+    </w:p>
+    <w:p>
+      <w:pPr>
+        <w:numPr>
+          <w:numId w:val="0"/>
+        </w:numPr>
+        <w:ind w:leftChars="0"/>
+        <w:rPr>
+          <w:rFonts w:hint="default"/>
+          <w:lang w:val="en-US"/>
+        </w:rPr>
+      </w:pPr>
+      <w:r>
+        <w:rPr>
+          <w:rFonts w:hint="default"/>
+          <w:lang w:val="en-US"/>
+        </w:rPr>
+        <w:t>Install java</w:t>
+      </w:r>
+    </w:p>
+    <w:p>
+      <w:pPr>
+        <w:numPr>
+          <w:numId w:val="0"/>
+        </w:numPr>
+        <w:ind w:leftChars="0"/>
+        <w:rPr>
+          <w:rFonts w:hint="default"/>
+          <w:lang w:val="en-US"/>
+        </w:rPr>
+      </w:pPr>
+      <w:r>
+        <w:rPr>
+          <w:rFonts w:hint="default"/>
+          <w:lang w:val="en-US"/>
+        </w:rPr>
+        <w:t>$ sudo apt install openjdk-21-jdk</w:t>
+      </w:r>
+    </w:p>
+    <w:p>
+      <w:pPr>
+        <w:numPr>
+          <w:numId w:val="0"/>
+        </w:numPr>
+        <w:ind w:leftChars="0"/>
+        <w:rPr>
+          <w:rFonts w:hint="default"/>
+          <w:lang w:val="en-US"/>
+        </w:rPr>
+      </w:pPr>
+    </w:p>
+    <w:p>
+      <w:pPr>
+        <w:numPr>
+          <w:numId w:val="0"/>
+        </w:numPr>
+        <w:ind w:leftChars="0"/>
+        <w:rPr>
+          <w:rFonts w:hint="default"/>
+          <w:lang w:val="en-US"/>
+        </w:rPr>
+      </w:pPr>
+      <w:r>
+        <w:rPr>
+          <w:rFonts w:hint="default"/>
+          <w:lang w:val="en-US"/>
+        </w:rPr>
+        <w:t>Create one directory in home/ubuntu</w:t>
+      </w:r>
+    </w:p>
+    <w:p>
+      <w:pPr>
+        <w:numPr>
+          <w:numId w:val="0"/>
+        </w:numPr>
+        <w:ind w:leftChars="0"/>
+        <w:rPr>
+          <w:rFonts w:hint="default"/>
+          <w:lang w:val="en-US"/>
+        </w:rPr>
+      </w:pPr>
+      <w:r>
+        <w:rPr>
+          <w:rFonts w:hint="default"/>
+          <w:lang w:val="en-US"/>
+        </w:rPr>
+        <w:t>$ mkdir slavenode</w:t>
+      </w:r>
+    </w:p>
+    <w:p>
+      <w:pPr>
+        <w:numPr>
+          <w:numId w:val="0"/>
+        </w:numPr>
+        <w:ind w:leftChars="0"/>
+        <w:rPr>
+          <w:rFonts w:hint="default"/>
+          <w:lang w:val="en-US"/>
+        </w:rPr>
+      </w:pPr>
+    </w:p>
+    <w:p>
+      <w:pPr>
+        <w:numPr>
+          <w:numId w:val="0"/>
+        </w:numPr>
+        <w:ind w:leftChars="0"/>
+        <w:rPr>
+          <w:rFonts w:hint="default"/>
+          <w:lang w:val="en-US"/>
+        </w:rPr>
+      </w:pPr>
+      <w:r>
+        <w:rPr>
+          <w:rFonts w:hint="default"/>
+          <w:lang w:val="en-US"/>
+        </w:rPr>
+        <w:t>3 --&gt; Configure Slave server/node in Jenkins Master server/node</w:t>
+      </w:r>
+    </w:p>
+    <w:p>
+      <w:pPr>
+        <w:numPr>
+          <w:numId w:val="0"/>
+        </w:numPr>
+        <w:ind w:leftChars="0"/>
+        <w:rPr>
+          <w:rFonts w:hint="default"/>
+          <w:lang w:val="en-US"/>
+        </w:rPr>
+      </w:pPr>
+    </w:p>
+    <w:p>
+      <w:pPr>
+        <w:numPr>
+          <w:numId w:val="0"/>
+        </w:numPr>
+        <w:ind w:leftChars="0"/>
+        <w:rPr>
+          <w:rFonts w:hint="default"/>
+          <w:lang w:val="en-US"/>
+        </w:rPr>
+      </w:pPr>
+    </w:p>
+    <w:p>
+      <w:pPr>
+        <w:numPr>
+          <w:numId w:val="0"/>
+        </w:numPr>
+        <w:ind w:leftChars="0"/>
+        <w:rPr>
+          <w:rFonts w:hint="default"/>
+          <w:lang w:val="en-US"/>
+        </w:rPr>
+      </w:pPr>
+      <w:r>
+        <w:rPr>
+          <w:rFonts w:hint="default"/>
+          <w:lang w:val="en-US"/>
+        </w:rPr>
+        <w:t>Go back to Jenkins Master</w:t>
+      </w:r>
+    </w:p>
+    <w:p>
+      <w:pPr>
+        <w:numPr>
+          <w:numId w:val="0"/>
+        </w:numPr>
+        <w:ind w:leftChars="0"/>
+      </w:pPr>
+      <w:r>
+        <w:drawing>
+          <wp:inline distT="0" distB="0" distL="114300" distR="114300">
+            <wp:extent cx="5264785" cy="940435"/>
+            <wp:effectExtent l="0" t="0" r="8255" b="4445"/>
+            <wp:docPr id="31" name="Picture 5"/>
+            <wp:cNvGraphicFramePr>
+              <a:graphicFrameLocks xmlns:a="http://schemas.openxmlformats.org/drawingml/2006/main" noChangeAspect="1"/>
+            </wp:cNvGraphicFramePr>
+            <a:graphic xmlns:a="http://schemas.openxmlformats.org/drawingml/2006/main">
+              <a:graphicData uri="http://schemas.openxmlformats.org/drawingml/2006/picture">
+                <pic:pic xmlns:pic="http://schemas.openxmlformats.org/drawingml/2006/picture">
+                  <pic:nvPicPr>
+                    <pic:cNvPr id="31" name="Picture 5"/>
+                    <pic:cNvPicPr>
+                      <a:picLocks noChangeAspect="1"/>
+                    </pic:cNvPicPr>
+                  </pic:nvPicPr>
+                  <pic:blipFill>
+                    <a:blip r:embed="rId34"/>
+                    <a:stretch>
+                      <a:fillRect/>
+                    </a:stretch>
+                  </pic:blipFill>
+                  <pic:spPr>
+                    <a:xfrm>
+                      <a:off x="0" y="0"/>
+                      <a:ext cx="5264785" cy="940435"/>
+                    </a:xfrm>
+                    <a:prstGeom prst="rect">
+                      <a:avLst/>
+                    </a:prstGeom>
+                    <a:noFill/>
+                    <a:ln>
+                      <a:noFill/>
+                    </a:ln>
+                  </pic:spPr>
+                </pic:pic>
+              </a:graphicData>
+            </a:graphic>
+          </wp:inline>
+        </w:drawing>
+      </w:r>
+    </w:p>
+    <w:p>
+      <w:pPr>
+        <w:numPr>
+          <w:numId w:val="0"/>
+        </w:numPr>
+        <w:ind w:leftChars="0"/>
+      </w:pPr>
+    </w:p>
+    <w:p>
+      <w:pPr>
+        <w:numPr>
+          <w:numId w:val="0"/>
+        </w:numPr>
+        <w:ind w:leftChars="0"/>
+        <w:rPr>
+          <w:rFonts w:hint="default"/>
+          <w:lang w:val="en-US"/>
+        </w:rPr>
+      </w:pPr>
+      <w:r>
+        <w:rPr>
+          <w:rFonts w:hint="default"/>
+          <w:lang w:val="en-US"/>
+        </w:rPr>
+        <w:fldChar w:fldCharType="begin"/>
+      </w:r>
+      <w:r>
+        <w:rPr>
+          <w:rFonts w:hint="default"/>
+          <w:lang w:val="en-US"/>
+        </w:rPr>
+        <w:instrText xml:space="preserve"> HYPERLINK "http://35.182.80.43:8080/login?from=%2F" </w:instrText>
+      </w:r>
+      <w:r>
+        <w:rPr>
+          <w:rFonts w:hint="default"/>
+          <w:lang w:val="en-US"/>
+        </w:rPr>
+        <w:fldChar w:fldCharType="separate"/>
+      </w:r>
+      <w:r>
+        <w:rPr>
+          <w:rStyle w:val="5"/>
+          <w:rFonts w:hint="default"/>
+          <w:lang w:val="en-US"/>
+        </w:rPr>
+        <w:t>http://35.182.80.43:8080/login?from=%2F</w:t>
+      </w:r>
+      <w:r>
+        <w:rPr>
+          <w:rFonts w:hint="default"/>
+          <w:lang w:val="en-US"/>
+        </w:rPr>
+        <w:fldChar w:fldCharType="end"/>
+      </w:r>
+    </w:p>
+    <w:p>
+      <w:pPr>
+        <w:numPr>
+          <w:numId w:val="0"/>
+        </w:numPr>
+        <w:ind w:leftChars="0"/>
+        <w:rPr>
+          <w:rFonts w:hint="default"/>
+          <w:lang w:val="en-US"/>
+        </w:rPr>
+      </w:pPr>
+    </w:p>
+    <w:p>
+      <w:pPr>
+        <w:numPr>
+          <w:numId w:val="0"/>
+        </w:numPr>
+        <w:ind w:leftChars="0"/>
+      </w:pPr>
+      <w:r>
+        <w:drawing>
+          <wp:inline distT="0" distB="0" distL="114300" distR="114300">
+            <wp:extent cx="5266690" cy="1804035"/>
+            <wp:effectExtent l="0" t="0" r="6350" b="9525"/>
+            <wp:docPr id="32" name="Picture 6"/>
+            <wp:cNvGraphicFramePr>
+              <a:graphicFrameLocks xmlns:a="http://schemas.openxmlformats.org/drawingml/2006/main" noChangeAspect="1"/>
+            </wp:cNvGraphicFramePr>
+            <a:graphic xmlns:a="http://schemas.openxmlformats.org/drawingml/2006/main">
+              <a:graphicData uri="http://schemas.openxmlformats.org/drawingml/2006/picture">
+                <pic:pic xmlns:pic="http://schemas.openxmlformats.org/drawingml/2006/picture">
+                  <pic:nvPicPr>
+                    <pic:cNvPr id="32" name="Picture 6"/>
+                    <pic:cNvPicPr>
+                      <a:picLocks noChangeAspect="1"/>
+                    </pic:cNvPicPr>
+                  </pic:nvPicPr>
+                  <pic:blipFill>
+                    <a:blip r:embed="rId35"/>
+                    <a:stretch>
+                      <a:fillRect/>
+                    </a:stretch>
+                  </pic:blipFill>
+                  <pic:spPr>
+                    <a:xfrm>
+                      <a:off x="0" y="0"/>
+                      <a:ext cx="5266690" cy="1804035"/>
+                    </a:xfrm>
+                    <a:prstGeom prst="rect">
+                      <a:avLst/>
+                    </a:prstGeom>
+                    <a:noFill/>
+                    <a:ln>
+                      <a:noFill/>
+                    </a:ln>
+                  </pic:spPr>
+                </pic:pic>
+              </a:graphicData>
+            </a:graphic>
+          </wp:inline>
+        </w:drawing>
+      </w:r>
+    </w:p>
+    <w:p>
+      <w:pPr>
+        <w:numPr>
+          <w:numId w:val="0"/>
+        </w:numPr>
+        <w:ind w:leftChars="0"/>
+      </w:pPr>
+    </w:p>
+    <w:p>
+      <w:pPr>
+        <w:numPr>
+          <w:numId w:val="0"/>
+        </w:numPr>
+        <w:ind w:leftChars="0"/>
+      </w:pPr>
+    </w:p>
+    <w:p>
+      <w:pPr>
+        <w:numPr>
+          <w:numId w:val="0"/>
+        </w:numPr>
+        <w:ind w:leftChars="0"/>
+        <w:rPr>
+          <w:rFonts w:hint="default"/>
+          <w:lang w:val="en-US"/>
+        </w:rPr>
+      </w:pPr>
+      <w:r>
+        <w:rPr>
+          <w:rFonts w:hint="default"/>
+          <w:lang w:val="en-US"/>
+        </w:rPr>
+        <w:t>Manage Jenkins</w:t>
+      </w:r>
+    </w:p>
+    <w:p>
+      <w:pPr>
+        <w:numPr>
+          <w:numId w:val="0"/>
+        </w:numPr>
+        <w:ind w:leftChars="0"/>
+        <w:rPr>
+          <w:rFonts w:hint="default"/>
+          <w:lang w:val="en-US"/>
+        </w:rPr>
+      </w:pPr>
+    </w:p>
+    <w:p>
+      <w:pPr>
+        <w:numPr>
+          <w:numId w:val="0"/>
+        </w:numPr>
+        <w:ind w:leftChars="0"/>
+      </w:pPr>
+      <w:r>
+        <w:drawing>
+          <wp:inline distT="0" distB="0" distL="114300" distR="114300">
+            <wp:extent cx="5270500" cy="1957070"/>
+            <wp:effectExtent l="0" t="0" r="2540" b="8890"/>
+            <wp:docPr id="33" name="Picture 7"/>
+            <wp:cNvGraphicFramePr>
+              <a:graphicFrameLocks xmlns:a="http://schemas.openxmlformats.org/drawingml/2006/main" noChangeAspect="1"/>
+            </wp:cNvGraphicFramePr>
+            <a:graphic xmlns:a="http://schemas.openxmlformats.org/drawingml/2006/main">
+              <a:graphicData uri="http://schemas.openxmlformats.org/drawingml/2006/picture">
+                <pic:pic xmlns:pic="http://schemas.openxmlformats.org/drawingml/2006/picture">
+                  <pic:nvPicPr>
+                    <pic:cNvPr id="33" name="Picture 7"/>
+                    <pic:cNvPicPr>
+                      <a:picLocks noChangeAspect="1"/>
+                    </pic:cNvPicPr>
+                  </pic:nvPicPr>
+                  <pic:blipFill>
+                    <a:blip r:embed="rId36"/>
+                    <a:stretch>
+                      <a:fillRect/>
+                    </a:stretch>
+                  </pic:blipFill>
+                  <pic:spPr>
+                    <a:xfrm>
+                      <a:off x="0" y="0"/>
+                      <a:ext cx="5270500" cy="1957070"/>
+                    </a:xfrm>
+                    <a:prstGeom prst="rect">
+                      <a:avLst/>
+                    </a:prstGeom>
+                    <a:noFill/>
+                    <a:ln>
+                      <a:noFill/>
+                    </a:ln>
+                  </pic:spPr>
+                </pic:pic>
+              </a:graphicData>
+            </a:graphic>
+          </wp:inline>
+        </w:drawing>
+      </w:r>
+    </w:p>
+    <w:p>
+      <w:pPr>
+        <w:numPr>
+          <w:numId w:val="0"/>
+        </w:numPr>
+        <w:ind w:leftChars="0"/>
+        <w:rPr>
+          <w:rFonts w:hint="default"/>
+          <w:lang w:val="en-US"/>
+        </w:rPr>
+      </w:pPr>
+      <w:r>
+        <w:rPr>
+          <w:rFonts w:hint="default"/>
+          <w:lang w:val="en-US"/>
+        </w:rPr>
+        <w:t>Click Nodes</w:t>
+      </w:r>
+    </w:p>
+    <w:p>
+      <w:pPr>
+        <w:numPr>
+          <w:numId w:val="0"/>
+        </w:numPr>
+        <w:ind w:leftChars="0"/>
+      </w:pPr>
+    </w:p>
+    <w:p>
+      <w:pPr>
+        <w:numPr>
+          <w:numId w:val="0"/>
+        </w:numPr>
+        <w:ind w:leftChars="0"/>
+        <w:rPr>
+          <w:rFonts w:hint="default"/>
+          <w:lang w:val="en-US"/>
+        </w:rPr>
+      </w:pPr>
+      <w:r>
+        <w:drawing>
+          <wp:inline distT="0" distB="0" distL="114300" distR="114300">
+            <wp:extent cx="5272405" cy="2548890"/>
+            <wp:effectExtent l="0" t="0" r="635" b="11430"/>
+            <wp:docPr id="34" name="Picture 8"/>
+            <wp:cNvGraphicFramePr>
+              <a:graphicFrameLocks xmlns:a="http://schemas.openxmlformats.org/drawingml/2006/main" noChangeAspect="1"/>
+            </wp:cNvGraphicFramePr>
+            <a:graphic xmlns:a="http://schemas.openxmlformats.org/drawingml/2006/main">
+              <a:graphicData uri="http://schemas.openxmlformats.org/drawingml/2006/picture">
+                <pic:pic xmlns:pic="http://schemas.openxmlformats.org/drawingml/2006/picture">
+                  <pic:nvPicPr>
+                    <pic:cNvPr id="34" name="Picture 8"/>
+                    <pic:cNvPicPr>
+                      <a:picLocks noChangeAspect="1"/>
+                    </pic:cNvPicPr>
+                  </pic:nvPicPr>
+                  <pic:blipFill>
+                    <a:blip r:embed="rId37"/>
+                    <a:stretch>
+                      <a:fillRect/>
+                    </a:stretch>
+                  </pic:blipFill>
+                  <pic:spPr>
+                    <a:xfrm>
+                      <a:off x="0" y="0"/>
+                      <a:ext cx="5272405" cy="2548890"/>
+                    </a:xfrm>
+                    <a:prstGeom prst="rect">
+                      <a:avLst/>
+                    </a:prstGeom>
+                    <a:noFill/>
+                    <a:ln>
+                      <a:noFill/>
+                    </a:ln>
+                  </pic:spPr>
+                </pic:pic>
+              </a:graphicData>
+            </a:graphic>
+          </wp:inline>
+        </w:drawing>
+      </w:r>
+    </w:p>
+    <w:p>
+      <w:pPr>
+        <w:numPr>
+          <w:numId w:val="0"/>
+        </w:numPr>
+        <w:ind w:leftChars="0"/>
+        <w:rPr>
+          <w:rFonts w:hint="default"/>
+          <w:lang w:val="en-US"/>
+        </w:rPr>
+      </w:pPr>
+      <w:r>
+        <w:rPr>
+          <w:rFonts w:hint="default"/>
+          <w:lang w:val="en-US"/>
+        </w:rPr>
+        <w:t>We can see one Built-In Node</w:t>
+      </w:r>
+    </w:p>
+    <w:p>
+      <w:pPr>
+        <w:numPr>
+          <w:numId w:val="0"/>
+        </w:numPr>
+        <w:ind w:leftChars="0"/>
+        <w:rPr>
+          <w:rFonts w:hint="default"/>
+          <w:lang w:val="en-US"/>
+        </w:rPr>
+      </w:pPr>
+      <w:r>
+        <w:rPr>
+          <w:rFonts w:hint="default"/>
+          <w:lang w:val="en-US"/>
+        </w:rPr>
+        <w:t>Click on the New Node</w:t>
+      </w:r>
+    </w:p>
+    <w:p>
+      <w:pPr>
+        <w:numPr>
+          <w:numId w:val="0"/>
+        </w:numPr>
+        <w:ind w:leftChars="0"/>
+      </w:pPr>
+      <w:r>
+        <w:drawing>
+          <wp:inline distT="0" distB="0" distL="114300" distR="114300">
+            <wp:extent cx="5242560" cy="2537460"/>
+            <wp:effectExtent l="0" t="0" r="0" b="7620"/>
+            <wp:docPr id="35" name="Picture 9"/>
+            <wp:cNvGraphicFramePr>
+              <a:graphicFrameLocks xmlns:a="http://schemas.openxmlformats.org/drawingml/2006/main" noChangeAspect="1"/>
+            </wp:cNvGraphicFramePr>
+            <a:graphic xmlns:a="http://schemas.openxmlformats.org/drawingml/2006/main">
+              <a:graphicData uri="http://schemas.openxmlformats.org/drawingml/2006/picture">
+                <pic:pic xmlns:pic="http://schemas.openxmlformats.org/drawingml/2006/picture">
+                  <pic:nvPicPr>
+                    <pic:cNvPr id="35" name="Picture 9"/>
+                    <pic:cNvPicPr>
+                      <a:picLocks noChangeAspect="1"/>
+                    </pic:cNvPicPr>
+                  </pic:nvPicPr>
+                  <pic:blipFill>
+                    <a:blip r:embed="rId38"/>
+                    <a:stretch>
+                      <a:fillRect/>
+                    </a:stretch>
+                  </pic:blipFill>
+                  <pic:spPr>
+                    <a:xfrm>
+                      <a:off x="0" y="0"/>
+                      <a:ext cx="5242560" cy="2537460"/>
+                    </a:xfrm>
+                    <a:prstGeom prst="rect">
+                      <a:avLst/>
+                    </a:prstGeom>
+                    <a:noFill/>
+                    <a:ln>
+                      <a:noFill/>
+                    </a:ln>
+                  </pic:spPr>
+                </pic:pic>
+              </a:graphicData>
+            </a:graphic>
+          </wp:inline>
+        </w:drawing>
+      </w:r>
+    </w:p>
+    <w:p>
+      <w:pPr>
+        <w:numPr>
+          <w:numId w:val="0"/>
+        </w:numPr>
+        <w:ind w:leftChars="0"/>
+      </w:pPr>
+    </w:p>
+    <w:p>
+      <w:pPr>
+        <w:numPr>
+          <w:numId w:val="0"/>
+        </w:numPr>
+        <w:ind w:leftChars="0"/>
+      </w:pPr>
+      <w:r>
+        <w:drawing>
+          <wp:inline distT="0" distB="0" distL="114300" distR="114300">
+            <wp:extent cx="3962400" cy="4229100"/>
+            <wp:effectExtent l="0" t="0" r="0" b="7620"/>
+            <wp:docPr id="36" name="Picture 10"/>
+            <wp:cNvGraphicFramePr>
+              <a:graphicFrameLocks xmlns:a="http://schemas.openxmlformats.org/drawingml/2006/main" noChangeAspect="1"/>
+            </wp:cNvGraphicFramePr>
+            <a:graphic xmlns:a="http://schemas.openxmlformats.org/drawingml/2006/main">
+              <a:graphicData uri="http://schemas.openxmlformats.org/drawingml/2006/picture">
+                <pic:pic xmlns:pic="http://schemas.openxmlformats.org/drawingml/2006/picture">
+                  <pic:nvPicPr>
+                    <pic:cNvPr id="36" name="Picture 10"/>
+                    <pic:cNvPicPr>
+                      <a:picLocks noChangeAspect="1"/>
+                    </pic:cNvPicPr>
+                  </pic:nvPicPr>
+                  <pic:blipFill>
+                    <a:blip r:embed="rId39"/>
+                    <a:stretch>
+                      <a:fillRect/>
+                    </a:stretch>
+                  </pic:blipFill>
+                  <pic:spPr>
+                    <a:xfrm>
+                      <a:off x="0" y="0"/>
+                      <a:ext cx="3962400" cy="4229100"/>
+                    </a:xfrm>
+                    <a:prstGeom prst="rect">
+                      <a:avLst/>
+                    </a:prstGeom>
+                    <a:noFill/>
+                    <a:ln>
+                      <a:noFill/>
+                    </a:ln>
+                  </pic:spPr>
+                </pic:pic>
+              </a:graphicData>
+            </a:graphic>
+          </wp:inline>
+        </w:drawing>
+      </w:r>
+    </w:p>
+    <w:p>
+      <w:pPr>
+        <w:numPr>
+          <w:numId w:val="0"/>
+        </w:numPr>
+        <w:ind w:leftChars="0"/>
+        <w:rPr>
+          <w:rFonts w:hint="default"/>
+          <w:lang w:val="en-US"/>
+        </w:rPr>
+      </w:pPr>
+      <w:r>
+        <w:rPr>
+          <w:rFonts w:hint="default"/>
+          <w:lang w:val="en-US"/>
+        </w:rPr>
+        <w:t>Click Create</w:t>
+      </w:r>
+    </w:p>
+    <w:p>
+      <w:pPr>
+        <w:numPr>
+          <w:numId w:val="0"/>
+        </w:numPr>
+        <w:ind w:leftChars="0"/>
+        <w:rPr>
+          <w:rFonts w:hint="default"/>
+          <w:lang w:val="en-US"/>
+        </w:rPr>
+      </w:pPr>
+    </w:p>
+    <w:p>
+      <w:pPr>
+        <w:numPr>
+          <w:numId w:val="0"/>
+        </w:numPr>
+        <w:ind w:leftChars="0"/>
+      </w:pPr>
+      <w:r>
+        <w:drawing>
+          <wp:inline distT="0" distB="0" distL="114300" distR="114300">
+            <wp:extent cx="5274310" cy="1033780"/>
+            <wp:effectExtent l="0" t="0" r="13970" b="2540"/>
+            <wp:docPr id="37" name="Picture 11"/>
+            <wp:cNvGraphicFramePr>
+              <a:graphicFrameLocks xmlns:a="http://schemas.openxmlformats.org/drawingml/2006/main" noChangeAspect="1"/>
+            </wp:cNvGraphicFramePr>
+            <a:graphic xmlns:a="http://schemas.openxmlformats.org/drawingml/2006/main">
+              <a:graphicData uri="http://schemas.openxmlformats.org/drawingml/2006/picture">
+                <pic:pic xmlns:pic="http://schemas.openxmlformats.org/drawingml/2006/picture">
+                  <pic:nvPicPr>
+                    <pic:cNvPr id="37" name="Picture 11"/>
+                    <pic:cNvPicPr>
+                      <a:picLocks noChangeAspect="1"/>
+                    </pic:cNvPicPr>
+                  </pic:nvPicPr>
+                  <pic:blipFill>
+                    <a:blip r:embed="rId40"/>
+                    <a:stretch>
+                      <a:fillRect/>
+                    </a:stretch>
+                  </pic:blipFill>
+                  <pic:spPr>
+                    <a:xfrm>
+                      <a:off x="0" y="0"/>
+                      <a:ext cx="5274310" cy="1033780"/>
+                    </a:xfrm>
+                    <a:prstGeom prst="rect">
+                      <a:avLst/>
+                    </a:prstGeom>
+                    <a:noFill/>
+                    <a:ln>
+                      <a:noFill/>
+                    </a:ln>
+                  </pic:spPr>
+                </pic:pic>
+              </a:graphicData>
+            </a:graphic>
+          </wp:inline>
+        </w:drawing>
+      </w:r>
+    </w:p>
+    <w:p>
+      <w:pPr>
+        <w:numPr>
+          <w:numId w:val="0"/>
+        </w:numPr>
+        <w:ind w:leftChars="0"/>
+        <w:rPr>
+          <w:rFonts w:hint="default"/>
+          <w:lang w:val="en-US"/>
+        </w:rPr>
+      </w:pPr>
+      <w:r>
+        <w:rPr>
+          <w:rFonts w:hint="default"/>
+          <w:lang w:val="en-US"/>
+        </w:rPr>
+        <w:t>[ec2-user@ip-172-31-30-34 ~]$ cd slavenode/</w:t>
+      </w:r>
+    </w:p>
+    <w:p>
+      <w:pPr>
+        <w:numPr>
+          <w:numId w:val="0"/>
+        </w:numPr>
+        <w:ind w:leftChars="0"/>
+        <w:rPr>
+          <w:rFonts w:hint="default"/>
+          <w:lang w:val="en-US"/>
+        </w:rPr>
+      </w:pPr>
+      <w:r>
+        <w:rPr>
+          <w:rFonts w:hint="default"/>
+          <w:lang w:val="en-US"/>
+        </w:rPr>
+        <w:t>[ec2-user@ip-172-31-30-34 slavenode]$ pwd</w:t>
+      </w:r>
+    </w:p>
+    <w:p>
+      <w:pPr>
+        <w:numPr>
+          <w:numId w:val="0"/>
+        </w:numPr>
+        <w:ind w:leftChars="0"/>
+        <w:rPr>
+          <w:rFonts w:hint="default"/>
+          <w:lang w:val="en-US"/>
+        </w:rPr>
+      </w:pPr>
+      <w:r>
+        <w:rPr>
+          <w:rFonts w:hint="default"/>
+          <w:lang w:val="en-US"/>
+        </w:rPr>
+        <w:t>/home/ec2-user/slavenode</w:t>
+      </w:r>
+    </w:p>
+    <w:p>
+      <w:pPr>
+        <w:numPr>
+          <w:numId w:val="0"/>
+        </w:numPr>
+        <w:ind w:leftChars="0"/>
+      </w:pPr>
+      <w:r>
+        <w:drawing>
+          <wp:inline distT="0" distB="0" distL="114300" distR="114300">
+            <wp:extent cx="5270500" cy="4192270"/>
+            <wp:effectExtent l="0" t="0" r="2540" b="13970"/>
+            <wp:docPr id="38" name="Picture 12"/>
+            <wp:cNvGraphicFramePr>
+              <a:graphicFrameLocks xmlns:a="http://schemas.openxmlformats.org/drawingml/2006/main" noChangeAspect="1"/>
+            </wp:cNvGraphicFramePr>
+            <a:graphic xmlns:a="http://schemas.openxmlformats.org/drawingml/2006/main">
+              <a:graphicData uri="http://schemas.openxmlformats.org/drawingml/2006/picture">
+                <pic:pic xmlns:pic="http://schemas.openxmlformats.org/drawingml/2006/picture">
+                  <pic:nvPicPr>
+                    <pic:cNvPr id="38" name="Picture 12"/>
+                    <pic:cNvPicPr>
+                      <a:picLocks noChangeAspect="1"/>
+                    </pic:cNvPicPr>
+                  </pic:nvPicPr>
+                  <pic:blipFill>
+                    <a:blip r:embed="rId41"/>
+                    <a:stretch>
+                      <a:fillRect/>
+                    </a:stretch>
+                  </pic:blipFill>
+                  <pic:spPr>
+                    <a:xfrm>
+                      <a:off x="0" y="0"/>
+                      <a:ext cx="5270500" cy="4192270"/>
+                    </a:xfrm>
+                    <a:prstGeom prst="rect">
+                      <a:avLst/>
+                    </a:prstGeom>
+                    <a:noFill/>
+                    <a:ln>
+                      <a:noFill/>
+                    </a:ln>
+                  </pic:spPr>
+                </pic:pic>
+              </a:graphicData>
+            </a:graphic>
+          </wp:inline>
+        </w:drawing>
+      </w:r>
+    </w:p>
+    <w:p>
+      <w:pPr>
+        <w:numPr>
+          <w:numId w:val="0"/>
+        </w:numPr>
+        <w:ind w:leftChars="0"/>
+      </w:pPr>
+    </w:p>
+    <w:p>
+      <w:pPr>
+        <w:numPr>
+          <w:numId w:val="0"/>
+        </w:numPr>
+        <w:ind w:leftChars="0"/>
+      </w:pPr>
+      <w:r>
+        <w:drawing>
+          <wp:inline distT="0" distB="0" distL="114300" distR="114300">
+            <wp:extent cx="5271135" cy="5661025"/>
+            <wp:effectExtent l="0" t="0" r="1905" b="8255"/>
+            <wp:docPr id="39" name="Picture 13"/>
+            <wp:cNvGraphicFramePr>
+              <a:graphicFrameLocks xmlns:a="http://schemas.openxmlformats.org/drawingml/2006/main" noChangeAspect="1"/>
+            </wp:cNvGraphicFramePr>
+            <a:graphic xmlns:a="http://schemas.openxmlformats.org/drawingml/2006/main">
+              <a:graphicData uri="http://schemas.openxmlformats.org/drawingml/2006/picture">
+                <pic:pic xmlns:pic="http://schemas.openxmlformats.org/drawingml/2006/picture">
+                  <pic:nvPicPr>
+                    <pic:cNvPr id="39" name="Picture 13"/>
+                    <pic:cNvPicPr>
+                      <a:picLocks noChangeAspect="1"/>
+                    </pic:cNvPicPr>
+                  </pic:nvPicPr>
+                  <pic:blipFill>
+                    <a:blip r:embed="rId42"/>
+                    <a:stretch>
+                      <a:fillRect/>
+                    </a:stretch>
+                  </pic:blipFill>
+                  <pic:spPr>
+                    <a:xfrm>
+                      <a:off x="0" y="0"/>
+                      <a:ext cx="5271135" cy="5661025"/>
+                    </a:xfrm>
+                    <a:prstGeom prst="rect">
+                      <a:avLst/>
+                    </a:prstGeom>
+                    <a:noFill/>
+                    <a:ln>
+                      <a:noFill/>
+                    </a:ln>
+                  </pic:spPr>
+                </pic:pic>
+              </a:graphicData>
+            </a:graphic>
+          </wp:inline>
+        </w:drawing>
+      </w:r>
+    </w:p>
+    <w:p>
+      <w:pPr>
+        <w:numPr>
+          <w:numId w:val="0"/>
+        </w:numPr>
+        <w:ind w:leftChars="0"/>
+      </w:pPr>
+    </w:p>
+    <w:p>
+      <w:pPr>
+        <w:numPr>
+          <w:numId w:val="0"/>
+        </w:numPr>
+        <w:ind w:leftChars="0"/>
+        <w:rPr>
+          <w:rFonts w:hint="default"/>
+          <w:lang w:val="en-US"/>
+        </w:rPr>
+      </w:pPr>
+      <w:r>
+        <w:rPr>
+          <w:rFonts w:hint="default"/>
+          <w:lang w:val="en-US"/>
+        </w:rPr>
+        <w:t>Copy Public DNS</w:t>
+      </w:r>
+    </w:p>
+    <w:p>
+      <w:pPr>
+        <w:numPr>
+          <w:numId w:val="0"/>
+        </w:numPr>
+        <w:ind w:leftChars="0"/>
+      </w:pPr>
+      <w:r>
+        <w:drawing>
+          <wp:inline distT="0" distB="0" distL="114300" distR="114300">
+            <wp:extent cx="5273040" cy="1089025"/>
+            <wp:effectExtent l="0" t="0" r="0" b="8255"/>
+            <wp:docPr id="40" name="Picture 14"/>
+            <wp:cNvGraphicFramePr>
+              <a:graphicFrameLocks xmlns:a="http://schemas.openxmlformats.org/drawingml/2006/main" noChangeAspect="1"/>
+            </wp:cNvGraphicFramePr>
+            <a:graphic xmlns:a="http://schemas.openxmlformats.org/drawingml/2006/main">
+              <a:graphicData uri="http://schemas.openxmlformats.org/drawingml/2006/picture">
+                <pic:pic xmlns:pic="http://schemas.openxmlformats.org/drawingml/2006/picture">
+                  <pic:nvPicPr>
+                    <pic:cNvPr id="40" name="Picture 14"/>
+                    <pic:cNvPicPr>
+                      <a:picLocks noChangeAspect="1"/>
+                    </pic:cNvPicPr>
+                  </pic:nvPicPr>
+                  <pic:blipFill>
+                    <a:blip r:embed="rId43"/>
+                    <a:stretch>
+                      <a:fillRect/>
+                    </a:stretch>
+                  </pic:blipFill>
+                  <pic:spPr>
+                    <a:xfrm>
+                      <a:off x="0" y="0"/>
+                      <a:ext cx="5273040" cy="1089025"/>
+                    </a:xfrm>
+                    <a:prstGeom prst="rect">
+                      <a:avLst/>
+                    </a:prstGeom>
+                    <a:noFill/>
+                    <a:ln>
+                      <a:noFill/>
+                    </a:ln>
+                  </pic:spPr>
+                </pic:pic>
+              </a:graphicData>
+            </a:graphic>
+          </wp:inline>
+        </w:drawing>
+      </w:r>
+    </w:p>
+    <w:p>
+      <w:pPr>
+        <w:numPr>
+          <w:numId w:val="0"/>
+        </w:numPr>
+        <w:ind w:leftChars="0"/>
+      </w:pPr>
+    </w:p>
+    <w:p>
+      <w:pPr>
+        <w:numPr>
+          <w:numId w:val="0"/>
+        </w:numPr>
+        <w:ind w:leftChars="0"/>
+        <w:rPr>
+          <w:rFonts w:hint="default"/>
+          <w:lang w:val="en-US"/>
+        </w:rPr>
+      </w:pPr>
+    </w:p>
+    <w:p>
+      <w:pPr>
+        <w:numPr>
+          <w:numId w:val="0"/>
+        </w:numPr>
+        <w:ind w:leftChars="0"/>
+      </w:pPr>
+      <w:r>
+        <w:drawing>
+          <wp:inline distT="0" distB="0" distL="114300" distR="114300">
+            <wp:extent cx="5268595" cy="3144520"/>
+            <wp:effectExtent l="0" t="0" r="4445" b="10160"/>
+            <wp:docPr id="41" name="Picture 15"/>
+            <wp:cNvGraphicFramePr>
+              <a:graphicFrameLocks xmlns:a="http://schemas.openxmlformats.org/drawingml/2006/main" noChangeAspect="1"/>
+            </wp:cNvGraphicFramePr>
+            <a:graphic xmlns:a="http://schemas.openxmlformats.org/drawingml/2006/main">
+              <a:graphicData uri="http://schemas.openxmlformats.org/drawingml/2006/picture">
+                <pic:pic xmlns:pic="http://schemas.openxmlformats.org/drawingml/2006/picture">
+                  <pic:nvPicPr>
+                    <pic:cNvPr id="41" name="Picture 15"/>
+                    <pic:cNvPicPr>
+                      <a:picLocks noChangeAspect="1"/>
+                    </pic:cNvPicPr>
+                  </pic:nvPicPr>
+                  <pic:blipFill>
+                    <a:blip r:embed="rId44"/>
+                    <a:stretch>
+                      <a:fillRect/>
+                    </a:stretch>
+                  </pic:blipFill>
+                  <pic:spPr>
+                    <a:xfrm>
+                      <a:off x="0" y="0"/>
+                      <a:ext cx="5268595" cy="3144520"/>
+                    </a:xfrm>
+                    <a:prstGeom prst="rect">
+                      <a:avLst/>
+                    </a:prstGeom>
+                    <a:noFill/>
+                    <a:ln>
+                      <a:noFill/>
+                    </a:ln>
+                  </pic:spPr>
+                </pic:pic>
+              </a:graphicData>
+            </a:graphic>
+          </wp:inline>
+        </w:drawing>
+      </w:r>
+    </w:p>
+    <w:p>
+      <w:pPr>
+        <w:numPr>
+          <w:numId w:val="0"/>
+        </w:numPr>
+        <w:ind w:leftChars="0"/>
+      </w:pPr>
+    </w:p>
+    <w:p>
+      <w:pPr>
+        <w:numPr>
+          <w:numId w:val="0"/>
+        </w:numPr>
+        <w:ind w:leftChars="0"/>
+      </w:pPr>
+      <w:r>
+        <w:drawing>
+          <wp:inline distT="0" distB="0" distL="114300" distR="114300">
+            <wp:extent cx="5266690" cy="3065145"/>
+            <wp:effectExtent l="0" t="0" r="6350" b="13335"/>
+            <wp:docPr id="42" name="Picture 16"/>
+            <wp:cNvGraphicFramePr>
+              <a:graphicFrameLocks xmlns:a="http://schemas.openxmlformats.org/drawingml/2006/main" noChangeAspect="1"/>
+            </wp:cNvGraphicFramePr>
+            <a:graphic xmlns:a="http://schemas.openxmlformats.org/drawingml/2006/main">
+              <a:graphicData uri="http://schemas.openxmlformats.org/drawingml/2006/picture">
+                <pic:pic xmlns:pic="http://schemas.openxmlformats.org/drawingml/2006/picture">
+                  <pic:nvPicPr>
+                    <pic:cNvPr id="42" name="Picture 16"/>
+                    <pic:cNvPicPr>
+                      <a:picLocks noChangeAspect="1"/>
+                    </pic:cNvPicPr>
+                  </pic:nvPicPr>
+                  <pic:blipFill>
+                    <a:blip r:embed="rId45"/>
+                    <a:stretch>
+                      <a:fillRect/>
+                    </a:stretch>
+                  </pic:blipFill>
+                  <pic:spPr>
+                    <a:xfrm>
+                      <a:off x="0" y="0"/>
+                      <a:ext cx="5266690" cy="3065145"/>
+                    </a:xfrm>
+                    <a:prstGeom prst="rect">
+                      <a:avLst/>
+                    </a:prstGeom>
+                    <a:noFill/>
+                    <a:ln>
+                      <a:noFill/>
+                    </a:ln>
+                  </pic:spPr>
+                </pic:pic>
+              </a:graphicData>
+            </a:graphic>
+          </wp:inline>
+        </w:drawing>
+      </w:r>
+    </w:p>
+    <w:p>
+      <w:pPr>
+        <w:numPr>
+          <w:numId w:val="0"/>
+        </w:numPr>
+        <w:ind w:leftChars="0"/>
+      </w:pPr>
+    </w:p>
+    <w:p>
+      <w:pPr>
+        <w:numPr>
+          <w:numId w:val="0"/>
+        </w:numPr>
+        <w:ind w:leftChars="0"/>
+      </w:pPr>
+      <w:r>
+        <w:drawing>
+          <wp:inline distT="0" distB="0" distL="114300" distR="114300">
+            <wp:extent cx="5274310" cy="3966845"/>
+            <wp:effectExtent l="0" t="0" r="13970" b="10795"/>
+            <wp:docPr id="43" name="Picture 17"/>
+            <wp:cNvGraphicFramePr>
+              <a:graphicFrameLocks xmlns:a="http://schemas.openxmlformats.org/drawingml/2006/main" noChangeAspect="1"/>
+            </wp:cNvGraphicFramePr>
+            <a:graphic xmlns:a="http://schemas.openxmlformats.org/drawingml/2006/main">
+              <a:graphicData uri="http://schemas.openxmlformats.org/drawingml/2006/picture">
+                <pic:pic xmlns:pic="http://schemas.openxmlformats.org/drawingml/2006/picture">
+                  <pic:nvPicPr>
+                    <pic:cNvPr id="43" name="Picture 17"/>
+                    <pic:cNvPicPr>
+                      <a:picLocks noChangeAspect="1"/>
+                    </pic:cNvPicPr>
+                  </pic:nvPicPr>
+                  <pic:blipFill>
+                    <a:blip r:embed="rId46"/>
+                    <a:stretch>
+                      <a:fillRect/>
+                    </a:stretch>
+                  </pic:blipFill>
+                  <pic:spPr>
+                    <a:xfrm>
+                      <a:off x="0" y="0"/>
+                      <a:ext cx="5274310" cy="3966845"/>
+                    </a:xfrm>
+                    <a:prstGeom prst="rect">
+                      <a:avLst/>
+                    </a:prstGeom>
+                    <a:noFill/>
+                    <a:ln>
+                      <a:noFill/>
+                    </a:ln>
+                  </pic:spPr>
+                </pic:pic>
+              </a:graphicData>
+            </a:graphic>
+          </wp:inline>
+        </w:drawing>
+      </w:r>
+    </w:p>
+    <w:p>
+      <w:pPr>
+        <w:numPr>
+          <w:numId w:val="0"/>
+        </w:numPr>
+        <w:ind w:leftChars="0"/>
+      </w:pPr>
+    </w:p>
+    <w:p>
+      <w:pPr>
+        <w:numPr>
+          <w:numId w:val="0"/>
+        </w:numPr>
+        <w:ind w:leftChars="0"/>
+        <w:rPr>
+          <w:rFonts w:hint="default"/>
+          <w:lang w:val="en-US"/>
+        </w:rPr>
+      </w:pPr>
+      <w:r>
+        <w:rPr>
+          <w:rFonts w:hint="default"/>
+          <w:lang w:val="en-US"/>
+        </w:rPr>
+        <w:t>Open DevOpsMar30.pem file copy contents and paste into Private Key</w:t>
+      </w:r>
+    </w:p>
+    <w:p>
+      <w:pPr>
+        <w:numPr>
+          <w:numId w:val="0"/>
+        </w:numPr>
+        <w:ind w:leftChars="0"/>
+        <w:rPr>
+          <w:rFonts w:hint="default"/>
+          <w:lang w:val="en-US"/>
+        </w:rPr>
+      </w:pPr>
+    </w:p>
+    <w:p>
+      <w:pPr>
+        <w:numPr>
+          <w:numId w:val="0"/>
+        </w:numPr>
+        <w:ind w:leftChars="0"/>
+        <w:rPr>
+          <w:rFonts w:hint="default"/>
+          <w:lang w:val="en-US"/>
+        </w:rPr>
+      </w:pPr>
+      <w:r>
+        <w:rPr>
+          <w:rFonts w:hint="default"/>
+          <w:lang w:val="en-US"/>
+        </w:rPr>
+        <w:t>Click Add</w:t>
+      </w:r>
+    </w:p>
+    <w:p>
+      <w:pPr>
+        <w:numPr>
+          <w:numId w:val="0"/>
+        </w:numPr>
+        <w:ind w:leftChars="0"/>
+        <w:rPr>
+          <w:rFonts w:hint="default"/>
+          <w:lang w:val="en-US"/>
+        </w:rPr>
+      </w:pPr>
+    </w:p>
+    <w:p>
+      <w:pPr>
+        <w:numPr>
+          <w:numId w:val="0"/>
+        </w:numPr>
+        <w:ind w:leftChars="0"/>
+      </w:pPr>
+      <w:r>
+        <w:drawing>
+          <wp:inline distT="0" distB="0" distL="114300" distR="114300">
+            <wp:extent cx="5268595" cy="4064000"/>
+            <wp:effectExtent l="0" t="0" r="4445" b="5080"/>
+            <wp:docPr id="44" name="Picture 18"/>
+            <wp:cNvGraphicFramePr>
+              <a:graphicFrameLocks xmlns:a="http://schemas.openxmlformats.org/drawingml/2006/main" noChangeAspect="1"/>
+            </wp:cNvGraphicFramePr>
+            <a:graphic xmlns:a="http://schemas.openxmlformats.org/drawingml/2006/main">
+              <a:graphicData uri="http://schemas.openxmlformats.org/drawingml/2006/picture">
+                <pic:pic xmlns:pic="http://schemas.openxmlformats.org/drawingml/2006/picture">
+                  <pic:nvPicPr>
+                    <pic:cNvPr id="44" name="Picture 18"/>
+                    <pic:cNvPicPr>
+                      <a:picLocks noChangeAspect="1"/>
+                    </pic:cNvPicPr>
+                  </pic:nvPicPr>
+                  <pic:blipFill>
+                    <a:blip r:embed="rId47"/>
+                    <a:stretch>
+                      <a:fillRect/>
+                    </a:stretch>
+                  </pic:blipFill>
+                  <pic:spPr>
+                    <a:xfrm>
+                      <a:off x="0" y="0"/>
+                      <a:ext cx="5268595" cy="4064000"/>
+                    </a:xfrm>
+                    <a:prstGeom prst="rect">
+                      <a:avLst/>
+                    </a:prstGeom>
+                    <a:noFill/>
+                    <a:ln>
+                      <a:noFill/>
+                    </a:ln>
+                  </pic:spPr>
+                </pic:pic>
+              </a:graphicData>
+            </a:graphic>
+          </wp:inline>
+        </w:drawing>
+      </w:r>
+    </w:p>
+    <w:p>
+      <w:pPr>
+        <w:numPr>
+          <w:numId w:val="0"/>
+        </w:numPr>
+        <w:ind w:leftChars="0"/>
+      </w:pPr>
+      <w:r>
+        <w:drawing>
+          <wp:inline distT="0" distB="0" distL="114300" distR="114300">
+            <wp:extent cx="5273675" cy="6151880"/>
+            <wp:effectExtent l="0" t="0" r="14605" b="5080"/>
+            <wp:docPr id="45" name="Picture 19"/>
+            <wp:cNvGraphicFramePr>
+              <a:graphicFrameLocks xmlns:a="http://schemas.openxmlformats.org/drawingml/2006/main" noChangeAspect="1"/>
+            </wp:cNvGraphicFramePr>
+            <a:graphic xmlns:a="http://schemas.openxmlformats.org/drawingml/2006/main">
+              <a:graphicData uri="http://schemas.openxmlformats.org/drawingml/2006/picture">
+                <pic:pic xmlns:pic="http://schemas.openxmlformats.org/drawingml/2006/picture">
+                  <pic:nvPicPr>
+                    <pic:cNvPr id="45" name="Picture 19"/>
+                    <pic:cNvPicPr>
+                      <a:picLocks noChangeAspect="1"/>
+                    </pic:cNvPicPr>
+                  </pic:nvPicPr>
+                  <pic:blipFill>
+                    <a:blip r:embed="rId48"/>
+                    <a:stretch>
+                      <a:fillRect/>
+                    </a:stretch>
+                  </pic:blipFill>
+                  <pic:spPr>
+                    <a:xfrm>
+                      <a:off x="0" y="0"/>
+                      <a:ext cx="5273675" cy="6151880"/>
+                    </a:xfrm>
+                    <a:prstGeom prst="rect">
+                      <a:avLst/>
+                    </a:prstGeom>
+                    <a:noFill/>
+                    <a:ln>
+                      <a:noFill/>
+                    </a:ln>
+                  </pic:spPr>
+                </pic:pic>
+              </a:graphicData>
+            </a:graphic>
+          </wp:inline>
+        </w:drawing>
+      </w:r>
+    </w:p>
+    <w:p>
+      <w:pPr>
+        <w:numPr>
+          <w:numId w:val="0"/>
+        </w:numPr>
+        <w:ind w:leftChars="0"/>
+      </w:pPr>
+    </w:p>
+    <w:p>
+      <w:pPr>
+        <w:numPr>
+          <w:numId w:val="0"/>
+        </w:numPr>
+        <w:ind w:leftChars="0"/>
+        <w:rPr>
+          <w:rFonts w:hint="default"/>
+          <w:lang w:val="en-US"/>
+        </w:rPr>
+      </w:pPr>
+      <w:r>
+        <w:rPr>
+          <w:rFonts w:hint="default"/>
+          <w:lang w:val="en-US"/>
+        </w:rPr>
+        <w:t>Click Save</w:t>
+      </w:r>
+    </w:p>
+    <w:p>
+      <w:pPr>
+        <w:numPr>
+          <w:numId w:val="0"/>
+        </w:numPr>
+        <w:ind w:leftChars="0"/>
+        <w:rPr>
+          <w:rFonts w:hint="default"/>
+          <w:lang w:val="en-US"/>
+        </w:rPr>
+      </w:pPr>
+      <w:r>
+        <w:rPr>
+          <w:rFonts w:hint="default"/>
+          <w:lang w:val="en-US"/>
+        </w:rPr>
+        <w:t>Now we can see jenkins-slave1 node</w:t>
+      </w:r>
+    </w:p>
+    <w:p>
+      <w:pPr>
+        <w:numPr>
+          <w:numId w:val="0"/>
+        </w:numPr>
+        <w:ind w:leftChars="0"/>
+      </w:pPr>
+      <w:r>
+        <w:drawing>
+          <wp:inline distT="0" distB="0" distL="114300" distR="114300">
+            <wp:extent cx="5268595" cy="2228850"/>
+            <wp:effectExtent l="0" t="0" r="4445" b="11430"/>
+            <wp:docPr id="46" name="Picture 20"/>
+            <wp:cNvGraphicFramePr>
+              <a:graphicFrameLocks xmlns:a="http://schemas.openxmlformats.org/drawingml/2006/main" noChangeAspect="1"/>
+            </wp:cNvGraphicFramePr>
+            <a:graphic xmlns:a="http://schemas.openxmlformats.org/drawingml/2006/main">
+              <a:graphicData uri="http://schemas.openxmlformats.org/drawingml/2006/picture">
+                <pic:pic xmlns:pic="http://schemas.openxmlformats.org/drawingml/2006/picture">
+                  <pic:nvPicPr>
+                    <pic:cNvPr id="46" name="Picture 20"/>
+                    <pic:cNvPicPr>
+                      <a:picLocks noChangeAspect="1"/>
+                    </pic:cNvPicPr>
+                  </pic:nvPicPr>
+                  <pic:blipFill>
+                    <a:blip r:embed="rId49"/>
+                    <a:stretch>
+                      <a:fillRect/>
+                    </a:stretch>
+                  </pic:blipFill>
+                  <pic:spPr>
+                    <a:xfrm>
+                      <a:off x="0" y="0"/>
+                      <a:ext cx="5268595" cy="2228850"/>
+                    </a:xfrm>
+                    <a:prstGeom prst="rect">
+                      <a:avLst/>
+                    </a:prstGeom>
+                    <a:noFill/>
+                    <a:ln>
+                      <a:noFill/>
+                    </a:ln>
+                  </pic:spPr>
+                </pic:pic>
+              </a:graphicData>
+            </a:graphic>
+          </wp:inline>
+        </w:drawing>
+      </w:r>
+    </w:p>
+    <w:p>
+      <w:pPr>
+        <w:numPr>
+          <w:numId w:val="0"/>
+        </w:numPr>
+        <w:ind w:leftChars="0"/>
+      </w:pPr>
+    </w:p>
+    <w:p>
+      <w:pPr>
+        <w:numPr>
+          <w:numId w:val="0"/>
+        </w:numPr>
+        <w:ind w:leftChars="0"/>
+        <w:rPr>
+          <w:rFonts w:hint="default"/>
+          <w:lang w:val="en-US"/>
+        </w:rPr>
+      </w:pPr>
+    </w:p>
+    <w:p>
+      <w:pPr>
+        <w:numPr>
+          <w:numId w:val="0"/>
+        </w:numPr>
+        <w:ind w:leftChars="0"/>
+        <w:rPr>
+          <w:rFonts w:hint="default"/>
+          <w:lang w:val="en-US"/>
+        </w:rPr>
+      </w:pPr>
+      <w:r>
+        <w:rPr>
+          <w:rFonts w:hint="default"/>
+          <w:lang w:val="en-US"/>
+        </w:rPr>
+        <w:t>[ec2-user@ip-172-31-30-34 slavenode]$ ls -l</w:t>
+      </w:r>
+    </w:p>
+    <w:p>
+      <w:pPr>
+        <w:numPr>
+          <w:numId w:val="0"/>
+        </w:numPr>
+        <w:ind w:leftChars="0"/>
+        <w:rPr>
+          <w:rFonts w:hint="default"/>
+          <w:lang w:val="en-US"/>
+        </w:rPr>
+      </w:pPr>
+      <w:r>
+        <w:rPr>
+          <w:rFonts w:hint="default"/>
+          <w:lang w:val="en-US"/>
+        </w:rPr>
+        <w:t>total 1368</w:t>
+      </w:r>
+    </w:p>
+    <w:p>
+      <w:pPr>
+        <w:numPr>
+          <w:numId w:val="0"/>
+        </w:numPr>
+        <w:ind w:leftChars="0"/>
+        <w:rPr>
+          <w:rFonts w:hint="default"/>
+          <w:lang w:val="en-US"/>
+        </w:rPr>
+      </w:pPr>
+      <w:r>
+        <w:rPr>
+          <w:rFonts w:hint="default"/>
+          <w:lang w:val="en-US"/>
+        </w:rPr>
+        <w:t>drwxrwxr-x. 4 ec2-user ec2-user      34 Jun 27 02:58 remoting</w:t>
+      </w:r>
+    </w:p>
+    <w:p>
+      <w:pPr>
+        <w:numPr>
+          <w:numId w:val="0"/>
+        </w:numPr>
+        <w:ind w:leftChars="0"/>
+        <w:rPr>
+          <w:rFonts w:hint="default"/>
+          <w:lang w:val="en-US"/>
+        </w:rPr>
+      </w:pPr>
+      <w:r>
+        <w:rPr>
+          <w:rFonts w:hint="default"/>
+          <w:lang w:val="en-US"/>
+        </w:rPr>
+        <w:t>-rw-rw-r--. 1 ec2-user ec2-user 1396936 Jun 27 02:58 remoting.jar</w:t>
+      </w:r>
+    </w:p>
+    <w:p>
+      <w:pPr>
+        <w:numPr>
+          <w:numId w:val="0"/>
+        </w:numPr>
+        <w:ind w:leftChars="0"/>
+        <w:rPr>
+          <w:rFonts w:hint="default"/>
+          <w:lang w:val="en-US"/>
+        </w:rPr>
+      </w:pPr>
+    </w:p>
+    <w:p>
+      <w:pPr>
+        <w:numPr>
+          <w:numId w:val="0"/>
+        </w:numPr>
+        <w:ind w:leftChars="0"/>
+        <w:rPr>
+          <w:rFonts w:hint="default"/>
+          <w:lang w:val="en-US"/>
+        </w:rPr>
+      </w:pPr>
+    </w:p>
+    <w:p>
+      <w:pPr>
+        <w:numPr>
+          <w:numId w:val="0"/>
+        </w:numPr>
+        <w:ind w:leftChars="0"/>
+        <w:rPr>
+          <w:rFonts w:hint="default"/>
+          <w:lang w:val="en-US"/>
+        </w:rPr>
+      </w:pPr>
+      <w:r>
+        <w:rPr>
+          <w:rFonts w:hint="default"/>
+          <w:lang w:val="en-US"/>
+        </w:rPr>
+        <w:t>Now we can see two extra files</w:t>
+      </w:r>
+    </w:p>
+    <w:p>
+      <w:pPr>
+        <w:numPr>
+          <w:numId w:val="0"/>
+        </w:numPr>
+        <w:ind w:leftChars="0"/>
+        <w:rPr>
+          <w:rFonts w:hint="default"/>
+          <w:lang w:val="en-US"/>
+        </w:rPr>
+      </w:pPr>
+    </w:p>
+    <w:p>
+      <w:pPr>
+        <w:numPr>
+          <w:numId w:val="0"/>
+        </w:numPr>
+        <w:ind w:leftChars="0"/>
+      </w:pPr>
+      <w:r>
+        <w:drawing>
+          <wp:inline distT="0" distB="0" distL="114300" distR="114300">
+            <wp:extent cx="5082540" cy="929640"/>
+            <wp:effectExtent l="0" t="0" r="7620" b="0"/>
+            <wp:docPr id="47" name="Picture 21"/>
+            <wp:cNvGraphicFramePr>
+              <a:graphicFrameLocks xmlns:a="http://schemas.openxmlformats.org/drawingml/2006/main" noChangeAspect="1"/>
+            </wp:cNvGraphicFramePr>
+            <a:graphic xmlns:a="http://schemas.openxmlformats.org/drawingml/2006/main">
+              <a:graphicData uri="http://schemas.openxmlformats.org/drawingml/2006/picture">
+                <pic:pic xmlns:pic="http://schemas.openxmlformats.org/drawingml/2006/picture">
+                  <pic:nvPicPr>
+                    <pic:cNvPr id="47" name="Picture 21"/>
+                    <pic:cNvPicPr>
+                      <a:picLocks noChangeAspect="1"/>
+                    </pic:cNvPicPr>
+                  </pic:nvPicPr>
+                  <pic:blipFill>
+                    <a:blip r:embed="rId50"/>
+                    <a:stretch>
+                      <a:fillRect/>
+                    </a:stretch>
+                  </pic:blipFill>
+                  <pic:spPr>
+                    <a:xfrm>
+                      <a:off x="0" y="0"/>
+                      <a:ext cx="5082540" cy="929640"/>
+                    </a:xfrm>
+                    <a:prstGeom prst="rect">
+                      <a:avLst/>
+                    </a:prstGeom>
+                    <a:noFill/>
+                    <a:ln>
+                      <a:noFill/>
+                    </a:ln>
+                  </pic:spPr>
+                </pic:pic>
+              </a:graphicData>
+            </a:graphic>
+          </wp:inline>
+        </w:drawing>
+      </w:r>
+    </w:p>
+    <w:p>
+      <w:pPr>
+        <w:numPr>
+          <w:numId w:val="0"/>
+        </w:numPr>
+        <w:ind w:leftChars="0"/>
+      </w:pPr>
+    </w:p>
+    <w:p>
+      <w:pPr>
+        <w:numPr>
+          <w:numId w:val="0"/>
+        </w:numPr>
+        <w:ind w:leftChars="0"/>
+        <w:rPr>
+          <w:rFonts w:hint="default"/>
+          <w:lang w:val="en-US"/>
+        </w:rPr>
+      </w:pPr>
+      <w:r>
+        <w:rPr>
+          <w:rFonts w:hint="default"/>
+          <w:lang w:val="en-US"/>
+        </w:rPr>
+        <w:t>[ec2-user@ip-172-31-30-34 slavenode]$ cd remoting/</w:t>
+      </w:r>
+    </w:p>
+    <w:p>
+      <w:pPr>
+        <w:numPr>
+          <w:numId w:val="0"/>
+        </w:numPr>
+        <w:ind w:leftChars="0"/>
+        <w:rPr>
+          <w:rFonts w:hint="default"/>
+          <w:lang w:val="en-US"/>
+        </w:rPr>
+      </w:pPr>
+      <w:r>
+        <w:rPr>
+          <w:rFonts w:hint="default"/>
+          <w:lang w:val="en-US"/>
+        </w:rPr>
+        <w:t>[ec2-user@ip-172-31-30-34 remoting]$ ls -l</w:t>
+      </w:r>
+    </w:p>
+    <w:p>
+      <w:pPr>
+        <w:numPr>
+          <w:numId w:val="0"/>
+        </w:numPr>
+        <w:ind w:leftChars="0"/>
+        <w:rPr>
+          <w:rFonts w:hint="default"/>
+          <w:lang w:val="en-US"/>
+        </w:rPr>
+      </w:pPr>
+      <w:r>
+        <w:rPr>
+          <w:rFonts w:hint="default"/>
+          <w:lang w:val="en-US"/>
+        </w:rPr>
+        <w:t>total 0</w:t>
+      </w:r>
+    </w:p>
+    <w:p>
+      <w:pPr>
+        <w:numPr>
+          <w:numId w:val="0"/>
+        </w:numPr>
+        <w:ind w:leftChars="0"/>
+        <w:rPr>
+          <w:rFonts w:hint="default"/>
+          <w:lang w:val="en-US"/>
+        </w:rPr>
+      </w:pPr>
+      <w:r>
+        <w:rPr>
+          <w:rFonts w:hint="default"/>
+          <w:lang w:val="en-US"/>
+        </w:rPr>
+        <w:t>drwxrwxr-x. 11 ec2-user ec2-user 96 Jun 27 02:59 jarCache</w:t>
+      </w:r>
+    </w:p>
+    <w:p>
+      <w:pPr>
+        <w:numPr>
+          <w:numId w:val="0"/>
+        </w:numPr>
+        <w:ind w:leftChars="0"/>
+        <w:rPr>
+          <w:rFonts w:hint="default"/>
+          <w:lang w:val="en-US"/>
+        </w:rPr>
+      </w:pPr>
+      <w:r>
+        <w:rPr>
+          <w:rFonts w:hint="default"/>
+          <w:lang w:val="en-US"/>
+        </w:rPr>
+        <w:t>drwxrwxr-x.  2 ec2-user ec2-user 54 Jun 27 02:58 logs</w:t>
+      </w:r>
+    </w:p>
+    <w:p>
+      <w:pPr>
+        <w:numPr>
+          <w:numId w:val="0"/>
+        </w:numPr>
+        <w:ind w:leftChars="0"/>
+        <w:rPr>
+          <w:rFonts w:hint="default"/>
+          <w:lang w:val="en-US"/>
+        </w:rPr>
+      </w:pPr>
+      <w:r>
+        <w:rPr>
+          <w:rFonts w:hint="default"/>
+          <w:lang w:val="en-US"/>
+        </w:rPr>
+        <w:t>[ec2-user@ip-172-31-30-34 remoting]$</w:t>
+      </w:r>
+    </w:p>
+    <w:p>
+      <w:pPr>
+        <w:numPr>
+          <w:numId w:val="0"/>
+        </w:numPr>
+        <w:ind w:leftChars="0"/>
+        <w:rPr>
+          <w:rFonts w:hint="default"/>
+          <w:lang w:val="en-US"/>
+        </w:rPr>
+      </w:pPr>
+    </w:p>
+    <w:p>
+      <w:pPr>
+        <w:numPr>
+          <w:numId w:val="0"/>
+        </w:numPr>
+        <w:ind w:leftChars="0"/>
+        <w:rPr>
+          <w:rFonts w:hint="default"/>
+          <w:lang w:val="en-US"/>
+        </w:rPr>
+      </w:pPr>
+      <w:r>
+        <w:rPr>
+          <w:rFonts w:hint="default"/>
+          <w:lang w:val="en-US"/>
+        </w:rPr>
+        <w:t>Go back to Dashboard</w:t>
+      </w:r>
+    </w:p>
+    <w:p>
+      <w:pPr>
+        <w:numPr>
+          <w:numId w:val="0"/>
+        </w:numPr>
+        <w:ind w:leftChars="0"/>
+        <w:rPr>
+          <w:rFonts w:hint="default"/>
+          <w:lang w:val="en-US"/>
+        </w:rPr>
+      </w:pPr>
+      <w:r>
+        <w:drawing>
+          <wp:inline distT="0" distB="0" distL="114300" distR="114300">
+            <wp:extent cx="5271770" cy="2160270"/>
+            <wp:effectExtent l="0" t="0" r="1270" b="3810"/>
+            <wp:docPr id="48" name="Picture 22"/>
+            <wp:cNvGraphicFramePr>
+              <a:graphicFrameLocks xmlns:a="http://schemas.openxmlformats.org/drawingml/2006/main" noChangeAspect="1"/>
+            </wp:cNvGraphicFramePr>
+            <a:graphic xmlns:a="http://schemas.openxmlformats.org/drawingml/2006/main">
+              <a:graphicData uri="http://schemas.openxmlformats.org/drawingml/2006/picture">
+                <pic:pic xmlns:pic="http://schemas.openxmlformats.org/drawingml/2006/picture">
+                  <pic:nvPicPr>
+                    <pic:cNvPr id="48" name="Picture 22"/>
+                    <pic:cNvPicPr>
+                      <a:picLocks noChangeAspect="1"/>
+                    </pic:cNvPicPr>
+                  </pic:nvPicPr>
+                  <pic:blipFill>
+                    <a:blip r:embed="rId51"/>
+                    <a:stretch>
+                      <a:fillRect/>
+                    </a:stretch>
+                  </pic:blipFill>
+                  <pic:spPr>
+                    <a:xfrm>
+                      <a:off x="0" y="0"/>
+                      <a:ext cx="5271770" cy="2160270"/>
+                    </a:xfrm>
+                    <a:prstGeom prst="rect">
+                      <a:avLst/>
+                    </a:prstGeom>
+                    <a:noFill/>
+                    <a:ln>
+                      <a:noFill/>
+                    </a:ln>
+                  </pic:spPr>
+                </pic:pic>
+              </a:graphicData>
+            </a:graphic>
+          </wp:inline>
+        </w:drawing>
+      </w:r>
+    </w:p>
+    <w:p>
+      <w:pPr>
+        <w:numPr>
+          <w:numId w:val="0"/>
+        </w:numPr>
+        <w:ind w:leftChars="0"/>
+        <w:rPr>
+          <w:rFonts w:hint="default"/>
+          <w:lang w:val="en-US"/>
+        </w:rPr>
+      </w:pPr>
+    </w:p>
+    <w:p>
+      <w:pPr>
+        <w:numPr>
+          <w:numId w:val="0"/>
+        </w:numPr>
+        <w:ind w:leftChars="0"/>
+        <w:rPr>
+          <w:rFonts w:hint="default"/>
+          <w:lang w:val="en-US"/>
+        </w:rPr>
+      </w:pPr>
+    </w:p>
+    <w:p>
+      <w:pPr>
+        <w:numPr>
+          <w:numId w:val="0"/>
+        </w:numPr>
+        <w:ind w:leftChars="0"/>
+        <w:rPr>
+          <w:rFonts w:hint="default"/>
+          <w:lang w:val="en-US"/>
+        </w:rPr>
+      </w:pPr>
+      <w:r>
+        <w:rPr>
+          <w:rFonts w:hint="default"/>
+          <w:lang w:val="en-US"/>
+        </w:rPr>
+        <w:t>Click Configure</w:t>
+      </w:r>
+    </w:p>
+    <w:p>
+      <w:pPr>
+        <w:numPr>
+          <w:numId w:val="0"/>
+        </w:numPr>
+        <w:ind w:leftChars="0"/>
+      </w:pPr>
+      <w:r>
+        <w:drawing>
+          <wp:inline distT="0" distB="0" distL="114300" distR="114300">
+            <wp:extent cx="5269230" cy="2571750"/>
+            <wp:effectExtent l="0" t="0" r="3810" b="3810"/>
+            <wp:docPr id="49" name="Picture 23"/>
+            <wp:cNvGraphicFramePr>
+              <a:graphicFrameLocks xmlns:a="http://schemas.openxmlformats.org/drawingml/2006/main" noChangeAspect="1"/>
+            </wp:cNvGraphicFramePr>
+            <a:graphic xmlns:a="http://schemas.openxmlformats.org/drawingml/2006/main">
+              <a:graphicData uri="http://schemas.openxmlformats.org/drawingml/2006/picture">
+                <pic:pic xmlns:pic="http://schemas.openxmlformats.org/drawingml/2006/picture">
+                  <pic:nvPicPr>
+                    <pic:cNvPr id="49" name="Picture 23"/>
+                    <pic:cNvPicPr>
+                      <a:picLocks noChangeAspect="1"/>
+                    </pic:cNvPicPr>
+                  </pic:nvPicPr>
+                  <pic:blipFill>
+                    <a:blip r:embed="rId52"/>
+                    <a:stretch>
+                      <a:fillRect/>
+                    </a:stretch>
+                  </pic:blipFill>
+                  <pic:spPr>
+                    <a:xfrm>
+                      <a:off x="0" y="0"/>
+                      <a:ext cx="5269230" cy="2571750"/>
+                    </a:xfrm>
+                    <a:prstGeom prst="rect">
+                      <a:avLst/>
+                    </a:prstGeom>
+                    <a:noFill/>
+                    <a:ln>
+                      <a:noFill/>
+                    </a:ln>
+                  </pic:spPr>
+                </pic:pic>
+              </a:graphicData>
+            </a:graphic>
+          </wp:inline>
+        </w:drawing>
+      </w:r>
+    </w:p>
+    <w:p>
+      <w:pPr>
+        <w:numPr>
+          <w:numId w:val="0"/>
+        </w:numPr>
+        <w:ind w:leftChars="0"/>
+        <w:rPr>
+          <w:rFonts w:hint="default"/>
+          <w:lang w:val="en-US"/>
+        </w:rPr>
+      </w:pPr>
+      <w:r>
+        <w:rPr>
+          <w:rFonts w:hint="default"/>
+          <w:lang w:val="en-US"/>
+        </w:rPr>
+        <w:t>It is creating alien.txt</w:t>
+      </w:r>
+    </w:p>
+    <w:p>
+      <w:pPr>
+        <w:numPr>
+          <w:numId w:val="0"/>
+        </w:numPr>
+        <w:ind w:leftChars="0"/>
+        <w:rPr>
+          <w:rFonts w:hint="default"/>
+          <w:lang w:val="en-US"/>
+        </w:rPr>
+      </w:pPr>
+      <w:r>
+        <w:rPr>
+          <w:rFonts w:hint="default"/>
+          <w:lang w:val="en-US"/>
+        </w:rPr>
+        <w:t>I click on Build Now</w:t>
+      </w:r>
+    </w:p>
+    <w:p>
+      <w:pPr>
+        <w:numPr>
+          <w:numId w:val="0"/>
+        </w:numPr>
+        <w:ind w:leftChars="0"/>
+      </w:pPr>
+      <w:r>
+        <w:drawing>
+          <wp:inline distT="0" distB="0" distL="114300" distR="114300">
+            <wp:extent cx="5270500" cy="5124450"/>
+            <wp:effectExtent l="0" t="0" r="2540" b="11430"/>
+            <wp:docPr id="50" name="Picture 24"/>
+            <wp:cNvGraphicFramePr>
+              <a:graphicFrameLocks xmlns:a="http://schemas.openxmlformats.org/drawingml/2006/main" noChangeAspect="1"/>
+            </wp:cNvGraphicFramePr>
+            <a:graphic xmlns:a="http://schemas.openxmlformats.org/drawingml/2006/main">
+              <a:graphicData uri="http://schemas.openxmlformats.org/drawingml/2006/picture">
+                <pic:pic xmlns:pic="http://schemas.openxmlformats.org/drawingml/2006/picture">
+                  <pic:nvPicPr>
+                    <pic:cNvPr id="50" name="Picture 24"/>
+                    <pic:cNvPicPr>
+                      <a:picLocks noChangeAspect="1"/>
+                    </pic:cNvPicPr>
+                  </pic:nvPicPr>
+                  <pic:blipFill>
+                    <a:blip r:embed="rId53"/>
+                    <a:stretch>
+                      <a:fillRect/>
+                    </a:stretch>
+                  </pic:blipFill>
+                  <pic:spPr>
+                    <a:xfrm>
+                      <a:off x="0" y="0"/>
+                      <a:ext cx="5270500" cy="5124450"/>
+                    </a:xfrm>
+                    <a:prstGeom prst="rect">
+                      <a:avLst/>
+                    </a:prstGeom>
+                    <a:noFill/>
+                    <a:ln>
+                      <a:noFill/>
+                    </a:ln>
+                  </pic:spPr>
+                </pic:pic>
+              </a:graphicData>
+            </a:graphic>
+          </wp:inline>
+        </w:drawing>
+      </w:r>
+    </w:p>
+    <w:p>
+      <w:pPr>
+        <w:numPr>
+          <w:numId w:val="0"/>
+        </w:numPr>
+        <w:ind w:leftChars="0"/>
+        <w:rPr>
+          <w:rFonts w:hint="default"/>
+          <w:lang w:val="en-US"/>
+        </w:rPr>
+      </w:pPr>
+      <w:r>
+        <w:rPr>
+          <w:rFonts w:hint="default"/>
+          <w:lang w:val="en-US"/>
+        </w:rPr>
+        <w:t>Console output</w:t>
+      </w:r>
+    </w:p>
+    <w:p>
+      <w:pPr>
+        <w:pStyle w:val="4"/>
+        <w:keepNext w:val="0"/>
+        <w:keepLines w:val="0"/>
+        <w:widowControl/>
+        <w:suppressLineNumbers w:val="0"/>
+        <w:pBdr>
+          <w:top w:val="single" w:color="auto" w:sz="12" w:space="0"/>
+          <w:left w:val="single" w:color="auto" w:sz="12" w:space="0"/>
+          <w:bottom w:val="single" w:color="auto" w:sz="12" w:space="0"/>
+          <w:right w:val="single" w:color="auto" w:sz="12" w:space="0"/>
+        </w:pBdr>
+        <w:spacing w:before="0" w:beforeAutospacing="0" w:after="312" w:afterAutospacing="0" w:line="20" w:lineRule="atLeast"/>
+        <w:ind w:left="0" w:right="0" w:firstLine="0"/>
+        <w:rPr>
+          <w:rFonts w:ascii="Consolas" w:hAnsi="Consolas" w:eastAsia="Consolas" w:cs="Consolas"/>
+          <w:i w:val="0"/>
+          <w:iCs w:val="0"/>
+          <w:caps w:val="0"/>
+          <w:spacing w:val="0"/>
+          <w:sz w:val="16"/>
+          <w:szCs w:val="16"/>
+        </w:rPr>
+      </w:pPr>
+      <w:r>
+        <w:rPr>
+          <w:rFonts w:hint="default" w:ascii="Consolas" w:hAnsi="Consolas" w:eastAsia="Consolas" w:cs="Consolas"/>
+          <w:i w:val="0"/>
+          <w:iCs w:val="0"/>
+          <w:caps w:val="0"/>
+          <w:spacing w:val="0"/>
+          <w:sz w:val="16"/>
+          <w:szCs w:val="16"/>
+          <w:bdr w:val="single" w:color="auto" w:sz="12" w:space="0"/>
+        </w:rPr>
+        <w:t>Building on the built-in node in workspace /var/lib/jenkins/workspace/DemoFirstJob</w:t>
+      </w:r>
+    </w:p>
+    <w:p>
+      <w:pPr>
+        <w:numPr>
+          <w:numId w:val="0"/>
+        </w:numPr>
+        <w:ind w:leftChars="0"/>
+        <w:rPr>
+          <w:rFonts w:hint="default"/>
+          <w:lang w:val="en-US"/>
+        </w:rPr>
+      </w:pPr>
+    </w:p>
+    <w:p>
+      <w:pPr>
+        <w:numPr>
+          <w:numId w:val="0"/>
+        </w:numPr>
+        <w:ind w:leftChars="0"/>
+      </w:pPr>
+      <w:r>
+        <w:drawing>
+          <wp:inline distT="0" distB="0" distL="114300" distR="114300">
+            <wp:extent cx="5271770" cy="2598420"/>
+            <wp:effectExtent l="0" t="0" r="1270" b="7620"/>
+            <wp:docPr id="51" name="Picture 25"/>
+            <wp:cNvGraphicFramePr>
+              <a:graphicFrameLocks xmlns:a="http://schemas.openxmlformats.org/drawingml/2006/main" noChangeAspect="1"/>
+            </wp:cNvGraphicFramePr>
+            <a:graphic xmlns:a="http://schemas.openxmlformats.org/drawingml/2006/main">
+              <a:graphicData uri="http://schemas.openxmlformats.org/drawingml/2006/picture">
+                <pic:pic xmlns:pic="http://schemas.openxmlformats.org/drawingml/2006/picture">
+                  <pic:nvPicPr>
+                    <pic:cNvPr id="51" name="Picture 25"/>
+                    <pic:cNvPicPr>
+                      <a:picLocks noChangeAspect="1"/>
+                    </pic:cNvPicPr>
+                  </pic:nvPicPr>
+                  <pic:blipFill>
+                    <a:blip r:embed="rId54"/>
+                    <a:stretch>
+                      <a:fillRect/>
+                    </a:stretch>
+                  </pic:blipFill>
+                  <pic:spPr>
+                    <a:xfrm>
+                      <a:off x="0" y="0"/>
+                      <a:ext cx="5271770" cy="2598420"/>
+                    </a:xfrm>
+                    <a:prstGeom prst="rect">
+                      <a:avLst/>
+                    </a:prstGeom>
+                    <a:noFill/>
+                    <a:ln>
+                      <a:noFill/>
+                    </a:ln>
+                  </pic:spPr>
+                </pic:pic>
+              </a:graphicData>
+            </a:graphic>
+          </wp:inline>
+        </w:drawing>
+      </w:r>
+    </w:p>
+    <w:p>
+      <w:pPr>
+        <w:numPr>
+          <w:numId w:val="0"/>
+        </w:numPr>
+        <w:ind w:leftChars="0"/>
+        <w:rPr>
+          <w:rFonts w:hint="default"/>
+          <w:lang w:val="en-US"/>
+        </w:rPr>
+      </w:pPr>
+      <w:r>
+        <w:rPr>
+          <w:rFonts w:hint="default"/>
+          <w:lang w:val="en-US"/>
+        </w:rPr>
+        <w:t>In slave-node properties</w:t>
+      </w:r>
+    </w:p>
+    <w:p>
+      <w:pPr>
+        <w:numPr>
+          <w:numId w:val="0"/>
+        </w:numPr>
+        <w:ind w:leftChars="0"/>
+      </w:pPr>
+      <w:r>
+        <w:drawing>
+          <wp:inline distT="0" distB="0" distL="114300" distR="114300">
+            <wp:extent cx="5273675" cy="4754245"/>
+            <wp:effectExtent l="0" t="0" r="14605" b="635"/>
+            <wp:docPr id="52" name="Picture 26"/>
+            <wp:cNvGraphicFramePr>
+              <a:graphicFrameLocks xmlns:a="http://schemas.openxmlformats.org/drawingml/2006/main" noChangeAspect="1"/>
+            </wp:cNvGraphicFramePr>
+            <a:graphic xmlns:a="http://schemas.openxmlformats.org/drawingml/2006/main">
+              <a:graphicData uri="http://schemas.openxmlformats.org/drawingml/2006/picture">
+                <pic:pic xmlns:pic="http://schemas.openxmlformats.org/drawingml/2006/picture">
+                  <pic:nvPicPr>
+                    <pic:cNvPr id="52" name="Picture 26"/>
+                    <pic:cNvPicPr>
+                      <a:picLocks noChangeAspect="1"/>
+                    </pic:cNvPicPr>
+                  </pic:nvPicPr>
+                  <pic:blipFill>
+                    <a:blip r:embed="rId55"/>
+                    <a:stretch>
+                      <a:fillRect/>
+                    </a:stretch>
+                  </pic:blipFill>
+                  <pic:spPr>
+                    <a:xfrm>
+                      <a:off x="0" y="0"/>
+                      <a:ext cx="5273675" cy="4754245"/>
+                    </a:xfrm>
+                    <a:prstGeom prst="rect">
+                      <a:avLst/>
+                    </a:prstGeom>
+                    <a:noFill/>
+                    <a:ln>
+                      <a:noFill/>
+                    </a:ln>
+                  </pic:spPr>
+                </pic:pic>
+              </a:graphicData>
+            </a:graphic>
+          </wp:inline>
+        </w:drawing>
+      </w:r>
+    </w:p>
+    <w:p>
+      <w:pPr>
+        <w:numPr>
+          <w:numId w:val="0"/>
+        </w:numPr>
+        <w:ind w:leftChars="0"/>
+      </w:pPr>
+    </w:p>
+    <w:p>
+      <w:pPr>
+        <w:numPr>
+          <w:numId w:val="0"/>
+        </w:numPr>
+        <w:ind w:leftChars="0"/>
+      </w:pPr>
+      <w:r>
+        <w:drawing>
+          <wp:inline distT="0" distB="0" distL="114300" distR="114300">
+            <wp:extent cx="5265420" cy="1332865"/>
+            <wp:effectExtent l="0" t="0" r="7620" b="8255"/>
+            <wp:docPr id="53" name="Picture 27"/>
+            <wp:cNvGraphicFramePr>
+              <a:graphicFrameLocks xmlns:a="http://schemas.openxmlformats.org/drawingml/2006/main" noChangeAspect="1"/>
+            </wp:cNvGraphicFramePr>
+            <a:graphic xmlns:a="http://schemas.openxmlformats.org/drawingml/2006/main">
+              <a:graphicData uri="http://schemas.openxmlformats.org/drawingml/2006/picture">
+                <pic:pic xmlns:pic="http://schemas.openxmlformats.org/drawingml/2006/picture">
+                  <pic:nvPicPr>
+                    <pic:cNvPr id="53" name="Picture 27"/>
+                    <pic:cNvPicPr>
+                      <a:picLocks noChangeAspect="1"/>
+                    </pic:cNvPicPr>
+                  </pic:nvPicPr>
+                  <pic:blipFill>
+                    <a:blip r:embed="rId56"/>
+                    <a:stretch>
+                      <a:fillRect/>
+                    </a:stretch>
+                  </pic:blipFill>
+                  <pic:spPr>
+                    <a:xfrm>
+                      <a:off x="0" y="0"/>
+                      <a:ext cx="5265420" cy="1332865"/>
+                    </a:xfrm>
+                    <a:prstGeom prst="rect">
+                      <a:avLst/>
+                    </a:prstGeom>
+                    <a:noFill/>
+                    <a:ln>
+                      <a:noFill/>
+                    </a:ln>
+                  </pic:spPr>
+                </pic:pic>
+              </a:graphicData>
+            </a:graphic>
+          </wp:inline>
+        </w:drawing>
+      </w:r>
+    </w:p>
+    <w:p>
+      <w:pPr>
+        <w:numPr>
+          <w:numId w:val="0"/>
+        </w:numPr>
+        <w:ind w:leftChars="0"/>
+      </w:pPr>
+    </w:p>
+    <w:p>
+      <w:pPr>
+        <w:pStyle w:val="4"/>
+        <w:keepNext w:val="0"/>
+        <w:keepLines w:val="0"/>
+        <w:widowControl/>
+        <w:suppressLineNumbers w:val="0"/>
+        <w:pBdr>
+          <w:top w:val="single" w:color="auto" w:sz="12" w:space="0"/>
+          <w:left w:val="single" w:color="auto" w:sz="12" w:space="0"/>
+          <w:bottom w:val="single" w:color="auto" w:sz="12" w:space="0"/>
+          <w:right w:val="single" w:color="auto" w:sz="12" w:space="0"/>
+        </w:pBdr>
+        <w:spacing w:before="0" w:beforeAutospacing="0" w:after="312" w:afterAutospacing="0" w:line="20" w:lineRule="atLeast"/>
+        <w:ind w:left="0" w:right="0" w:firstLine="0"/>
+        <w:rPr>
+          <w:rFonts w:ascii="Consolas" w:hAnsi="Consolas" w:eastAsia="Consolas" w:cs="Consolas"/>
+          <w:i w:val="0"/>
+          <w:iCs w:val="0"/>
+          <w:caps w:val="0"/>
+          <w:spacing w:val="0"/>
+          <w:sz w:val="16"/>
+          <w:szCs w:val="16"/>
+        </w:rPr>
+      </w:pPr>
+      <w:r>
+        <w:rPr>
+          <w:rFonts w:hint="default" w:ascii="Consolas" w:hAnsi="Consolas" w:eastAsia="Consolas" w:cs="Consolas"/>
+          <w:i w:val="0"/>
+          <w:iCs w:val="0"/>
+          <w:caps w:val="0"/>
+          <w:spacing w:val="0"/>
+          <w:sz w:val="16"/>
+          <w:szCs w:val="16"/>
+          <w:bdr w:val="single" w:color="auto" w:sz="12" w:space="0"/>
+        </w:rPr>
+        <w:t xml:space="preserve">Building remotely on </w:t>
+      </w:r>
+      <w:r>
+        <w:rPr>
+          <w:rFonts w:hint="default" w:ascii="Consolas" w:hAnsi="Consolas" w:eastAsia="Consolas" w:cs="Consolas"/>
+          <w:i w:val="0"/>
+          <w:iCs w:val="0"/>
+          <w:caps w:val="0"/>
+          <w:spacing w:val="0"/>
+          <w:sz w:val="16"/>
+          <w:szCs w:val="16"/>
+          <w:u w:val="none"/>
+          <w:bdr w:val="none" w:color="auto" w:sz="9" w:space="0"/>
+        </w:rPr>
+        <w:fldChar w:fldCharType="begin"/>
+      </w:r>
+      <w:r>
+        <w:rPr>
+          <w:rFonts w:hint="default" w:ascii="Consolas" w:hAnsi="Consolas" w:eastAsia="Consolas" w:cs="Consolas"/>
+          <w:i w:val="0"/>
+          <w:iCs w:val="0"/>
+          <w:caps w:val="0"/>
+          <w:spacing w:val="0"/>
+          <w:sz w:val="16"/>
+          <w:szCs w:val="16"/>
+          <w:u w:val="none"/>
+          <w:bdr w:val="none" w:color="auto" w:sz="9" w:space="0"/>
+        </w:rPr>
+        <w:instrText xml:space="preserve"> HYPERLINK "http://35.182.80.43:8080/computer/jenkins-slave1/" </w:instrText>
+      </w:r>
+      <w:r>
+        <w:rPr>
+          <w:rFonts w:hint="default" w:ascii="Consolas" w:hAnsi="Consolas" w:eastAsia="Consolas" w:cs="Consolas"/>
+          <w:i w:val="0"/>
+          <w:iCs w:val="0"/>
+          <w:caps w:val="0"/>
+          <w:spacing w:val="0"/>
+          <w:sz w:val="16"/>
+          <w:szCs w:val="16"/>
+          <w:u w:val="none"/>
+          <w:bdr w:val="none" w:color="auto" w:sz="9" w:space="0"/>
+        </w:rPr>
+        <w:fldChar w:fldCharType="separate"/>
+      </w:r>
+      <w:r>
+        <w:rPr>
+          <w:rStyle w:val="5"/>
+          <w:rFonts w:hint="default" w:ascii="Consolas" w:hAnsi="Consolas" w:eastAsia="Consolas" w:cs="Consolas"/>
+          <w:i w:val="0"/>
+          <w:iCs w:val="0"/>
+          <w:caps w:val="0"/>
+          <w:spacing w:val="0"/>
+          <w:sz w:val="16"/>
+          <w:szCs w:val="16"/>
+          <w:u w:val="none"/>
+          <w:bdr w:val="none" w:color="auto" w:sz="0" w:space="0"/>
+        </w:rPr>
+        <w:t>jenkins-slave1</w:t>
+      </w:r>
+      <w:r>
+        <w:rPr>
+          <w:rFonts w:hint="default" w:ascii="Consolas" w:hAnsi="Consolas" w:eastAsia="Consolas" w:cs="Consolas"/>
+          <w:i w:val="0"/>
+          <w:iCs w:val="0"/>
+          <w:caps w:val="0"/>
+          <w:spacing w:val="0"/>
+          <w:sz w:val="16"/>
+          <w:szCs w:val="16"/>
+          <w:u w:val="none"/>
+          <w:bdr w:val="none" w:color="auto" w:sz="9" w:space="0"/>
+        </w:rPr>
+        <w:fldChar w:fldCharType="end"/>
+      </w:r>
+      <w:r>
+        <w:rPr>
+          <w:rFonts w:hint="default" w:ascii="Consolas" w:hAnsi="Consolas" w:eastAsia="Consolas" w:cs="Consolas"/>
+          <w:i w:val="0"/>
+          <w:iCs w:val="0"/>
+          <w:caps w:val="0"/>
+          <w:spacing w:val="0"/>
+          <w:sz w:val="16"/>
+          <w:szCs w:val="16"/>
+          <w:bdr w:val="single" w:color="auto" w:sz="12" w:space="0"/>
+        </w:rPr>
+        <w:t xml:space="preserve"> in workspace /home/ec2-user/slavenode/workspace/DemoFirstJob</w:t>
+      </w:r>
+    </w:p>
+    <w:p>
+      <w:pPr>
+        <w:numPr>
+          <w:numId w:val="0"/>
+        </w:numPr>
+        <w:ind w:leftChars="0"/>
+      </w:pPr>
+      <w:r>
+        <w:drawing>
+          <wp:inline distT="0" distB="0" distL="114300" distR="114300">
+            <wp:extent cx="5273040" cy="2353310"/>
+            <wp:effectExtent l="0" t="0" r="0" b="8890"/>
+            <wp:docPr id="54" name="Picture 28"/>
+            <wp:cNvGraphicFramePr>
+              <a:graphicFrameLocks xmlns:a="http://schemas.openxmlformats.org/drawingml/2006/main" noChangeAspect="1"/>
+            </wp:cNvGraphicFramePr>
+            <a:graphic xmlns:a="http://schemas.openxmlformats.org/drawingml/2006/main">
+              <a:graphicData uri="http://schemas.openxmlformats.org/drawingml/2006/picture">
+                <pic:pic xmlns:pic="http://schemas.openxmlformats.org/drawingml/2006/picture">
+                  <pic:nvPicPr>
+                    <pic:cNvPr id="54" name="Picture 28"/>
+                    <pic:cNvPicPr>
+                      <a:picLocks noChangeAspect="1"/>
+                    </pic:cNvPicPr>
+                  </pic:nvPicPr>
+                  <pic:blipFill>
+                    <a:blip r:embed="rId57"/>
+                    <a:stretch>
+                      <a:fillRect/>
+                    </a:stretch>
+                  </pic:blipFill>
+                  <pic:spPr>
+                    <a:xfrm>
+                      <a:off x="0" y="0"/>
+                      <a:ext cx="5273040" cy="2353310"/>
+                    </a:xfrm>
+                    <a:prstGeom prst="rect">
+                      <a:avLst/>
+                    </a:prstGeom>
+                    <a:noFill/>
+                    <a:ln>
+                      <a:noFill/>
+                    </a:ln>
+                  </pic:spPr>
+                </pic:pic>
+              </a:graphicData>
+            </a:graphic>
+          </wp:inline>
+        </w:drawing>
+      </w:r>
+    </w:p>
+    <w:p>
+      <w:pPr>
+        <w:numPr>
+          <w:numId w:val="0"/>
+        </w:numPr>
+        <w:ind w:leftChars="0"/>
+        <w:rPr>
+          <w:rFonts w:hint="default"/>
+          <w:lang w:val="en-US"/>
+        </w:rPr>
+      </w:pPr>
+      <w:r>
+        <w:rPr>
+          <w:rFonts w:hint="default"/>
+          <w:lang w:val="en-US"/>
+        </w:rPr>
+        <w:t>[ec2-user@ip-172-31-30-34 lib]$ cd /home/ec2-user/slavenode/workspace/DemoFirstJob</w:t>
+      </w:r>
+    </w:p>
+    <w:p>
+      <w:pPr>
+        <w:numPr>
+          <w:numId w:val="0"/>
+        </w:numPr>
+        <w:ind w:leftChars="0"/>
+        <w:rPr>
+          <w:rFonts w:hint="default"/>
+          <w:lang w:val="en-US"/>
+        </w:rPr>
+      </w:pPr>
+      <w:r>
+        <w:rPr>
+          <w:rFonts w:hint="default"/>
+          <w:lang w:val="en-US"/>
+        </w:rPr>
+        <w:t>[ec2-user@ip-172-31-30-34 DemoFirstJob]$ ls -l</w:t>
+      </w:r>
+    </w:p>
+    <w:p>
+      <w:pPr>
+        <w:numPr>
+          <w:numId w:val="0"/>
+        </w:numPr>
+        <w:ind w:leftChars="0"/>
+        <w:rPr>
+          <w:rFonts w:hint="default"/>
+          <w:lang w:val="en-US"/>
+        </w:rPr>
+      </w:pPr>
+      <w:r>
+        <w:rPr>
+          <w:rFonts w:hint="default"/>
+          <w:lang w:val="en-US"/>
+        </w:rPr>
+        <w:t>total 0</w:t>
+      </w:r>
+    </w:p>
+    <w:p>
+      <w:pPr>
+        <w:numPr>
+          <w:numId w:val="0"/>
+        </w:numPr>
+        <w:ind w:leftChars="0"/>
+        <w:rPr>
+          <w:rFonts w:hint="default"/>
+          <w:lang w:val="en-US"/>
+        </w:rPr>
+      </w:pPr>
+      <w:r>
+        <w:rPr>
+          <w:rFonts w:hint="default"/>
+          <w:lang w:val="en-US"/>
+        </w:rPr>
+        <w:t>-rw-rw-r--. 1 ec2-user ec2-user 0 Jun 27 03:23 alien.txt</w:t>
+      </w:r>
+    </w:p>
+    <w:p>
+      <w:pPr>
+        <w:numPr>
+          <w:numId w:val="0"/>
+        </w:numPr>
+        <w:ind w:leftChars="0"/>
+        <w:rPr>
+          <w:rFonts w:hint="default"/>
+          <w:lang w:val="en-US"/>
+        </w:rPr>
+      </w:pPr>
+    </w:p>
+    <w:p>
+      <w:pPr>
+        <w:numPr>
+          <w:numId w:val="0"/>
+        </w:numPr>
+        <w:ind w:leftChars="0"/>
+        <w:rPr>
+          <w:rFonts w:hint="default"/>
+          <w:lang w:val="en-US"/>
+        </w:rPr>
+      </w:pPr>
+    </w:p>
+    <w:p>
+      <w:pPr>
+        <w:numPr>
+          <w:numId w:val="0"/>
+        </w:numPr>
+        <w:ind w:leftChars="0"/>
+      </w:pPr>
+      <w:r>
+        <w:drawing>
+          <wp:inline distT="0" distB="0" distL="114300" distR="114300">
+            <wp:extent cx="5272405" cy="755015"/>
+            <wp:effectExtent l="0" t="0" r="635" b="6985"/>
+            <wp:docPr id="55" name="Picture 29"/>
+            <wp:cNvGraphicFramePr>
+              <a:graphicFrameLocks xmlns:a="http://schemas.openxmlformats.org/drawingml/2006/main" noChangeAspect="1"/>
+            </wp:cNvGraphicFramePr>
+            <a:graphic xmlns:a="http://schemas.openxmlformats.org/drawingml/2006/main">
+              <a:graphicData uri="http://schemas.openxmlformats.org/drawingml/2006/picture">
+                <pic:pic xmlns:pic="http://schemas.openxmlformats.org/drawingml/2006/picture">
+                  <pic:nvPicPr>
+                    <pic:cNvPr id="55" name="Picture 29"/>
+                    <pic:cNvPicPr>
+                      <a:picLocks noChangeAspect="1"/>
+                    </pic:cNvPicPr>
+                  </pic:nvPicPr>
+                  <pic:blipFill>
+                    <a:blip r:embed="rId58"/>
+                    <a:stretch>
+                      <a:fillRect/>
+                    </a:stretch>
+                  </pic:blipFill>
+                  <pic:spPr>
+                    <a:xfrm>
+                      <a:off x="0" y="0"/>
+                      <a:ext cx="5272405" cy="755015"/>
+                    </a:xfrm>
+                    <a:prstGeom prst="rect">
+                      <a:avLst/>
+                    </a:prstGeom>
+                    <a:noFill/>
+                    <a:ln>
+                      <a:noFill/>
+                    </a:ln>
+                  </pic:spPr>
+                </pic:pic>
+              </a:graphicData>
+            </a:graphic>
+          </wp:inline>
+        </w:drawing>
+      </w:r>
+    </w:p>
+    <w:p>
+      <w:pPr>
+        <w:numPr>
+          <w:numId w:val="0"/>
+        </w:numPr>
+        <w:ind w:leftChars="0"/>
+        <w:rPr>
+          <w:rFonts w:hint="default"/>
+          <w:lang w:val="en-US"/>
+        </w:rPr>
+      </w:pPr>
+      <w:r>
+        <w:rPr>
+          <w:rFonts w:hint="default"/>
+          <w:lang w:val="en-US"/>
+        </w:rPr>
+        <w:t>Now we can see in the slave-node that alien.txt is created</w:t>
+      </w:r>
+    </w:p>
+    <w:p>
+      <w:pPr>
+        <w:numPr>
+          <w:numId w:val="0"/>
+        </w:numPr>
+        <w:ind w:leftChars="0"/>
+        <w:rPr>
+          <w:rFonts w:hint="default"/>
+          <w:lang w:val="en-US"/>
+        </w:rPr>
+      </w:pPr>
+    </w:p>
+    <w:p>
+      <w:pPr>
+        <w:numPr>
+          <w:numId w:val="0"/>
+        </w:numPr>
+        <w:ind w:leftChars="0"/>
+        <w:rPr>
+          <w:rFonts w:hint="default"/>
+          <w:lang w:val="en-US"/>
+        </w:rPr>
+      </w:pPr>
+      <w:r>
+        <w:rPr>
+          <w:rFonts w:hint="default"/>
+          <w:lang w:val="en-US"/>
+        </w:rPr>
+        <w:t>Better to create an Ubuntu machine instead of Amazon Linux VM</w:t>
+      </w:r>
+    </w:p>
+    <w:p>
+      <w:pPr>
+        <w:numPr>
+          <w:numId w:val="0"/>
+        </w:numPr>
+        <w:ind w:leftChars="0"/>
+        <w:rPr>
+          <w:rFonts w:hint="default"/>
+          <w:lang w:val="en-US"/>
+        </w:rPr>
+      </w:pPr>
+    </w:p>
+    <w:p>
+      <w:pPr>
+        <w:numPr>
+          <w:numId w:val="0"/>
+        </w:numPr>
+        <w:ind w:leftChars="0"/>
+        <w:rPr>
+          <w:rFonts w:hint="default"/>
+          <w:lang w:val="en-US"/>
+        </w:rPr>
+      </w:pPr>
+      <w:r>
+        <w:rPr>
+          <w:rFonts w:hint="default"/>
+          <w:lang w:val="en-US"/>
+        </w:rPr>
+        <w:t>1:51</w:t>
+      </w:r>
       <w:bookmarkStart w:id="0" w:name="_GoBack"/>
       <w:bookmarkEnd w:id="0"/>
+    </w:p>
+    <w:p>
+      <w:pPr>
+        <w:numPr>
+          <w:numId w:val="0"/>
+        </w:numPr>
+        <w:ind w:leftChars="0"/>
+        <w:rPr>
+          <w:rFonts w:hint="default"/>
+          <w:lang w:val="en-US"/>
+        </w:rPr>
+      </w:pPr>
+    </w:p>
+    <w:p>
+      <w:pPr>
+        <w:numPr>
+          <w:numId w:val="0"/>
+        </w:numPr>
+        <w:ind w:leftChars="0"/>
+        <w:rPr>
+          <w:rFonts w:hint="default"/>
+          <w:lang w:val="en-US"/>
+        </w:rPr>
+      </w:pPr>
+    </w:p>
+    <w:p>
+      <w:pPr>
+        <w:numPr>
+          <w:numId w:val="0"/>
+        </w:numPr>
+        <w:ind w:leftChars="0"/>
+        <w:rPr>
+          <w:rFonts w:hint="default"/>
+          <w:lang w:val="en-US"/>
+        </w:rPr>
+      </w:pPr>
+    </w:p>
+    <w:p>
+      <w:pPr>
+        <w:numPr>
+          <w:numId w:val="0"/>
+        </w:numPr>
+        <w:ind w:leftChars="0"/>
+        <w:rPr>
+          <w:rFonts w:hint="default"/>
+          <w:lang w:val="en-US"/>
+        </w:rPr>
+      </w:pPr>
+    </w:p>
+    <w:p>
+      <w:pPr>
+        <w:numPr>
+          <w:numId w:val="0"/>
+        </w:numPr>
+        <w:ind w:leftChars="0"/>
+        <w:rPr>
+          <w:rFonts w:hint="default"/>
+          <w:lang w:val="en-US"/>
+        </w:rPr>
+      </w:pPr>
+    </w:p>
+    <w:p>
+      <w:pPr>
+        <w:numPr>
+          <w:numId w:val="0"/>
+        </w:numPr>
+        <w:ind w:leftChars="0"/>
+        <w:rPr>
+          <w:rFonts w:hint="default"/>
+          <w:lang w:val="en-US"/>
+        </w:rPr>
+      </w:pPr>
+    </w:p>
+    <w:p>
+      <w:pPr>
+        <w:numPr>
+          <w:numId w:val="0"/>
+        </w:numPr>
+        <w:ind w:leftChars="0"/>
+        <w:rPr>
+          <w:rFonts w:hint="default"/>
+          <w:lang w:val="en-US"/>
+        </w:rPr>
+      </w:pPr>
+    </w:p>
+    <w:p>
+      <w:pPr>
+        <w:rPr>
+          <w:rFonts w:hint="default"/>
+          <w:lang w:val="en-US"/>
+        </w:rPr>
+      </w:pPr>
     </w:p>
     <w:p>
       <w:pPr>
@@ -2506,12 +5836,32 @@
 </w:document>
 </file>
 
+<file path=word/numbering.xml><?xml version="1.0" encoding="utf-8"?>
+<w:numbering xmlns:wpc="http://schemas.microsoft.com/office/word/2010/wordprocessingCanvas" xmlns:mc="http://schemas.openxmlformats.org/markup-compatibility/2006" xmlns:o="urn:schemas-microsoft-com:office:office" xmlns:r="http://schemas.openxmlformats.org/officeDocument/2006/relationships" xmlns:m="http://schemas.openxmlformats.org/officeDocument/2006/math" xmlns:v="urn:schemas-microsoft-com:vml" xmlns:wp14="http://schemas.microsoft.com/office/word/2010/wordprocessingDrawing" xmlns:wp="http://schemas.openxmlformats.org/drawingml/2006/wordprocessingDrawing" xmlns:w10="urn:schemas-microsoft-com:office:word" xmlns:w="http://schemas.openxmlformats.org/wordprocessingml/2006/main" xmlns:w14="http://schemas.microsoft.com/office/word/2010/wordml" xmlns:wpg="http://schemas.microsoft.com/office/word/2010/wordprocessingGroup" xmlns:wpi="http://schemas.microsoft.com/office/word/2010/wordprocessingInk" xmlns:wne="http://schemas.microsoft.com/office/word/2006/wordml" xmlns:wps="http://schemas.microsoft.com/office/word/2010/wordprocessingShape" xmlns:wpsCustomData="http://www.wps.cn/officeDocument/2013/wpsCustomData" mc:Ignorable="w14 wp14">
+  <w:abstractNum w:abstractNumId="0">
+    <w:nsid w:val="50069C95"/>
+    <w:multiLevelType w:val="singleLevel"/>
+    <w:tmpl w:val="50069C95"/>
+    <w:lvl w:ilvl="0" w:tentative="0">
+      <w:start w:val="1"/>
+      <w:numFmt w:val="decimal"/>
+      <w:suff w:val="space"/>
+      <w:lvlText w:val="%1."/>
+      <w:lvlJc w:val="left"/>
+    </w:lvl>
+  </w:abstractNum>
+  <w:num w:numId="1">
+    <w:abstractNumId w:val="0"/>
+  </w:num>
+</w:numbering>
+</file>
+
 <file path=word/styles.xml><?xml version="1.0" encoding="utf-8"?>
 <w:styles xmlns:mc="http://schemas.openxmlformats.org/markup-compatibility/2006" xmlns:o="urn:schemas-microsoft-com:office:office" xmlns:r="http://schemas.openxmlformats.org/officeDocument/2006/relationships" xmlns:m="http://schemas.openxmlformats.org/officeDocument/2006/math" xmlns:v="urn:schemas-microsoft-com:vml" xmlns:w="http://schemas.openxmlformats.org/wordprocessingml/2006/main" xmlns:w14="http://schemas.microsoft.com/office/word/2010/wordml" xmlns:w10="urn:schemas-microsoft-com:office:word" xmlns:sl="http://schemas.openxmlformats.org/schemaLibrary/2006/main" xmlns:wpsCustomData="http://www.wps.cn/officeDocument/2013/wpsCustomData" mc:Ignorable="w14">
   <w:docDefaults>
     <w:rPrDefault>
       <w:rPr>
-        <w:rFonts w:asciiTheme="minorHAnsi" w:hAnsiTheme="minorHAnsi" w:eastAsiaTheme="minorEastAsia" w:cstheme="minorBidi"/>
+        <w:rFonts w:ascii="Times New Roman" w:hAnsi="Times New Roman" w:eastAsia="SimSun" w:cs="Times New Roman"/>
       </w:rPr>
     </w:rPrDefault>
     <w:pPrDefault/>
@@ -2794,7 +6144,39 @@
       </w:tblCellMar>
     </w:tblPr>
   </w:style>
-  <w:style w:type="character" w:styleId="4">
+  <w:style w:type="paragraph" w:styleId="4">
+    <w:name w:val="HTML Preformatted"/>
+    <w:uiPriority w:val="0"/>
+    <w:pPr>
+      <w:tabs>
+        <w:tab w:val="left" w:pos="916"/>
+        <w:tab w:val="left" w:pos="1832"/>
+        <w:tab w:val="left" w:pos="2748"/>
+        <w:tab w:val="left" w:pos="3664"/>
+        <w:tab w:val="left" w:pos="4580"/>
+        <w:tab w:val="left" w:pos="5496"/>
+        <w:tab w:val="left" w:pos="6412"/>
+        <w:tab w:val="left" w:pos="7328"/>
+        <w:tab w:val="left" w:pos="8244"/>
+        <w:tab w:val="left" w:pos="9160"/>
+        <w:tab w:val="left" w:pos="10076"/>
+        <w:tab w:val="left" w:pos="10992"/>
+        <w:tab w:val="left" w:pos="11908"/>
+        <w:tab w:val="left" w:pos="12824"/>
+        <w:tab w:val="left" w:pos="13740"/>
+        <w:tab w:val="left" w:pos="14656"/>
+      </w:tabs>
+      <w:jc w:val="left"/>
+    </w:pPr>
+    <w:rPr>
+      <w:rFonts w:hint="eastAsia" w:ascii="SimSun" w:hAnsi="SimSun" w:eastAsia="SimSun" w:cs="SimSun"/>
+      <w:kern w:val="0"/>
+      <w:sz w:val="24"/>
+      <w:szCs w:val="24"/>
+      <w:lang w:val="en-US" w:eastAsia="zh-CN" w:bidi="ar"/>
+    </w:rPr>
+  </w:style>
+  <w:style w:type="character" w:styleId="5">
     <w:name w:val="Hyperlink"/>
     <w:basedOn w:val="2"/>
     <w:qFormat/>

</xml_diff>

<commit_message>
DevOps: Jenkins part1_1 added
</commit_message>
<xml_diff>
--- a/Jenkins/Jenkins_1.docx
+++ b/Jenkins/Jenkins_1.docx
@@ -2873,6 +2873,7 @@
     <w:p>
       <w:pPr>
         <w:numPr>
+          <w:ilvl w:val="0"/>
           <w:numId w:val="0"/>
         </w:numPr>
         <w:ind w:leftChars="0"/>
@@ -2892,6 +2893,7 @@
     <w:p>
       <w:pPr>
         <w:numPr>
+          <w:ilvl w:val="0"/>
           <w:numId w:val="0"/>
         </w:numPr>
         <w:ind w:leftChars="0"/>
@@ -2911,6 +2913,7 @@
     <w:p>
       <w:pPr>
         <w:numPr>
+          <w:ilvl w:val="0"/>
           <w:numId w:val="0"/>
         </w:numPr>
         <w:ind w:leftChars="0"/>
@@ -2930,6 +2933,7 @@
     <w:p>
       <w:pPr>
         <w:numPr>
+          <w:ilvl w:val="0"/>
           <w:numId w:val="0"/>
         </w:numPr>
         <w:ind w:leftChars="0"/>
@@ -2949,18 +2953,20 @@
     <w:p>
       <w:pPr>
         <w:numPr>
-          <w:numId w:val="0"/>
-        </w:numPr>
-        <w:ind w:leftChars="0"/>
-        <w:rPr>
-          <w:rFonts w:hint="default"/>
-          <w:lang w:val="en-US"/>
-        </w:rPr>
-      </w:pPr>
-    </w:p>
-    <w:p>
-      <w:pPr>
-        <w:numPr>
+          <w:ilvl w:val="0"/>
+          <w:numId w:val="0"/>
+        </w:numPr>
+        <w:ind w:leftChars="0"/>
+        <w:rPr>
+          <w:rFonts w:hint="default"/>
+          <w:lang w:val="en-US"/>
+        </w:rPr>
+      </w:pPr>
+    </w:p>
+    <w:p>
+      <w:pPr>
+        <w:numPr>
+          <w:ilvl w:val="0"/>
           <w:numId w:val="0"/>
         </w:numPr>
         <w:ind w:leftChars="0"/>
@@ -2980,6 +2986,7 @@
     <w:p>
       <w:pPr>
         <w:numPr>
+          <w:ilvl w:val="0"/>
           <w:numId w:val="0"/>
         </w:numPr>
         <w:ind w:leftChars="0"/>
@@ -2999,18 +3006,20 @@
     <w:p>
       <w:pPr>
         <w:numPr>
-          <w:numId w:val="0"/>
-        </w:numPr>
-        <w:ind w:leftChars="0"/>
-        <w:rPr>
-          <w:rFonts w:hint="default"/>
-          <w:lang w:val="en-US"/>
-        </w:rPr>
-      </w:pPr>
-    </w:p>
-    <w:p>
-      <w:pPr>
-        <w:numPr>
+          <w:ilvl w:val="0"/>
+          <w:numId w:val="0"/>
+        </w:numPr>
+        <w:ind w:leftChars="0"/>
+        <w:rPr>
+          <w:rFonts w:hint="default"/>
+          <w:lang w:val="en-US"/>
+        </w:rPr>
+      </w:pPr>
+    </w:p>
+    <w:p>
+      <w:pPr>
+        <w:numPr>
+          <w:ilvl w:val="0"/>
           <w:numId w:val="0"/>
         </w:numPr>
         <w:ind w:leftChars="0"/>
@@ -3030,6 +3039,7 @@
     <w:p>
       <w:pPr>
         <w:numPr>
+          <w:ilvl w:val="0"/>
           <w:numId w:val="0"/>
         </w:numPr>
         <w:ind w:leftChars="0"/>
@@ -3049,18 +3059,20 @@
     <w:p>
       <w:pPr>
         <w:numPr>
-          <w:numId w:val="0"/>
-        </w:numPr>
-        <w:ind w:leftChars="0"/>
-        <w:rPr>
-          <w:rFonts w:hint="default"/>
-          <w:lang w:val="en-US"/>
-        </w:rPr>
-      </w:pPr>
-    </w:p>
-    <w:p>
-      <w:pPr>
-        <w:numPr>
+          <w:ilvl w:val="0"/>
+          <w:numId w:val="0"/>
+        </w:numPr>
+        <w:ind w:leftChars="0"/>
+        <w:rPr>
+          <w:rFonts w:hint="default"/>
+          <w:lang w:val="en-US"/>
+        </w:rPr>
+      </w:pPr>
+    </w:p>
+    <w:p>
+      <w:pPr>
+        <w:numPr>
+          <w:ilvl w:val="0"/>
           <w:numId w:val="0"/>
         </w:numPr>
         <w:ind w:leftChars="0"/>
@@ -3080,30 +3092,426 @@
     <w:p>
       <w:pPr>
         <w:numPr>
-          <w:numId w:val="0"/>
-        </w:numPr>
-        <w:ind w:leftChars="0"/>
-        <w:rPr>
-          <w:rFonts w:hint="default"/>
-          <w:lang w:val="en-US"/>
-        </w:rPr>
-      </w:pPr>
-    </w:p>
-    <w:p>
-      <w:pPr>
-        <w:numPr>
-          <w:numId w:val="0"/>
-        </w:numPr>
-        <w:ind w:leftChars="0"/>
-        <w:rPr>
-          <w:rFonts w:hint="default"/>
-          <w:lang w:val="en-US"/>
-        </w:rPr>
-      </w:pPr>
-    </w:p>
-    <w:p>
-      <w:pPr>
-        <w:numPr>
+          <w:ilvl w:val="0"/>
+          <w:numId w:val="0"/>
+        </w:numPr>
+        <w:ind w:leftChars="0"/>
+        <w:rPr>
+          <w:rFonts w:hint="default"/>
+          <w:lang w:val="en-US"/>
+        </w:rPr>
+      </w:pPr>
+      <w:r>
+        <w:rPr>
+          <w:rFonts w:hint="default"/>
+          <w:lang w:val="en-US"/>
+        </w:rPr>
+        <w:t>Jenkins Dashboard --&gt; Manage Jenkins --&gt; Select Node option --&gt; Assign Name and Select Permanent Agent --&gt; Enter remote root directory (/home/ubuntu/slavenode) --&gt; Label name (assign a name of your own choice) --&gt; Select launch method “Launch Agent Via SSH” --&gt; Give Host as “Slave VM DNS URL” --&gt; Add credentials --&gt; Select kind as SSH username with Private key and --&gt; User as : Ubuntu --&gt; Select Private key as enter directly and add Private key</w:t>
+      </w:r>
+    </w:p>
+    <w:p>
+      <w:pPr>
+        <w:numPr>
+          <w:ilvl w:val="0"/>
+          <w:numId w:val="0"/>
+        </w:numPr>
+        <w:ind w:leftChars="0"/>
+        <w:rPr>
+          <w:rFonts w:hint="default"/>
+          <w:lang w:val="en-US"/>
+        </w:rPr>
+      </w:pPr>
+      <w:r>
+        <w:rPr>
+          <w:rFonts w:hint="default"/>
+          <w:lang w:val="en-US"/>
+        </w:rPr>
+        <w:t>(Open Pem file and the content of Pem file copied and added into this configuration --&gt; Save)</w:t>
+      </w:r>
+    </w:p>
+    <w:p>
+      <w:pPr>
+        <w:numPr>
+          <w:ilvl w:val="0"/>
+          <w:numId w:val="0"/>
+        </w:numPr>
+        <w:ind w:leftChars="0"/>
+        <w:rPr>
+          <w:rFonts w:hint="default"/>
+          <w:lang w:val="en-US"/>
+        </w:rPr>
+      </w:pPr>
+      <w:r>
+        <w:rPr>
+          <w:rFonts w:hint="default"/>
+          <w:lang w:val="en-US"/>
+        </w:rPr>
+        <w:t>Host key verification strategy --&gt; Manually trusted key verification strategy --&gt; Apply and Save</w:t>
+      </w:r>
+    </w:p>
+    <w:p>
+      <w:pPr>
+        <w:numPr>
+          <w:ilvl w:val="0"/>
+          <w:numId w:val="0"/>
+        </w:numPr>
+        <w:ind w:leftChars="0"/>
+        <w:rPr>
+          <w:rFonts w:hint="default"/>
+          <w:lang w:val="en-US"/>
+        </w:rPr>
+      </w:pPr>
+      <w:r>
+        <w:rPr>
+          <w:rFonts w:hint="default"/>
+          <w:lang w:val="en-US"/>
+        </w:rPr>
+        <w:t>(Watch Live class recordings to configure by following above steps)</w:t>
+      </w:r>
+    </w:p>
+    <w:p>
+      <w:pPr>
+        <w:numPr>
+          <w:ilvl w:val="0"/>
+          <w:numId w:val="0"/>
+        </w:numPr>
+        <w:ind w:leftChars="0"/>
+        <w:rPr>
+          <w:rFonts w:hint="default"/>
+          <w:lang w:val="en-US"/>
+        </w:rPr>
+      </w:pPr>
+    </w:p>
+    <w:p>
+      <w:pPr>
+        <w:numPr>
+          <w:ilvl w:val="0"/>
+          <w:numId w:val="0"/>
+        </w:numPr>
+        <w:ind w:leftChars="0"/>
+        <w:rPr>
+          <w:rFonts w:hint="default"/>
+          <w:lang w:val="en-US"/>
+        </w:rPr>
+      </w:pPr>
+      <w:r>
+        <w:rPr>
+          <w:rFonts w:hint="default"/>
+          <w:lang w:val="en-US"/>
+        </w:rPr>
+        <w:t>Go to Dashboard and create any Jenkins job and run the Jenkins job --&gt; Console output we can verify that the Jenkins jobs are getting executed in Jenkins slave node</w:t>
+      </w:r>
+    </w:p>
+    <w:p>
+      <w:pPr>
+        <w:numPr>
+          <w:ilvl w:val="0"/>
+          <w:numId w:val="0"/>
+        </w:numPr>
+        <w:ind w:leftChars="0"/>
+        <w:rPr>
+          <w:rFonts w:hint="default"/>
+          <w:lang w:val="en-US"/>
+        </w:rPr>
+      </w:pPr>
+      <w:r>
+        <w:rPr>
+          <w:rFonts w:hint="default"/>
+          <w:lang w:val="en-US"/>
+        </w:rPr>
+        <w:t xml:space="preserve">Build &amp; Deployment </w:t>
+      </w:r>
+    </w:p>
+    <w:p>
+      <w:pPr>
+        <w:numPr>
+          <w:ilvl w:val="0"/>
+          <w:numId w:val="0"/>
+        </w:numPr>
+        <w:ind w:leftChars="0"/>
+        <w:rPr>
+          <w:rFonts w:hint="default"/>
+          <w:lang w:val="en-US"/>
+        </w:rPr>
+      </w:pPr>
+      <w:r>
+        <w:rPr>
+          <w:rFonts w:hint="default"/>
+          <w:lang w:val="en-US"/>
+        </w:rPr>
+        <w:t xml:space="preserve">--&gt; Limitation &amp; Challenges in manual build and deployment process </w:t>
+      </w:r>
+    </w:p>
+    <w:p>
+      <w:pPr>
+        <w:numPr>
+          <w:ilvl w:val="0"/>
+          <w:numId w:val="0"/>
+        </w:numPr>
+        <w:ind w:leftChars="0"/>
+        <w:rPr>
+          <w:rFonts w:hint="default"/>
+          <w:lang w:val="en-US"/>
+        </w:rPr>
+      </w:pPr>
+      <w:r>
+        <w:rPr>
+          <w:rFonts w:hint="default"/>
+          <w:lang w:val="en-US"/>
+        </w:rPr>
+        <w:t xml:space="preserve">--&gt; Automating build and deployment (Jenkins) </w:t>
+      </w:r>
+    </w:p>
+    <w:p>
+      <w:pPr>
+        <w:numPr>
+          <w:ilvl w:val="0"/>
+          <w:numId w:val="0"/>
+        </w:numPr>
+        <w:ind w:leftChars="0"/>
+        <w:rPr>
+          <w:rFonts w:hint="default"/>
+          <w:lang w:val="en-US"/>
+        </w:rPr>
+      </w:pPr>
+      <w:r>
+        <w:rPr>
+          <w:rFonts w:hint="default"/>
+          <w:lang w:val="en-US"/>
+        </w:rPr>
+        <w:t xml:space="preserve">--&gt; CICD --&gt; Jenkins set up in Linux (for Windows watch Youtube of link attached) </w:t>
+      </w:r>
+    </w:p>
+    <w:p>
+      <w:pPr>
+        <w:numPr>
+          <w:ilvl w:val="0"/>
+          <w:numId w:val="0"/>
+        </w:numPr>
+        <w:ind w:leftChars="0"/>
+        <w:rPr>
+          <w:rFonts w:hint="default"/>
+          <w:lang w:val="en-US"/>
+        </w:rPr>
+      </w:pPr>
+      <w:r>
+        <w:rPr>
+          <w:rFonts w:hint="default"/>
+          <w:lang w:val="en-US"/>
+        </w:rPr>
+        <w:t xml:space="preserve">--&gt; Job creation </w:t>
+      </w:r>
+    </w:p>
+    <w:p>
+      <w:pPr>
+        <w:numPr>
+          <w:ilvl w:val="0"/>
+          <w:numId w:val="0"/>
+        </w:numPr>
+        <w:ind w:leftChars="0"/>
+        <w:rPr>
+          <w:rFonts w:hint="default"/>
+          <w:lang w:val="en-US"/>
+        </w:rPr>
+      </w:pPr>
+      <w:r>
+        <w:rPr>
+          <w:rFonts w:hint="default"/>
+          <w:lang w:val="en-US"/>
+        </w:rPr>
+        <w:t xml:space="preserve">--&gt; Git + Maven job + Git + Maven + Tomcat job </w:t>
+      </w:r>
+    </w:p>
+    <w:p>
+      <w:pPr>
+        <w:numPr>
+          <w:ilvl w:val="0"/>
+          <w:numId w:val="0"/>
+        </w:numPr>
+        <w:ind w:leftChars="0"/>
+        <w:rPr>
+          <w:rFonts w:hint="default"/>
+          <w:lang w:val="en-US"/>
+        </w:rPr>
+      </w:pPr>
+      <w:r>
+        <w:rPr>
+          <w:rFonts w:hint="default"/>
+          <w:lang w:val="en-US"/>
+        </w:rPr>
+        <w:t xml:space="preserve">--&gt; User and Role management (Role-based access) </w:t>
+      </w:r>
+    </w:p>
+    <w:p>
+      <w:pPr>
+        <w:numPr>
+          <w:ilvl w:val="0"/>
+          <w:numId w:val="0"/>
+        </w:numPr>
+        <w:ind w:leftChars="0"/>
+        <w:rPr>
+          <w:rFonts w:hint="default"/>
+          <w:lang w:val="en-US"/>
+        </w:rPr>
+      </w:pPr>
+      <w:r>
+        <w:rPr>
+          <w:rFonts w:hint="default"/>
+          <w:lang w:val="en-US"/>
+        </w:rPr>
+        <w:t xml:space="preserve">--&gt; Master-slave configuration </w:t>
+      </w:r>
+    </w:p>
+    <w:p>
+      <w:pPr>
+        <w:numPr>
+          <w:ilvl w:val="0"/>
+          <w:numId w:val="0"/>
+        </w:numPr>
+        <w:ind w:leftChars="0"/>
+        <w:rPr>
+          <w:rFonts w:hint="default"/>
+          <w:lang w:val="en-US"/>
+        </w:rPr>
+      </w:pPr>
+      <w:r>
+        <w:rPr>
+          <w:rFonts w:hint="default"/>
+          <w:lang w:val="en-US"/>
+        </w:rPr>
+        <w:t>--&gt; Plugins management (Deploy to container plugin, Role-based strategy plugin)</w:t>
+      </w:r>
+    </w:p>
+    <w:p>
+      <w:pPr>
+        <w:numPr>
+          <w:ilvl w:val="0"/>
+          <w:numId w:val="0"/>
+        </w:numPr>
+        <w:ind w:leftChars="0"/>
+        <w:rPr>
+          <w:rFonts w:hint="default"/>
+          <w:lang w:val="en-US"/>
+        </w:rPr>
+      </w:pPr>
+    </w:p>
+    <w:p>
+      <w:pPr>
+        <w:numPr>
+          <w:ilvl w:val="0"/>
+          <w:numId w:val="0"/>
+        </w:numPr>
+        <w:ind w:leftChars="0"/>
+        <w:rPr>
+          <w:rFonts w:hint="default"/>
+          <w:lang w:val="en-US"/>
+        </w:rPr>
+      </w:pPr>
+      <w:r>
+        <w:rPr>
+          <w:rFonts w:hint="default"/>
+          <w:lang w:val="en-US"/>
+        </w:rPr>
+        <w:t>Jenkins pipeline:</w:t>
+      </w:r>
+    </w:p>
+    <w:p>
+      <w:pPr>
+        <w:numPr>
+          <w:ilvl w:val="0"/>
+          <w:numId w:val="0"/>
+        </w:numPr>
+        <w:ind w:leftChars="0"/>
+        <w:rPr>
+          <w:rFonts w:hint="default"/>
+          <w:lang w:val="en-US"/>
+        </w:rPr>
+      </w:pPr>
+      <w:r>
+        <w:rPr>
+          <w:rFonts w:hint="default"/>
+          <w:lang w:val="en-US"/>
+        </w:rPr>
+        <w:t xml:space="preserve">Two ways: </w:t>
+      </w:r>
+    </w:p>
+    <w:p>
+      <w:pPr>
+        <w:numPr>
+          <w:ilvl w:val="0"/>
+          <w:numId w:val="0"/>
+        </w:numPr>
+        <w:ind w:leftChars="0"/>
+        <w:rPr>
+          <w:rFonts w:hint="default"/>
+          <w:lang w:val="en-US"/>
+        </w:rPr>
+      </w:pPr>
+      <w:r>
+        <w:rPr>
+          <w:rFonts w:hint="default"/>
+          <w:lang w:val="en-US"/>
+        </w:rPr>
+        <w:t>Declarative pipeline</w:t>
+      </w:r>
+    </w:p>
+    <w:p>
+      <w:pPr>
+        <w:numPr>
+          <w:ilvl w:val="0"/>
+          <w:numId w:val="0"/>
+        </w:numPr>
+        <w:ind w:leftChars="0"/>
+        <w:rPr>
+          <w:rFonts w:hint="default"/>
+          <w:lang w:val="en-US"/>
+        </w:rPr>
+      </w:pPr>
+      <w:r>
+        <w:rPr>
+          <w:rFonts w:hint="default"/>
+          <w:lang w:val="en-US"/>
+        </w:rPr>
+        <w:t>Scripted pipeline (Groovy script)</w:t>
+      </w:r>
+    </w:p>
+    <w:p>
+      <w:pPr>
+        <w:numPr>
+          <w:ilvl w:val="0"/>
+          <w:numId w:val="0"/>
+        </w:numPr>
+        <w:ind w:leftChars="0"/>
+        <w:rPr>
+          <w:rFonts w:hint="default"/>
+          <w:lang w:val="en-US"/>
+        </w:rPr>
+      </w:pPr>
+      <w:r>
+        <w:rPr>
+          <w:rFonts w:hint="default"/>
+          <w:lang w:val="en-US"/>
+        </w:rPr>
+        <w:t>Entire build &amp; deployment is pipeline</w:t>
+      </w:r>
+    </w:p>
+    <w:p>
+      <w:pPr>
+        <w:numPr>
+          <w:ilvl w:val="0"/>
+          <w:numId w:val="0"/>
+        </w:numPr>
+        <w:ind w:leftChars="0"/>
+        <w:rPr>
+          <w:rFonts w:hint="default"/>
+          <w:lang w:val="en-US"/>
+        </w:rPr>
+      </w:pPr>
+    </w:p>
+    <w:p>
+      <w:pPr>
+        <w:numPr>
+          <w:ilvl w:val="0"/>
           <w:numId w:val="0"/>
         </w:numPr>
         <w:ind w:leftChars="0"/>
@@ -3123,6 +3531,7 @@
     <w:p>
       <w:pPr>
         <w:numPr>
+          <w:ilvl w:val="0"/>
           <w:numId w:val="0"/>
         </w:numPr>
         <w:ind w:leftChars="0"/>
@@ -3174,14 +3583,16 @@
     <w:p>
       <w:pPr>
         <w:numPr>
-          <w:numId w:val="0"/>
-        </w:numPr>
-        <w:ind w:leftChars="0"/>
-      </w:pPr>
-    </w:p>
-    <w:p>
-      <w:pPr>
-        <w:numPr>
+          <w:ilvl w:val="0"/>
+          <w:numId w:val="0"/>
+        </w:numPr>
+        <w:ind w:leftChars="0"/>
+      </w:pPr>
+    </w:p>
+    <w:p>
+      <w:pPr>
+        <w:numPr>
+          <w:ilvl w:val="0"/>
           <w:numId w:val="0"/>
         </w:numPr>
         <w:ind w:leftChars="0"/>
@@ -3230,18 +3641,20 @@
     <w:p>
       <w:pPr>
         <w:numPr>
-          <w:numId w:val="0"/>
-        </w:numPr>
-        <w:ind w:leftChars="0"/>
-        <w:rPr>
-          <w:rFonts w:hint="default"/>
-          <w:lang w:val="en-US"/>
-        </w:rPr>
-      </w:pPr>
-    </w:p>
-    <w:p>
-      <w:pPr>
-        <w:numPr>
+          <w:ilvl w:val="0"/>
+          <w:numId w:val="0"/>
+        </w:numPr>
+        <w:ind w:leftChars="0"/>
+        <w:rPr>
+          <w:rFonts w:hint="default"/>
+          <w:lang w:val="en-US"/>
+        </w:rPr>
+      </w:pPr>
+    </w:p>
+    <w:p>
+      <w:pPr>
+        <w:numPr>
+          <w:ilvl w:val="0"/>
           <w:numId w:val="0"/>
         </w:numPr>
         <w:ind w:leftChars="0"/>
@@ -3293,22 +3706,25 @@
     <w:p>
       <w:pPr>
         <w:numPr>
-          <w:numId w:val="0"/>
-        </w:numPr>
-        <w:ind w:leftChars="0"/>
-      </w:pPr>
-    </w:p>
-    <w:p>
-      <w:pPr>
-        <w:numPr>
-          <w:numId w:val="0"/>
-        </w:numPr>
-        <w:ind w:leftChars="0"/>
-      </w:pPr>
-    </w:p>
-    <w:p>
-      <w:pPr>
-        <w:numPr>
+          <w:ilvl w:val="0"/>
+          <w:numId w:val="0"/>
+        </w:numPr>
+        <w:ind w:leftChars="0"/>
+      </w:pPr>
+    </w:p>
+    <w:p>
+      <w:pPr>
+        <w:numPr>
+          <w:ilvl w:val="0"/>
+          <w:numId w:val="0"/>
+        </w:numPr>
+        <w:ind w:leftChars="0"/>
+      </w:pPr>
+    </w:p>
+    <w:p>
+      <w:pPr>
+        <w:numPr>
+          <w:ilvl w:val="0"/>
           <w:numId w:val="0"/>
         </w:numPr>
         <w:ind w:leftChars="0"/>
@@ -3328,18 +3744,20 @@
     <w:p>
       <w:pPr>
         <w:numPr>
-          <w:numId w:val="0"/>
-        </w:numPr>
-        <w:ind w:leftChars="0"/>
-        <w:rPr>
-          <w:rFonts w:hint="default"/>
-          <w:lang w:val="en-US"/>
-        </w:rPr>
-      </w:pPr>
-    </w:p>
-    <w:p>
-      <w:pPr>
-        <w:numPr>
+          <w:ilvl w:val="0"/>
+          <w:numId w:val="0"/>
+        </w:numPr>
+        <w:ind w:leftChars="0"/>
+        <w:rPr>
+          <w:rFonts w:hint="default"/>
+          <w:lang w:val="en-US"/>
+        </w:rPr>
+      </w:pPr>
+    </w:p>
+    <w:p>
+      <w:pPr>
+        <w:numPr>
+          <w:ilvl w:val="0"/>
           <w:numId w:val="0"/>
         </w:numPr>
         <w:ind w:leftChars="0"/>
@@ -3391,6 +3809,7 @@
     <w:p>
       <w:pPr>
         <w:numPr>
+          <w:ilvl w:val="0"/>
           <w:numId w:val="0"/>
         </w:numPr>
         <w:ind w:leftChars="0"/>
@@ -3410,14 +3829,16 @@
     <w:p>
       <w:pPr>
         <w:numPr>
-          <w:numId w:val="0"/>
-        </w:numPr>
-        <w:ind w:leftChars="0"/>
-      </w:pPr>
-    </w:p>
-    <w:p>
-      <w:pPr>
-        <w:numPr>
+          <w:ilvl w:val="0"/>
+          <w:numId w:val="0"/>
+        </w:numPr>
+        <w:ind w:leftChars="0"/>
+      </w:pPr>
+    </w:p>
+    <w:p>
+      <w:pPr>
+        <w:numPr>
+          <w:ilvl w:val="0"/>
           <w:numId w:val="0"/>
         </w:numPr>
         <w:ind w:leftChars="0"/>
@@ -3473,6 +3894,7 @@
     <w:p>
       <w:pPr>
         <w:numPr>
+          <w:ilvl w:val="0"/>
           <w:numId w:val="0"/>
         </w:numPr>
         <w:ind w:leftChars="0"/>
@@ -3492,6 +3914,7 @@
     <w:p>
       <w:pPr>
         <w:numPr>
+          <w:ilvl w:val="0"/>
           <w:numId w:val="0"/>
         </w:numPr>
         <w:ind w:leftChars="0"/>
@@ -3511,6 +3934,7 @@
     <w:p>
       <w:pPr>
         <w:numPr>
+          <w:ilvl w:val="0"/>
           <w:numId w:val="0"/>
         </w:numPr>
         <w:ind w:leftChars="0"/>
@@ -3562,14 +3986,16 @@
     <w:p>
       <w:pPr>
         <w:numPr>
-          <w:numId w:val="0"/>
-        </w:numPr>
-        <w:ind w:leftChars="0"/>
-      </w:pPr>
-    </w:p>
-    <w:p>
-      <w:pPr>
-        <w:numPr>
+          <w:ilvl w:val="0"/>
+          <w:numId w:val="0"/>
+        </w:numPr>
+        <w:ind w:leftChars="0"/>
+      </w:pPr>
+    </w:p>
+    <w:p>
+      <w:pPr>
+        <w:numPr>
+          <w:ilvl w:val="0"/>
           <w:numId w:val="0"/>
         </w:numPr>
         <w:ind w:leftChars="0"/>
@@ -3621,6 +4047,7 @@
     <w:p>
       <w:pPr>
         <w:numPr>
+          <w:ilvl w:val="0"/>
           <w:numId w:val="0"/>
         </w:numPr>
         <w:ind w:leftChars="0"/>
@@ -3640,18 +4067,20 @@
     <w:p>
       <w:pPr>
         <w:numPr>
-          <w:numId w:val="0"/>
-        </w:numPr>
-        <w:ind w:leftChars="0"/>
-        <w:rPr>
-          <w:rFonts w:hint="default"/>
-          <w:lang w:val="en-US"/>
-        </w:rPr>
-      </w:pPr>
-    </w:p>
-    <w:p>
-      <w:pPr>
-        <w:numPr>
+          <w:ilvl w:val="0"/>
+          <w:numId w:val="0"/>
+        </w:numPr>
+        <w:ind w:leftChars="0"/>
+        <w:rPr>
+          <w:rFonts w:hint="default"/>
+          <w:lang w:val="en-US"/>
+        </w:rPr>
+      </w:pPr>
+    </w:p>
+    <w:p>
+      <w:pPr>
+        <w:numPr>
+          <w:ilvl w:val="0"/>
           <w:numId w:val="0"/>
         </w:numPr>
         <w:ind w:leftChars="0"/>
@@ -3703,6 +4132,7 @@
     <w:p>
       <w:pPr>
         <w:numPr>
+          <w:ilvl w:val="0"/>
           <w:numId w:val="0"/>
         </w:numPr>
         <w:ind w:leftChars="0"/>
@@ -3722,6 +4152,7 @@
     <w:p>
       <w:pPr>
         <w:numPr>
+          <w:ilvl w:val="0"/>
           <w:numId w:val="0"/>
         </w:numPr>
         <w:ind w:leftChars="0"/>
@@ -3741,6 +4172,7 @@
     <w:p>
       <w:pPr>
         <w:numPr>
+          <w:ilvl w:val="0"/>
           <w:numId w:val="0"/>
         </w:numPr>
         <w:ind w:leftChars="0"/>
@@ -3760,6 +4192,7 @@
     <w:p>
       <w:pPr>
         <w:numPr>
+          <w:ilvl w:val="0"/>
           <w:numId w:val="0"/>
         </w:numPr>
         <w:ind w:leftChars="0"/>
@@ -3811,14 +4244,16 @@
     <w:p>
       <w:pPr>
         <w:numPr>
-          <w:numId w:val="0"/>
-        </w:numPr>
-        <w:ind w:leftChars="0"/>
-      </w:pPr>
-    </w:p>
-    <w:p>
-      <w:pPr>
-        <w:numPr>
+          <w:ilvl w:val="0"/>
+          <w:numId w:val="0"/>
+        </w:numPr>
+        <w:ind w:leftChars="0"/>
+      </w:pPr>
+    </w:p>
+    <w:p>
+      <w:pPr>
+        <w:numPr>
+          <w:ilvl w:val="0"/>
           <w:numId w:val="0"/>
         </w:numPr>
         <w:ind w:leftChars="0"/>
@@ -3870,14 +4305,16 @@
     <w:p>
       <w:pPr>
         <w:numPr>
-          <w:numId w:val="0"/>
-        </w:numPr>
-        <w:ind w:leftChars="0"/>
-      </w:pPr>
-    </w:p>
-    <w:p>
-      <w:pPr>
-        <w:numPr>
+          <w:ilvl w:val="0"/>
+          <w:numId w:val="0"/>
+        </w:numPr>
+        <w:ind w:leftChars="0"/>
+      </w:pPr>
+    </w:p>
+    <w:p>
+      <w:pPr>
+        <w:numPr>
+          <w:ilvl w:val="0"/>
           <w:numId w:val="0"/>
         </w:numPr>
         <w:ind w:leftChars="0"/>
@@ -3897,6 +4334,7 @@
     <w:p>
       <w:pPr>
         <w:numPr>
+          <w:ilvl w:val="0"/>
           <w:numId w:val="0"/>
         </w:numPr>
         <w:ind w:leftChars="0"/>
@@ -3948,26 +4386,29 @@
     <w:p>
       <w:pPr>
         <w:numPr>
-          <w:numId w:val="0"/>
-        </w:numPr>
-        <w:ind w:leftChars="0"/>
-      </w:pPr>
-    </w:p>
-    <w:p>
-      <w:pPr>
-        <w:numPr>
-          <w:numId w:val="0"/>
-        </w:numPr>
-        <w:ind w:leftChars="0"/>
-        <w:rPr>
-          <w:rFonts w:hint="default"/>
-          <w:lang w:val="en-US"/>
-        </w:rPr>
-      </w:pPr>
-    </w:p>
-    <w:p>
-      <w:pPr>
-        <w:numPr>
+          <w:ilvl w:val="0"/>
+          <w:numId w:val="0"/>
+        </w:numPr>
+        <w:ind w:leftChars="0"/>
+      </w:pPr>
+    </w:p>
+    <w:p>
+      <w:pPr>
+        <w:numPr>
+          <w:ilvl w:val="0"/>
+          <w:numId w:val="0"/>
+        </w:numPr>
+        <w:ind w:leftChars="0"/>
+        <w:rPr>
+          <w:rFonts w:hint="default"/>
+          <w:lang w:val="en-US"/>
+        </w:rPr>
+      </w:pPr>
+    </w:p>
+    <w:p>
+      <w:pPr>
+        <w:numPr>
+          <w:ilvl w:val="0"/>
           <w:numId w:val="0"/>
         </w:numPr>
         <w:ind w:leftChars="0"/>
@@ -4019,14 +4460,16 @@
     <w:p>
       <w:pPr>
         <w:numPr>
-          <w:numId w:val="0"/>
-        </w:numPr>
-        <w:ind w:leftChars="0"/>
-      </w:pPr>
-    </w:p>
-    <w:p>
-      <w:pPr>
-        <w:numPr>
+          <w:ilvl w:val="0"/>
+          <w:numId w:val="0"/>
+        </w:numPr>
+        <w:ind w:leftChars="0"/>
+      </w:pPr>
+    </w:p>
+    <w:p>
+      <w:pPr>
+        <w:numPr>
+          <w:ilvl w:val="0"/>
           <w:numId w:val="0"/>
         </w:numPr>
         <w:ind w:leftChars="0"/>
@@ -4078,14 +4521,16 @@
     <w:p>
       <w:pPr>
         <w:numPr>
-          <w:numId w:val="0"/>
-        </w:numPr>
-        <w:ind w:leftChars="0"/>
-      </w:pPr>
-    </w:p>
-    <w:p>
-      <w:pPr>
-        <w:numPr>
+          <w:ilvl w:val="0"/>
+          <w:numId w:val="0"/>
+        </w:numPr>
+        <w:ind w:leftChars="0"/>
+      </w:pPr>
+    </w:p>
+    <w:p>
+      <w:pPr>
+        <w:numPr>
+          <w:ilvl w:val="0"/>
           <w:numId w:val="0"/>
         </w:numPr>
         <w:ind w:leftChars="0"/>
@@ -4137,14 +4582,16 @@
     <w:p>
       <w:pPr>
         <w:numPr>
-          <w:numId w:val="0"/>
-        </w:numPr>
-        <w:ind w:leftChars="0"/>
-      </w:pPr>
-    </w:p>
-    <w:p>
-      <w:pPr>
-        <w:numPr>
+          <w:ilvl w:val="0"/>
+          <w:numId w:val="0"/>
+        </w:numPr>
+        <w:ind w:leftChars="0"/>
+      </w:pPr>
+    </w:p>
+    <w:p>
+      <w:pPr>
+        <w:numPr>
+          <w:ilvl w:val="0"/>
           <w:numId w:val="0"/>
         </w:numPr>
         <w:ind w:leftChars="0"/>
@@ -4164,18 +4611,20 @@
     <w:p>
       <w:pPr>
         <w:numPr>
-          <w:numId w:val="0"/>
-        </w:numPr>
-        <w:ind w:leftChars="0"/>
-        <w:rPr>
-          <w:rFonts w:hint="default"/>
-          <w:lang w:val="en-US"/>
-        </w:rPr>
-      </w:pPr>
-    </w:p>
-    <w:p>
-      <w:pPr>
-        <w:numPr>
+          <w:ilvl w:val="0"/>
+          <w:numId w:val="0"/>
+        </w:numPr>
+        <w:ind w:leftChars="0"/>
+        <w:rPr>
+          <w:rFonts w:hint="default"/>
+          <w:lang w:val="en-US"/>
+        </w:rPr>
+      </w:pPr>
+    </w:p>
+    <w:p>
+      <w:pPr>
+        <w:numPr>
+          <w:ilvl w:val="0"/>
           <w:numId w:val="0"/>
         </w:numPr>
         <w:ind w:leftChars="0"/>
@@ -4195,18 +4644,20 @@
     <w:p>
       <w:pPr>
         <w:numPr>
-          <w:numId w:val="0"/>
-        </w:numPr>
-        <w:ind w:leftChars="0"/>
-        <w:rPr>
-          <w:rFonts w:hint="default"/>
-          <w:lang w:val="en-US"/>
-        </w:rPr>
-      </w:pPr>
-    </w:p>
-    <w:p>
-      <w:pPr>
-        <w:numPr>
+          <w:ilvl w:val="0"/>
+          <w:numId w:val="0"/>
+        </w:numPr>
+        <w:ind w:leftChars="0"/>
+        <w:rPr>
+          <w:rFonts w:hint="default"/>
+          <w:lang w:val="en-US"/>
+        </w:rPr>
+      </w:pPr>
+    </w:p>
+    <w:p>
+      <w:pPr>
+        <w:numPr>
+          <w:ilvl w:val="0"/>
           <w:numId w:val="0"/>
         </w:numPr>
         <w:ind w:leftChars="0"/>
@@ -4258,6 +4709,7 @@
     <w:p>
       <w:pPr>
         <w:numPr>
+          <w:ilvl w:val="0"/>
           <w:numId w:val="0"/>
         </w:numPr>
         <w:ind w:leftChars="0"/>
@@ -4309,14 +4761,16 @@
     <w:p>
       <w:pPr>
         <w:numPr>
-          <w:numId w:val="0"/>
-        </w:numPr>
-        <w:ind w:leftChars="0"/>
-      </w:pPr>
-    </w:p>
-    <w:p>
-      <w:pPr>
-        <w:numPr>
+          <w:ilvl w:val="0"/>
+          <w:numId w:val="0"/>
+        </w:numPr>
+        <w:ind w:leftChars="0"/>
+      </w:pPr>
+    </w:p>
+    <w:p>
+      <w:pPr>
+        <w:numPr>
+          <w:ilvl w:val="0"/>
           <w:numId w:val="0"/>
         </w:numPr>
         <w:ind w:leftChars="0"/>
@@ -4336,6 +4790,7 @@
     <w:p>
       <w:pPr>
         <w:numPr>
+          <w:ilvl w:val="0"/>
           <w:numId w:val="0"/>
         </w:numPr>
         <w:ind w:leftChars="0"/>
@@ -4355,6 +4810,7 @@
     <w:p>
       <w:pPr>
         <w:numPr>
+          <w:ilvl w:val="0"/>
           <w:numId w:val="0"/>
         </w:numPr>
         <w:ind w:leftChars="0"/>
@@ -4406,26 +4862,29 @@
     <w:p>
       <w:pPr>
         <w:numPr>
-          <w:numId w:val="0"/>
-        </w:numPr>
-        <w:ind w:leftChars="0"/>
-      </w:pPr>
-    </w:p>
-    <w:p>
-      <w:pPr>
-        <w:numPr>
-          <w:numId w:val="0"/>
-        </w:numPr>
-        <w:ind w:leftChars="0"/>
-        <w:rPr>
-          <w:rFonts w:hint="default"/>
-          <w:lang w:val="en-US"/>
-        </w:rPr>
-      </w:pPr>
-    </w:p>
-    <w:p>
-      <w:pPr>
-        <w:numPr>
+          <w:ilvl w:val="0"/>
+          <w:numId w:val="0"/>
+        </w:numPr>
+        <w:ind w:leftChars="0"/>
+      </w:pPr>
+    </w:p>
+    <w:p>
+      <w:pPr>
+        <w:numPr>
+          <w:ilvl w:val="0"/>
+          <w:numId w:val="0"/>
+        </w:numPr>
+        <w:ind w:leftChars="0"/>
+        <w:rPr>
+          <w:rFonts w:hint="default"/>
+          <w:lang w:val="en-US"/>
+        </w:rPr>
+      </w:pPr>
+    </w:p>
+    <w:p>
+      <w:pPr>
+        <w:numPr>
+          <w:ilvl w:val="0"/>
           <w:numId w:val="0"/>
         </w:numPr>
         <w:ind w:leftChars="0"/>
@@ -4445,6 +4904,7 @@
     <w:p>
       <w:pPr>
         <w:numPr>
+          <w:ilvl w:val="0"/>
           <w:numId w:val="0"/>
         </w:numPr>
         <w:ind w:leftChars="0"/>
@@ -4464,6 +4924,7 @@
     <w:p>
       <w:pPr>
         <w:numPr>
+          <w:ilvl w:val="0"/>
           <w:numId w:val="0"/>
         </w:numPr>
         <w:ind w:leftChars="0"/>
@@ -4483,6 +4944,7 @@
     <w:p>
       <w:pPr>
         <w:numPr>
+          <w:ilvl w:val="0"/>
           <w:numId w:val="0"/>
         </w:numPr>
         <w:ind w:leftChars="0"/>
@@ -4502,30 +4964,33 @@
     <w:p>
       <w:pPr>
         <w:numPr>
-          <w:numId w:val="0"/>
-        </w:numPr>
-        <w:ind w:leftChars="0"/>
-        <w:rPr>
-          <w:rFonts w:hint="default"/>
-          <w:lang w:val="en-US"/>
-        </w:rPr>
-      </w:pPr>
-    </w:p>
-    <w:p>
-      <w:pPr>
-        <w:numPr>
-          <w:numId w:val="0"/>
-        </w:numPr>
-        <w:ind w:leftChars="0"/>
-        <w:rPr>
-          <w:rFonts w:hint="default"/>
-          <w:lang w:val="en-US"/>
-        </w:rPr>
-      </w:pPr>
-    </w:p>
-    <w:p>
-      <w:pPr>
-        <w:numPr>
+          <w:ilvl w:val="0"/>
+          <w:numId w:val="0"/>
+        </w:numPr>
+        <w:ind w:leftChars="0"/>
+        <w:rPr>
+          <w:rFonts w:hint="default"/>
+          <w:lang w:val="en-US"/>
+        </w:rPr>
+      </w:pPr>
+    </w:p>
+    <w:p>
+      <w:pPr>
+        <w:numPr>
+          <w:ilvl w:val="0"/>
+          <w:numId w:val="0"/>
+        </w:numPr>
+        <w:ind w:leftChars="0"/>
+        <w:rPr>
+          <w:rFonts w:hint="default"/>
+          <w:lang w:val="en-US"/>
+        </w:rPr>
+      </w:pPr>
+    </w:p>
+    <w:p>
+      <w:pPr>
+        <w:numPr>
+          <w:ilvl w:val="0"/>
           <w:numId w:val="0"/>
         </w:numPr>
         <w:ind w:leftChars="0"/>
@@ -4545,18 +5010,20 @@
     <w:p>
       <w:pPr>
         <w:numPr>
-          <w:numId w:val="0"/>
-        </w:numPr>
-        <w:ind w:leftChars="0"/>
-        <w:rPr>
-          <w:rFonts w:hint="default"/>
-          <w:lang w:val="en-US"/>
-        </w:rPr>
-      </w:pPr>
-    </w:p>
-    <w:p>
-      <w:pPr>
-        <w:numPr>
+          <w:ilvl w:val="0"/>
+          <w:numId w:val="0"/>
+        </w:numPr>
+        <w:ind w:leftChars="0"/>
+        <w:rPr>
+          <w:rFonts w:hint="default"/>
+          <w:lang w:val="en-US"/>
+        </w:rPr>
+      </w:pPr>
+    </w:p>
+    <w:p>
+      <w:pPr>
+        <w:numPr>
+          <w:ilvl w:val="0"/>
           <w:numId w:val="0"/>
         </w:numPr>
         <w:ind w:leftChars="0"/>
@@ -4608,14 +5075,16 @@
     <w:p>
       <w:pPr>
         <w:numPr>
-          <w:numId w:val="0"/>
-        </w:numPr>
-        <w:ind w:leftChars="0"/>
-      </w:pPr>
-    </w:p>
-    <w:p>
-      <w:pPr>
-        <w:numPr>
+          <w:ilvl w:val="0"/>
+          <w:numId w:val="0"/>
+        </w:numPr>
+        <w:ind w:leftChars="0"/>
+      </w:pPr>
+    </w:p>
+    <w:p>
+      <w:pPr>
+        <w:numPr>
+          <w:ilvl w:val="0"/>
           <w:numId w:val="0"/>
         </w:numPr>
         <w:ind w:leftChars="0"/>
@@ -4635,6 +5104,7 @@
     <w:p>
       <w:pPr>
         <w:numPr>
+          <w:ilvl w:val="0"/>
           <w:numId w:val="0"/>
         </w:numPr>
         <w:ind w:leftChars="0"/>
@@ -4654,6 +5124,7 @@
     <w:p>
       <w:pPr>
         <w:numPr>
+          <w:ilvl w:val="0"/>
           <w:numId w:val="0"/>
         </w:numPr>
         <w:ind w:leftChars="0"/>
@@ -4673,6 +5144,7 @@
     <w:p>
       <w:pPr>
         <w:numPr>
+          <w:ilvl w:val="0"/>
           <w:numId w:val="0"/>
         </w:numPr>
         <w:ind w:leftChars="0"/>
@@ -4692,6 +5164,7 @@
     <w:p>
       <w:pPr>
         <w:numPr>
+          <w:ilvl w:val="0"/>
           <w:numId w:val="0"/>
         </w:numPr>
         <w:ind w:leftChars="0"/>
@@ -4711,6 +5184,7 @@
     <w:p>
       <w:pPr>
         <w:numPr>
+          <w:ilvl w:val="0"/>
           <w:numId w:val="0"/>
         </w:numPr>
         <w:ind w:leftChars="0"/>
@@ -4730,18 +5204,20 @@
     <w:p>
       <w:pPr>
         <w:numPr>
-          <w:numId w:val="0"/>
-        </w:numPr>
-        <w:ind w:leftChars="0"/>
-        <w:rPr>
-          <w:rFonts w:hint="default"/>
-          <w:lang w:val="en-US"/>
-        </w:rPr>
-      </w:pPr>
-    </w:p>
-    <w:p>
-      <w:pPr>
-        <w:numPr>
+          <w:ilvl w:val="0"/>
+          <w:numId w:val="0"/>
+        </w:numPr>
+        <w:ind w:leftChars="0"/>
+        <w:rPr>
+          <w:rFonts w:hint="default"/>
+          <w:lang w:val="en-US"/>
+        </w:rPr>
+      </w:pPr>
+    </w:p>
+    <w:p>
+      <w:pPr>
+        <w:numPr>
+          <w:ilvl w:val="0"/>
           <w:numId w:val="0"/>
         </w:numPr>
         <w:ind w:leftChars="0"/>
@@ -4761,6 +5237,7 @@
     <w:p>
       <w:pPr>
         <w:numPr>
+          <w:ilvl w:val="0"/>
           <w:numId w:val="0"/>
         </w:numPr>
         <w:ind w:leftChars="0"/>
@@ -4816,30 +5293,33 @@
     <w:p>
       <w:pPr>
         <w:numPr>
-          <w:numId w:val="0"/>
-        </w:numPr>
-        <w:ind w:leftChars="0"/>
-        <w:rPr>
-          <w:rFonts w:hint="default"/>
-          <w:lang w:val="en-US"/>
-        </w:rPr>
-      </w:pPr>
-    </w:p>
-    <w:p>
-      <w:pPr>
-        <w:numPr>
-          <w:numId w:val="0"/>
-        </w:numPr>
-        <w:ind w:leftChars="0"/>
-        <w:rPr>
-          <w:rFonts w:hint="default"/>
-          <w:lang w:val="en-US"/>
-        </w:rPr>
-      </w:pPr>
-    </w:p>
-    <w:p>
-      <w:pPr>
-        <w:numPr>
+          <w:ilvl w:val="0"/>
+          <w:numId w:val="0"/>
+        </w:numPr>
+        <w:ind w:leftChars="0"/>
+        <w:rPr>
+          <w:rFonts w:hint="default"/>
+          <w:lang w:val="en-US"/>
+        </w:rPr>
+      </w:pPr>
+    </w:p>
+    <w:p>
+      <w:pPr>
+        <w:numPr>
+          <w:ilvl w:val="0"/>
+          <w:numId w:val="0"/>
+        </w:numPr>
+        <w:ind w:leftChars="0"/>
+        <w:rPr>
+          <w:rFonts w:hint="default"/>
+          <w:lang w:val="en-US"/>
+        </w:rPr>
+      </w:pPr>
+    </w:p>
+    <w:p>
+      <w:pPr>
+        <w:numPr>
+          <w:ilvl w:val="0"/>
           <w:numId w:val="0"/>
         </w:numPr>
         <w:ind w:leftChars="0"/>
@@ -4859,6 +5339,7 @@
     <w:p>
       <w:pPr>
         <w:numPr>
+          <w:ilvl w:val="0"/>
           <w:numId w:val="0"/>
         </w:numPr>
         <w:ind w:leftChars="0"/>
@@ -4910,6 +5391,7 @@
     <w:p>
       <w:pPr>
         <w:numPr>
+          <w:ilvl w:val="0"/>
           <w:numId w:val="0"/>
         </w:numPr>
         <w:ind w:leftChars="0"/>
@@ -4929,6 +5411,7 @@
     <w:p>
       <w:pPr>
         <w:numPr>
+          <w:ilvl w:val="0"/>
           <w:numId w:val="0"/>
         </w:numPr>
         <w:ind w:leftChars="0"/>
@@ -4948,6 +5431,7 @@
     <w:p>
       <w:pPr>
         <w:numPr>
+          <w:ilvl w:val="0"/>
           <w:numId w:val="0"/>
         </w:numPr>
         <w:ind w:leftChars="0"/>
@@ -4999,6 +5483,7 @@
     <w:p>
       <w:pPr>
         <w:numPr>
+          <w:ilvl w:val="0"/>
           <w:numId w:val="0"/>
         </w:numPr>
         <w:ind w:leftChars="0"/>
@@ -5057,18 +5542,20 @@
     <w:p>
       <w:pPr>
         <w:numPr>
-          <w:numId w:val="0"/>
-        </w:numPr>
-        <w:ind w:leftChars="0"/>
-        <w:rPr>
-          <w:rFonts w:hint="default"/>
-          <w:lang w:val="en-US"/>
-        </w:rPr>
-      </w:pPr>
-    </w:p>
-    <w:p>
-      <w:pPr>
-        <w:numPr>
+          <w:ilvl w:val="0"/>
+          <w:numId w:val="0"/>
+        </w:numPr>
+        <w:ind w:leftChars="0"/>
+        <w:rPr>
+          <w:rFonts w:hint="default"/>
+          <w:lang w:val="en-US"/>
+        </w:rPr>
+      </w:pPr>
+    </w:p>
+    <w:p>
+      <w:pPr>
+        <w:numPr>
+          <w:ilvl w:val="0"/>
           <w:numId w:val="0"/>
         </w:numPr>
         <w:ind w:leftChars="0"/>
@@ -5120,6 +5607,7 @@
     <w:p>
       <w:pPr>
         <w:numPr>
+          <w:ilvl w:val="0"/>
           <w:numId w:val="0"/>
         </w:numPr>
         <w:ind w:leftChars="0"/>
@@ -5139,6 +5627,7 @@
     <w:p>
       <w:pPr>
         <w:numPr>
+          <w:ilvl w:val="0"/>
           <w:numId w:val="0"/>
         </w:numPr>
         <w:ind w:leftChars="0"/>
@@ -5190,14 +5679,16 @@
     <w:p>
       <w:pPr>
         <w:numPr>
-          <w:numId w:val="0"/>
-        </w:numPr>
-        <w:ind w:leftChars="0"/>
-      </w:pPr>
-    </w:p>
-    <w:p>
-      <w:pPr>
-        <w:numPr>
+          <w:ilvl w:val="0"/>
+          <w:numId w:val="0"/>
+        </w:numPr>
+        <w:ind w:leftChars="0"/>
+      </w:pPr>
+    </w:p>
+    <w:p>
+      <w:pPr>
+        <w:numPr>
+          <w:ilvl w:val="0"/>
           <w:numId w:val="0"/>
         </w:numPr>
         <w:ind w:leftChars="0"/>
@@ -5249,6 +5740,7 @@
     <w:p>
       <w:pPr>
         <w:numPr>
+          <w:ilvl w:val="0"/>
           <w:numId w:val="0"/>
         </w:numPr>
         <w:ind w:leftChars="0"/>
@@ -5302,7 +5794,6 @@
           <w:sz w:val="16"/>
           <w:szCs w:val="16"/>
           <w:u w:val="none"/>
-          <w:bdr w:val="none" w:color="auto" w:sz="9" w:space="0"/>
         </w:rPr>
         <w:fldChar w:fldCharType="begin"/>
       </w:r>
@@ -5316,7 +5807,6 @@
           <w:sz w:val="16"/>
           <w:szCs w:val="16"/>
           <w:u w:val="none"/>
-          <w:bdr w:val="none" w:color="auto" w:sz="9" w:space="0"/>
         </w:rPr>
         <w:instrText xml:space="preserve"> HYPERLINK "http://35.182.80.43:8080/computer/jenkins-slave1/" </w:instrText>
       </w:r>
@@ -5330,7 +5820,6 @@
           <w:sz w:val="16"/>
           <w:szCs w:val="16"/>
           <w:u w:val="none"/>
-          <w:bdr w:val="none" w:color="auto" w:sz="9" w:space="0"/>
         </w:rPr>
         <w:fldChar w:fldCharType="separate"/>
       </w:r>
@@ -5345,7 +5834,6 @@
           <w:sz w:val="16"/>
           <w:szCs w:val="16"/>
           <w:u w:val="none"/>
-          <w:bdr w:val="none" w:color="auto" w:sz="0" w:space="0"/>
         </w:rPr>
         <w:t>jenkins-slave1</w:t>
       </w:r>
@@ -5359,7 +5847,6 @@
           <w:sz w:val="16"/>
           <w:szCs w:val="16"/>
           <w:u w:val="none"/>
-          <w:bdr w:val="none" w:color="auto" w:sz="9" w:space="0"/>
         </w:rPr>
         <w:fldChar w:fldCharType="end"/>
       </w:r>
@@ -5380,6 +5867,7 @@
     <w:p>
       <w:pPr>
         <w:numPr>
+          <w:ilvl w:val="0"/>
           <w:numId w:val="0"/>
         </w:numPr>
         <w:ind w:leftChars="0"/>
@@ -5431,6 +5919,7 @@
     <w:p>
       <w:pPr>
         <w:numPr>
+          <w:ilvl w:val="0"/>
           <w:numId w:val="0"/>
         </w:numPr>
         <w:ind w:leftChars="0"/>
@@ -5450,6 +5939,7 @@
     <w:p>
       <w:pPr>
         <w:numPr>
+          <w:ilvl w:val="0"/>
           <w:numId w:val="0"/>
         </w:numPr>
         <w:ind w:leftChars="0"/>
@@ -5469,6 +5959,7 @@
     <w:p>
       <w:pPr>
         <w:numPr>
+          <w:ilvl w:val="0"/>
           <w:numId w:val="0"/>
         </w:numPr>
         <w:ind w:leftChars="0"/>
@@ -5488,6 +5979,7 @@
     <w:p>
       <w:pPr>
         <w:numPr>
+          <w:ilvl w:val="0"/>
           <w:numId w:val="0"/>
         </w:numPr>
         <w:ind w:leftChars="0"/>
@@ -5507,30 +5999,33 @@
     <w:p>
       <w:pPr>
         <w:numPr>
-          <w:numId w:val="0"/>
-        </w:numPr>
-        <w:ind w:leftChars="0"/>
-        <w:rPr>
-          <w:rFonts w:hint="default"/>
-          <w:lang w:val="en-US"/>
-        </w:rPr>
-      </w:pPr>
-    </w:p>
-    <w:p>
-      <w:pPr>
-        <w:numPr>
-          <w:numId w:val="0"/>
-        </w:numPr>
-        <w:ind w:leftChars="0"/>
-        <w:rPr>
-          <w:rFonts w:hint="default"/>
-          <w:lang w:val="en-US"/>
-        </w:rPr>
-      </w:pPr>
-    </w:p>
-    <w:p>
-      <w:pPr>
-        <w:numPr>
+          <w:ilvl w:val="0"/>
+          <w:numId w:val="0"/>
+        </w:numPr>
+        <w:ind w:leftChars="0"/>
+        <w:rPr>
+          <w:rFonts w:hint="default"/>
+          <w:lang w:val="en-US"/>
+        </w:rPr>
+      </w:pPr>
+    </w:p>
+    <w:p>
+      <w:pPr>
+        <w:numPr>
+          <w:ilvl w:val="0"/>
+          <w:numId w:val="0"/>
+        </w:numPr>
+        <w:ind w:leftChars="0"/>
+        <w:rPr>
+          <w:rFonts w:hint="default"/>
+          <w:lang w:val="en-US"/>
+        </w:rPr>
+      </w:pPr>
+    </w:p>
+    <w:p>
+      <w:pPr>
+        <w:numPr>
+          <w:ilvl w:val="0"/>
           <w:numId w:val="0"/>
         </w:numPr>
         <w:ind w:leftChars="0"/>
@@ -5582,6 +6077,7 @@
     <w:p>
       <w:pPr>
         <w:numPr>
+          <w:ilvl w:val="0"/>
           <w:numId w:val="0"/>
         </w:numPr>
         <w:ind w:leftChars="0"/>
@@ -5601,18 +6097,20 @@
     <w:p>
       <w:pPr>
         <w:numPr>
-          <w:numId w:val="0"/>
-        </w:numPr>
-        <w:ind w:leftChars="0"/>
-        <w:rPr>
-          <w:rFonts w:hint="default"/>
-          <w:lang w:val="en-US"/>
-        </w:rPr>
-      </w:pPr>
-    </w:p>
-    <w:p>
-      <w:pPr>
-        <w:numPr>
+          <w:ilvl w:val="0"/>
+          <w:numId w:val="0"/>
+        </w:numPr>
+        <w:ind w:leftChars="0"/>
+        <w:rPr>
+          <w:rFonts w:hint="default"/>
+          <w:lang w:val="en-US"/>
+        </w:rPr>
+      </w:pPr>
+    </w:p>
+    <w:p>
+      <w:pPr>
+        <w:numPr>
+          <w:ilvl w:val="0"/>
           <w:numId w:val="0"/>
         </w:numPr>
         <w:ind w:leftChars="0"/>
@@ -5632,18 +6130,20 @@
     <w:p>
       <w:pPr>
         <w:numPr>
-          <w:numId w:val="0"/>
-        </w:numPr>
-        <w:ind w:leftChars="0"/>
-        <w:rPr>
-          <w:rFonts w:hint="default"/>
-          <w:lang w:val="en-US"/>
-        </w:rPr>
-      </w:pPr>
-    </w:p>
-    <w:p>
-      <w:pPr>
-        <w:numPr>
+          <w:ilvl w:val="0"/>
+          <w:numId w:val="0"/>
+        </w:numPr>
+        <w:ind w:leftChars="0"/>
+        <w:rPr>
+          <w:rFonts w:hint="default"/>
+          <w:lang w:val="en-US"/>
+        </w:rPr>
+      </w:pPr>
+    </w:p>
+    <w:p>
+      <w:pPr>
+        <w:numPr>
+          <w:ilvl w:val="0"/>
           <w:numId w:val="0"/>
         </w:numPr>
         <w:ind w:leftChars="0"/>
@@ -5659,84 +6159,466 @@
         </w:rPr>
         <w:t>1:51</w:t>
       </w:r>
+    </w:p>
+    <w:p>
+      <w:pPr>
+        <w:numPr>
+          <w:ilvl w:val="0"/>
+          <w:numId w:val="0"/>
+        </w:numPr>
+        <w:ind w:leftChars="0"/>
+        <w:rPr>
+          <w:rFonts w:hint="default"/>
+          <w:lang w:val="en-US"/>
+        </w:rPr>
+      </w:pPr>
+      <w:r>
+        <w:rPr>
+          <w:rFonts w:hint="default"/>
+          <w:lang w:val="en-US"/>
+        </w:rPr>
+        <w:t>Not needed this thing</w:t>
+      </w:r>
+    </w:p>
+    <w:p>
+      <w:pPr>
+        <w:numPr>
+          <w:ilvl w:val="0"/>
+          <w:numId w:val="0"/>
+        </w:numPr>
+        <w:ind w:leftChars="0"/>
+      </w:pPr>
+      <w:r>
+        <w:drawing>
+          <wp:inline distT="0" distB="0" distL="114300" distR="114300">
+            <wp:extent cx="5262880" cy="850900"/>
+            <wp:effectExtent l="0" t="0" r="10160" b="2540"/>
+            <wp:docPr id="56" name="Picture 1"/>
+            <wp:cNvGraphicFramePr>
+              <a:graphicFrameLocks xmlns:a="http://schemas.openxmlformats.org/drawingml/2006/main" noChangeAspect="1"/>
+            </wp:cNvGraphicFramePr>
+            <a:graphic xmlns:a="http://schemas.openxmlformats.org/drawingml/2006/main">
+              <a:graphicData uri="http://schemas.openxmlformats.org/drawingml/2006/picture">
+                <pic:pic xmlns:pic="http://schemas.openxmlformats.org/drawingml/2006/picture">
+                  <pic:nvPicPr>
+                    <pic:cNvPr id="56" name="Picture 1"/>
+                    <pic:cNvPicPr>
+                      <a:picLocks noChangeAspect="1"/>
+                    </pic:cNvPicPr>
+                  </pic:nvPicPr>
+                  <pic:blipFill>
+                    <a:blip r:embed="rId59"/>
+                    <a:stretch>
+                      <a:fillRect/>
+                    </a:stretch>
+                  </pic:blipFill>
+                  <pic:spPr>
+                    <a:xfrm>
+                      <a:off x="0" y="0"/>
+                      <a:ext cx="5262880" cy="850900"/>
+                    </a:xfrm>
+                    <a:prstGeom prst="rect">
+                      <a:avLst/>
+                    </a:prstGeom>
+                    <a:noFill/>
+                    <a:ln>
+                      <a:noFill/>
+                    </a:ln>
+                  </pic:spPr>
+                </pic:pic>
+              </a:graphicData>
+            </a:graphic>
+          </wp:inline>
+        </w:drawing>
+      </w:r>
+    </w:p>
+    <w:p>
+      <w:pPr>
+        <w:numPr>
+          <w:ilvl w:val="0"/>
+          <w:numId w:val="0"/>
+        </w:numPr>
+        <w:ind w:leftChars="0"/>
+        <w:rPr>
+          <w:rFonts w:hint="default"/>
+          <w:lang w:val="en-US"/>
+        </w:rPr>
+      </w:pPr>
+    </w:p>
+    <w:p>
+      <w:pPr>
+        <w:numPr>
+          <w:ilvl w:val="0"/>
+          <w:numId w:val="0"/>
+        </w:numPr>
+        <w:ind w:leftChars="0"/>
+        <w:rPr>
+          <w:rFonts w:hint="default"/>
+          <w:lang w:val="en-US"/>
+        </w:rPr>
+      </w:pPr>
+    </w:p>
+    <w:p>
+      <w:pPr>
+        <w:numPr>
+          <w:ilvl w:val="0"/>
+          <w:numId w:val="0"/>
+        </w:numPr>
+        <w:ind w:leftChars="0"/>
+        <w:rPr>
+          <w:rFonts w:hint="default"/>
+          <w:lang w:val="en-US"/>
+        </w:rPr>
+      </w:pPr>
+    </w:p>
+    <w:p>
+      <w:pPr>
+        <w:numPr>
+          <w:ilvl w:val="0"/>
+          <w:numId w:val="0"/>
+        </w:numPr>
+        <w:ind w:leftChars="0"/>
+        <w:rPr>
+          <w:rFonts w:hint="default"/>
+          <w:lang w:val="en-US"/>
+        </w:rPr>
+      </w:pPr>
+    </w:p>
+    <w:p>
+      <w:pPr>
+        <w:numPr>
+          <w:ilvl w:val="0"/>
+          <w:numId w:val="0"/>
+        </w:numPr>
+        <w:ind w:leftChars="0"/>
+        <w:rPr>
+          <w:rFonts w:hint="default"/>
+          <w:lang w:val="en-US"/>
+        </w:rPr>
+      </w:pPr>
+    </w:p>
+    <w:p>
+      <w:pPr>
+        <w:numPr>
+          <w:ilvl w:val="0"/>
+          <w:numId w:val="0"/>
+        </w:numPr>
+        <w:ind w:leftChars="0"/>
+        <w:rPr>
+          <w:rFonts w:hint="default"/>
+          <w:lang w:val="en-US"/>
+        </w:rPr>
+      </w:pPr>
+    </w:p>
+    <w:p>
+      <w:pPr>
+        <w:numPr>
+          <w:ilvl w:val="0"/>
+          <w:numId w:val="0"/>
+        </w:numPr>
+        <w:ind w:leftChars="0"/>
+        <w:rPr>
+          <w:rFonts w:hint="default"/>
+          <w:lang w:val="en-US"/>
+        </w:rPr>
+      </w:pPr>
+      <w:r>
+        <w:rPr>
+          <w:rFonts w:hint="default"/>
+          <w:lang w:val="en-US"/>
+        </w:rPr>
+        <w:t>Declarative approach pipeline</w:t>
+      </w:r>
+    </w:p>
+    <w:p>
+      <w:pPr>
+        <w:numPr>
+          <w:ilvl w:val="0"/>
+          <w:numId w:val="0"/>
+        </w:numPr>
+        <w:ind w:leftChars="0"/>
+      </w:pPr>
+      <w:r>
+        <w:drawing>
+          <wp:inline distT="0" distB="0" distL="114300" distR="114300">
+            <wp:extent cx="2552700" cy="2910840"/>
+            <wp:effectExtent l="0" t="0" r="7620" b="0"/>
+            <wp:docPr id="57" name="Picture 2"/>
+            <wp:cNvGraphicFramePr>
+              <a:graphicFrameLocks xmlns:a="http://schemas.openxmlformats.org/drawingml/2006/main" noChangeAspect="1"/>
+            </wp:cNvGraphicFramePr>
+            <a:graphic xmlns:a="http://schemas.openxmlformats.org/drawingml/2006/main">
+              <a:graphicData uri="http://schemas.openxmlformats.org/drawingml/2006/picture">
+                <pic:pic xmlns:pic="http://schemas.openxmlformats.org/drawingml/2006/picture">
+                  <pic:nvPicPr>
+                    <pic:cNvPr id="57" name="Picture 2"/>
+                    <pic:cNvPicPr>
+                      <a:picLocks noChangeAspect="1"/>
+                    </pic:cNvPicPr>
+                  </pic:nvPicPr>
+                  <pic:blipFill>
+                    <a:blip r:embed="rId60"/>
+                    <a:stretch>
+                      <a:fillRect/>
+                    </a:stretch>
+                  </pic:blipFill>
+                  <pic:spPr>
+                    <a:xfrm>
+                      <a:off x="0" y="0"/>
+                      <a:ext cx="2552700" cy="2910840"/>
+                    </a:xfrm>
+                    <a:prstGeom prst="rect">
+                      <a:avLst/>
+                    </a:prstGeom>
+                    <a:noFill/>
+                    <a:ln>
+                      <a:noFill/>
+                    </a:ln>
+                  </pic:spPr>
+                </pic:pic>
+              </a:graphicData>
+            </a:graphic>
+          </wp:inline>
+        </w:drawing>
+      </w:r>
+    </w:p>
+    <w:p>
+      <w:pPr>
+        <w:numPr>
+          <w:ilvl w:val="0"/>
+          <w:numId w:val="0"/>
+        </w:numPr>
+        <w:ind w:leftChars="0"/>
+        <w:rPr>
+          <w:rFonts w:hint="default"/>
+          <w:lang w:val="en-US"/>
+        </w:rPr>
+      </w:pPr>
+    </w:p>
+    <w:p>
+      <w:pPr>
+        <w:numPr>
+          <w:ilvl w:val="0"/>
+          <w:numId w:val="0"/>
+        </w:numPr>
+        <w:ind w:leftChars="0"/>
+        <w:rPr>
+          <w:rFonts w:hint="default"/>
+          <w:lang w:val="en-US"/>
+        </w:rPr>
+      </w:pPr>
+    </w:p>
+    <w:p>
+      <w:pPr>
+        <w:numPr>
+          <w:ilvl w:val="0"/>
+          <w:numId w:val="0"/>
+        </w:numPr>
+        <w:ind w:leftChars="0"/>
+        <w:rPr>
+          <w:rFonts w:hint="default"/>
+          <w:lang w:val="en-US"/>
+        </w:rPr>
+      </w:pPr>
+      <w:r>
+        <w:rPr>
+          <w:rFonts w:hint="default"/>
+          <w:lang w:val="en-US"/>
+        </w:rPr>
+        <w:t>New Item --&gt; Pipeline</w:t>
+      </w:r>
+    </w:p>
+    <w:p>
+      <w:pPr>
+        <w:numPr>
+          <w:ilvl w:val="0"/>
+          <w:numId w:val="0"/>
+        </w:numPr>
+        <w:ind w:leftChars="0"/>
+        <w:rPr>
+          <w:rFonts w:hint="default"/>
+          <w:lang w:val="en-US"/>
+        </w:rPr>
+      </w:pPr>
+    </w:p>
+    <w:p>
+      <w:pPr>
+        <w:numPr>
+          <w:ilvl w:val="0"/>
+          <w:numId w:val="0"/>
+        </w:numPr>
+        <w:ind w:leftChars="0"/>
+      </w:pPr>
+      <w:r>
+        <w:drawing>
+          <wp:inline distT="0" distB="0" distL="114300" distR="114300">
+            <wp:extent cx="5267325" cy="3720465"/>
+            <wp:effectExtent l="0" t="0" r="5715" b="13335"/>
+            <wp:docPr id="58" name="Picture 3"/>
+            <wp:cNvGraphicFramePr>
+              <a:graphicFrameLocks xmlns:a="http://schemas.openxmlformats.org/drawingml/2006/main" noChangeAspect="1"/>
+            </wp:cNvGraphicFramePr>
+            <a:graphic xmlns:a="http://schemas.openxmlformats.org/drawingml/2006/main">
+              <a:graphicData uri="http://schemas.openxmlformats.org/drawingml/2006/picture">
+                <pic:pic xmlns:pic="http://schemas.openxmlformats.org/drawingml/2006/picture">
+                  <pic:nvPicPr>
+                    <pic:cNvPr id="58" name="Picture 3"/>
+                    <pic:cNvPicPr>
+                      <a:picLocks noChangeAspect="1"/>
+                    </pic:cNvPicPr>
+                  </pic:nvPicPr>
+                  <pic:blipFill>
+                    <a:blip r:embed="rId61"/>
+                    <a:stretch>
+                      <a:fillRect/>
+                    </a:stretch>
+                  </pic:blipFill>
+                  <pic:spPr>
+                    <a:xfrm>
+                      <a:off x="0" y="0"/>
+                      <a:ext cx="5267325" cy="3720465"/>
+                    </a:xfrm>
+                    <a:prstGeom prst="rect">
+                      <a:avLst/>
+                    </a:prstGeom>
+                    <a:noFill/>
+                    <a:ln>
+                      <a:noFill/>
+                    </a:ln>
+                  </pic:spPr>
+                </pic:pic>
+              </a:graphicData>
+            </a:graphic>
+          </wp:inline>
+        </w:drawing>
+      </w:r>
+    </w:p>
+    <w:p>
+      <w:pPr>
+        <w:numPr>
+          <w:ilvl w:val="0"/>
+          <w:numId w:val="0"/>
+        </w:numPr>
+        <w:ind w:leftChars="0"/>
+        <w:rPr>
+          <w:rFonts w:hint="default"/>
+          <w:lang w:val="en-US"/>
+        </w:rPr>
+      </w:pPr>
+      <w:r>
+        <w:rPr>
+          <w:rFonts w:hint="default"/>
+          <w:lang w:val="en-US"/>
+        </w:rPr>
+        <w:t>Click Triggers</w:t>
+      </w:r>
+    </w:p>
+    <w:p>
+      <w:pPr>
+        <w:numPr>
+          <w:ilvl w:val="0"/>
+          <w:numId w:val="0"/>
+        </w:numPr>
+        <w:ind w:leftChars="0"/>
+      </w:pPr>
+      <w:r>
+        <w:drawing>
+          <wp:inline distT="0" distB="0" distL="114300" distR="114300">
+            <wp:extent cx="5270500" cy="2139950"/>
+            <wp:effectExtent l="0" t="0" r="2540" b="8890"/>
+            <wp:docPr id="59" name="Picture 4"/>
+            <wp:cNvGraphicFramePr>
+              <a:graphicFrameLocks xmlns:a="http://schemas.openxmlformats.org/drawingml/2006/main" noChangeAspect="1"/>
+            </wp:cNvGraphicFramePr>
+            <a:graphic xmlns:a="http://schemas.openxmlformats.org/drawingml/2006/main">
+              <a:graphicData uri="http://schemas.openxmlformats.org/drawingml/2006/picture">
+                <pic:pic xmlns:pic="http://schemas.openxmlformats.org/drawingml/2006/picture">
+                  <pic:nvPicPr>
+                    <pic:cNvPr id="59" name="Picture 4"/>
+                    <pic:cNvPicPr>
+                      <a:picLocks noChangeAspect="1"/>
+                    </pic:cNvPicPr>
+                  </pic:nvPicPr>
+                  <pic:blipFill>
+                    <a:blip r:embed="rId62"/>
+                    <a:stretch>
+                      <a:fillRect/>
+                    </a:stretch>
+                  </pic:blipFill>
+                  <pic:spPr>
+                    <a:xfrm>
+                      <a:off x="0" y="0"/>
+                      <a:ext cx="5270500" cy="2139950"/>
+                    </a:xfrm>
+                    <a:prstGeom prst="rect">
+                      <a:avLst/>
+                    </a:prstGeom>
+                    <a:noFill/>
+                    <a:ln>
+                      <a:noFill/>
+                    </a:ln>
+                  </pic:spPr>
+                </pic:pic>
+              </a:graphicData>
+            </a:graphic>
+          </wp:inline>
+        </w:drawing>
+      </w:r>
+    </w:p>
+    <w:p>
+      <w:pPr>
+        <w:numPr>
+          <w:ilvl w:val="0"/>
+          <w:numId w:val="0"/>
+        </w:numPr>
+        <w:ind w:leftChars="0"/>
+      </w:pPr>
+    </w:p>
+    <w:p>
+      <w:pPr>
+        <w:numPr>
+          <w:ilvl w:val="0"/>
+          <w:numId w:val="0"/>
+        </w:numPr>
+        <w:ind w:leftChars="0"/>
+        <w:rPr>
+          <w:rFonts w:hint="default"/>
+          <w:lang w:val="en-US"/>
+        </w:rPr>
+      </w:pPr>
       <w:bookmarkStart w:id="0" w:name="_GoBack"/>
       <w:bookmarkEnd w:id="0"/>
     </w:p>
     <w:p>
       <w:pPr>
         <w:numPr>
-          <w:numId w:val="0"/>
-        </w:numPr>
-        <w:ind w:leftChars="0"/>
-        <w:rPr>
-          <w:rFonts w:hint="default"/>
-          <w:lang w:val="en-US"/>
-        </w:rPr>
-      </w:pPr>
-    </w:p>
-    <w:p>
-      <w:pPr>
-        <w:numPr>
-          <w:numId w:val="0"/>
-        </w:numPr>
-        <w:ind w:leftChars="0"/>
-        <w:rPr>
-          <w:rFonts w:hint="default"/>
-          <w:lang w:val="en-US"/>
-        </w:rPr>
-      </w:pPr>
-    </w:p>
-    <w:p>
-      <w:pPr>
-        <w:numPr>
-          <w:numId w:val="0"/>
-        </w:numPr>
-        <w:ind w:leftChars="0"/>
-        <w:rPr>
-          <w:rFonts w:hint="default"/>
-          <w:lang w:val="en-US"/>
-        </w:rPr>
-      </w:pPr>
-    </w:p>
-    <w:p>
-      <w:pPr>
-        <w:numPr>
-          <w:numId w:val="0"/>
-        </w:numPr>
-        <w:ind w:leftChars="0"/>
-        <w:rPr>
-          <w:rFonts w:hint="default"/>
-          <w:lang w:val="en-US"/>
-        </w:rPr>
-      </w:pPr>
-    </w:p>
-    <w:p>
-      <w:pPr>
-        <w:numPr>
-          <w:numId w:val="0"/>
-        </w:numPr>
-        <w:ind w:leftChars="0"/>
-        <w:rPr>
-          <w:rFonts w:hint="default"/>
-          <w:lang w:val="en-US"/>
-        </w:rPr>
-      </w:pPr>
-    </w:p>
-    <w:p>
-      <w:pPr>
-        <w:numPr>
-          <w:numId w:val="0"/>
-        </w:numPr>
-        <w:ind w:leftChars="0"/>
-        <w:rPr>
-          <w:rFonts w:hint="default"/>
-          <w:lang w:val="en-US"/>
-        </w:rPr>
-      </w:pPr>
-    </w:p>
-    <w:p>
-      <w:pPr>
-        <w:numPr>
+          <w:ilvl w:val="0"/>
+          <w:numId w:val="0"/>
+        </w:numPr>
+        <w:ind w:leftChars="0"/>
+        <w:rPr>
+          <w:rFonts w:hint="default"/>
+          <w:lang w:val="en-US"/>
+        </w:rPr>
+      </w:pPr>
+    </w:p>
+    <w:p>
+      <w:pPr>
+        <w:numPr>
+          <w:ilvl w:val="0"/>
+          <w:numId w:val="0"/>
+        </w:numPr>
+        <w:ind w:leftChars="0"/>
+        <w:rPr>
+          <w:rFonts w:hint="default"/>
+          <w:lang w:val="en-US"/>
+        </w:rPr>
+      </w:pPr>
+    </w:p>
+    <w:p>
+      <w:pPr>
+        <w:numPr>
+          <w:ilvl w:val="0"/>
           <w:numId w:val="0"/>
         </w:numPr>
         <w:ind w:leftChars="0"/>

</xml_diff>